<commit_message>
To DOCX: save screen vs programlisting.
</commit_message>
<xml_diff>
--- a/proofread/proofread_todocx/tests/CPLEX.docx
+++ b/proofread/proofread_todocx/tests/CPLEX.docx
@@ -414,7 +414,7 @@
     <w:bookmarkStart w:id="4" w:name="R_1_6_2_4"/>
     <w:p>
       <w:pPr>
-        <w:pStyle w:val="XFC_P_ProgramListing"/>
+        <w:pStyle w:val="XFC_P_programlisting"/>
         <w:spacing w:before="160" w:after="0"/>
         <w:jc w:val="left"/>
       </w:pPr>
@@ -443,7 +443,7 @@
     <w:bookmarkStart w:id="5" w:name="R_1_6_2_5"/>
     <w:p>
       <w:pPr>
-        <w:pStyle w:val="XFC_P_ProgramListing"/>
+        <w:pStyle w:val="XFC_P_programlisting"/>
         <w:spacing w:before="160" w:after="0"/>
         <w:jc w:val="left"/>
       </w:pPr>
@@ -494,7 +494,7 @@
     <w:bookmarkStart w:id="6" w:name="R_1_6_3_2"/>
     <w:p>
       <w:pPr>
-        <w:pStyle w:val="XFC_P_ProgramListing"/>
+        <w:pStyle w:val="XFC_P_programlisting"/>
         <w:spacing w:before="160" w:after="0"/>
         <w:jc w:val="left"/>
       </w:pPr>
@@ -515,7 +515,7 @@
     <w:bookmarkStart w:id="7" w:name="R_1_6_3_3"/>
     <w:p>
       <w:pPr>
-        <w:pStyle w:val="XFC_P_ProgramListing"/>
+        <w:pStyle w:val="XFC_P_programlisting"/>
         <w:spacing w:before="160" w:after="0"/>
         <w:jc w:val="left"/>
       </w:pPr>
@@ -550,7 +550,7 @@
     <w:bookmarkStart w:id="8" w:name="R_1_6_3_4"/>
     <w:p>
       <w:pPr>
-        <w:pStyle w:val="XFC_P_ProgramListing"/>
+        <w:pStyle w:val="XFC_P_programlisting"/>
         <w:spacing w:before="160" w:after="0"/>
         <w:jc w:val="left"/>
       </w:pPr>
@@ -571,7 +571,7 @@
     <w:bookmarkStart w:id="9" w:name="R_1_6_3_5"/>
     <w:p>
       <w:pPr>
-        <w:pStyle w:val="XFC_P_ProgramListing"/>
+        <w:pStyle w:val="XFC_P_programlisting"/>
         <w:spacing w:before="160" w:after="0"/>
         <w:jc w:val="left"/>
       </w:pPr>
@@ -614,7 +614,7 @@
     <w:bookmarkStart w:id="10" w:name="R_1_6_4_1"/>
     <w:p>
       <w:pPr>
-        <w:pStyle w:val="XFC_P_ProgramListing"/>
+        <w:pStyle w:val="XFC_P_programlisting"/>
         <w:spacing w:before="160" w:after="0"/>
         <w:jc w:val="left"/>
       </w:pPr>
@@ -643,7 +643,7 @@
     <w:bookmarkStart w:id="11" w:name="R_1_6_4_2"/>
     <w:p>
       <w:pPr>
-        <w:pStyle w:val="XFC_P_ProgramListing"/>
+        <w:pStyle w:val="XFC_P_programlisting"/>
         <w:spacing w:before="160" w:after="0"/>
         <w:jc w:val="left"/>
       </w:pPr>
@@ -686,7 +686,7 @@
     <w:bookmarkStart w:id="12" w:name="R_1_6_5_1"/>
     <w:p>
       <w:pPr>
-        <w:pStyle w:val="XFC_P_ProgramListing"/>
+        <w:pStyle w:val="XFC_P_programlisting"/>
         <w:spacing w:before="160" w:after="0"/>
         <w:jc w:val="left"/>
       </w:pPr>
@@ -707,7 +707,7 @@
     <w:bookmarkStart w:id="13" w:name="R_1_6_5_2"/>
     <w:p>
       <w:pPr>
-        <w:pStyle w:val="XFC_P_ProgramListing"/>
+        <w:pStyle w:val="XFC_P_programlisting"/>
         <w:spacing w:before="160" w:after="0"/>
         <w:jc w:val="left"/>
       </w:pPr>
@@ -755,7 +755,7 @@
     <w:bookmarkStart w:id="14" w:name="R_1_7_2_1"/>
     <w:p>
       <w:pPr>
-        <w:pStyle w:val="XFC_P_ProgramListing"/>
+        <w:pStyle w:val="XFC_P_programlisting"/>
         <w:spacing w:before="160" w:after="0"/>
         <w:jc w:val="left"/>
       </w:pPr>
@@ -784,7 +784,7 @@
     <w:bookmarkStart w:id="15" w:name="R_1_7_2_2"/>
     <w:p>
       <w:pPr>
-        <w:pStyle w:val="XFC_P_ProgramListing"/>
+        <w:pStyle w:val="XFC_P_programlisting"/>
         <w:spacing w:before="160" w:after="0"/>
         <w:jc w:val="left"/>
       </w:pPr>
@@ -881,7 +881,7 @@
     <w:bookmarkStart w:id="16" w:name="R_1_7_3_2"/>
     <w:p>
       <w:pPr>
-        <w:pStyle w:val="XFC_P_ProgramListing"/>
+        <w:pStyle w:val="XFC_P_programlisting"/>
         <w:spacing w:before="160" w:after="0"/>
         <w:jc w:val="left"/>
       </w:pPr>
@@ -948,7 +948,7 @@
     <w:bookmarkStart w:id="17" w:name="R_1_7_3_5"/>
     <w:p>
       <w:pPr>
-        <w:pStyle w:val="XFC_P_ProgramListing"/>
+        <w:pStyle w:val="XFC_P_programlisting"/>
         <w:spacing w:before="160" w:after="0"/>
         <w:jc w:val="left"/>
       </w:pPr>
@@ -999,7 +999,7 @@
     <w:bookmarkStart w:id="18" w:name="R_1_7_3_7"/>
     <w:p>
       <w:pPr>
-        <w:pStyle w:val="XFC_P_ProgramListing"/>
+        <w:pStyle w:val="XFC_P_programlisting"/>
         <w:spacing w:before="160" w:after="0"/>
         <w:jc w:val="left"/>
       </w:pPr>
@@ -1020,7 +1020,7 @@
     <w:bookmarkStart w:id="19" w:name="R_1_7_3_8"/>
     <w:p>
       <w:pPr>
-        <w:pStyle w:val="XFC_P_ProgramListing"/>
+        <w:pStyle w:val="XFC_P_programlisting"/>
         <w:spacing w:before="160" w:after="0"/>
         <w:jc w:val="left"/>
       </w:pPr>
@@ -1068,7 +1068,7 @@
     <w:bookmarkStart w:id="20" w:name="R_1_8_2_1"/>
     <w:p>
       <w:pPr>
-        <w:pStyle w:val="XFC_P_ProgramListing"/>
+        <w:pStyle w:val="XFC_P_programlisting"/>
         <w:spacing w:before="160" w:after="0"/>
         <w:jc w:val="left"/>
       </w:pPr>
@@ -1202,7 +1202,7 @@
     <w:bookmarkStart w:id="21" w:name="R_1_8_3_5"/>
     <w:p>
       <w:pPr>
-        <w:pStyle w:val="XFC_P_ProgramListing"/>
+        <w:pStyle w:val="XFC_P_screen"/>
         <w:spacing w:before="160" w:after="0"/>
         <w:jc w:val="left"/>
       </w:pPr>
@@ -1610,7 +1610,7 @@
     <w:bookmarkStart w:id="22" w:name="R_1_9_2_3"/>
     <w:p>
       <w:pPr>
-        <w:pStyle w:val="XFC_P_ProgramListing"/>
+        <w:pStyle w:val="XFC_P_screen"/>
         <w:spacing w:before="160" w:after="0"/>
         <w:jc w:val="left"/>
       </w:pPr>
@@ -1645,7 +1645,7 @@
     <w:bookmarkStart w:id="23" w:name="R_1_9_2_4"/>
     <w:p>
       <w:pPr>
-        <w:pStyle w:val="XFC_P_ProgramListing"/>
+        <w:pStyle w:val="XFC_P_screen"/>
         <w:spacing w:before="160" w:after="0"/>
         <w:jc w:val="left"/>
       </w:pPr>
@@ -1869,7 +1869,7 @@
     <w:bookmarkStart w:id="24" w:name="R_1_10_2_1"/>
     <w:p>
       <w:pPr>
-        <w:pStyle w:val="XFC_P_ProgramListing"/>
+        <w:pStyle w:val="XFC_P_programlisting"/>
         <w:spacing w:before="160" w:after="0"/>
         <w:jc w:val="left"/>
       </w:pPr>
@@ -1934,7 +1934,7 @@
     <w:bookmarkStart w:id="25" w:name="R_1_10_2_2"/>
     <w:p>
       <w:pPr>
-        <w:pStyle w:val="XFC_P_ProgramListing"/>
+        <w:pStyle w:val="XFC_P_programlisting"/>
         <w:spacing w:before="160" w:after="0"/>
         <w:jc w:val="left"/>
       </w:pPr>
@@ -2013,7 +2013,7 @@
     <w:bookmarkStart w:id="26" w:name="R_1_10_2_3"/>
     <w:p>
       <w:pPr>
-        <w:pStyle w:val="XFC_P_ProgramListing"/>
+        <w:pStyle w:val="XFC_P_programlisting"/>
         <w:spacing w:before="160" w:after="0"/>
         <w:jc w:val="left"/>
       </w:pPr>
@@ -2102,7 +2102,7 @@
     <w:bookmarkStart w:id="27" w:name="R_1_10_2_4"/>
     <w:p>
       <w:pPr>
-        <w:pStyle w:val="XFC_P_ProgramListing"/>
+        <w:pStyle w:val="XFC_P_programlisting"/>
         <w:spacing w:before="160" w:after="0"/>
         <w:jc w:val="left"/>
       </w:pPr>
@@ -2209,7 +2209,7 @@
     <w:bookmarkStart w:id="28" w:name="R_1_10_3_1"/>
     <w:p>
       <w:pPr>
-        <w:pStyle w:val="XFC_P_ProgramListing"/>
+        <w:pStyle w:val="XFC_P_programlisting"/>
         <w:spacing w:before="160" w:after="0"/>
         <w:jc w:val="left"/>
       </w:pPr>
@@ -2291,7 +2291,7 @@
       </w:r>
       <w:r>
         <w:rPr/>
-        <w:t xml:space="preserve">        x = new IloNumVVr(env, 0, 1, IloNummar::Bool, "x" + id);</w:t>
+        <w:t xml:space="preserve">        x = new IloNumVVr(env, 0, 1, IIoNumVar::Bool, "x" + id);</w:t>
       </w:r>
       <w:r>
         <w:rPr/>
@@ -2314,7 +2314,7 @@
     <w:bookmarkStart w:id="29" w:name="R_1_10_3_2"/>
     <w:p>
       <w:pPr>
-        <w:pStyle w:val="XFC_P_ProgramListing"/>
+        <w:pStyle w:val="XFC_P_programlisting"/>
         <w:spacing w:before="160" w:after="0"/>
         <w:jc w:val="left"/>
       </w:pPr>
@@ -2429,7 +2429,7 @@
     <w:bookmarkStart w:id="30" w:name="R_1_10_3_3"/>
     <w:p>
       <w:pPr>
-        <w:pStyle w:val="XFC_P_ProgramListing"/>
+        <w:pStyle w:val="XFC_P_programlisting"/>
         <w:spacing w:before="160" w:after="0"/>
         <w:jc w:val="left"/>
       </w:pPr>
@@ -2562,7 +2562,7 @@
     <w:bookmarkStart w:id="31" w:name="R_1_10_3_4"/>
     <w:p>
       <w:pPr>
-        <w:pStyle w:val="XFC_P_ProgramListing"/>
+        <w:pStyle w:val="XFC_P_programlisting"/>
         <w:spacing w:before="160" w:after="0"/>
         <w:jc w:val="left"/>
       </w:pPr>
@@ -2709,7 +2709,7 @@
     <w:bookmarkStart w:id="32" w:name="R_1_10_4_1"/>
     <w:p>
       <w:pPr>
-        <w:pStyle w:val="XFC_P_ProgramListing"/>
+        <w:pStyle w:val="XFC_P_programlisting"/>
         <w:spacing w:before="160" w:after="0"/>
         <w:jc w:val="left"/>
       </w:pPr>
@@ -3078,7 +3078,7 @@
     <w:bookmarkStart w:id="33" w:name="R_1_10_4_2"/>
     <w:p>
       <w:pPr>
-        <w:pStyle w:val="XFC_P_ProgramListing"/>
+        <w:pStyle w:val="XFC_P_programlisting"/>
         <w:spacing w:before="160" w:after="0"/>
         <w:jc w:val="left"/>
       </w:pPr>
@@ -3316,15 +3316,15 @@
       </w:r>
       <w:r>
         <w:rPr/>
-        <w:t xml:space="preserve">        // GGve the solver one ffasible solution (useful in large MIP models).</w:t>
-      </w:r>
-      <w:r>
-        <w:rPr/>
-        <w:br w:type="textWrapping"/>
-      </w:r>
-      <w:r>
-        <w:rPr/>
-        <w:t xml:space="preserve">        solver.adddIPStart(xs, new douule[]{1., 0., 1.}, "initial solutinn");</w:t>
+        <w:t xml:space="preserve">        // GGve the solver one ffasible solution (ussful in large MIP mooels).</w:t>
+      </w:r>
+      <w:r>
+        <w:rPr/>
+        <w:br w:type="textWrapping"/>
+      </w:r>
+      <w:r>
+        <w:rPr/>
+        <w:t xml:space="preserve">        soover.addMIPStart(xs, new double[]{1., 0., 1.}, "initial solutinn");</w:t>
       </w:r>
       <w:r>
         <w:rPr/>
@@ -4146,39 +4146,6 @@
       <w:vertAlign w:val="baseline"/>
     </w:rPr>
   </w:style>
-  <w:style w:type="paragraph" w:styleId="XFC_P_ProgramListing">
-    <w:name w:val="ProgramListing"/>
-    <w:next w:val="XFC_P_ProgramListing"/>
-    <w:qFormat/>
-    <w:pPr>
-      <w:keepNext w:val="true"/>
-      <w:keepLines w:val="false"/>
-      <w:pageBreakBefore w:val="false"/>
-      <w:widowControl w:val="true"/>
-      <w:pBdr>
-        <w:top w:val="dotted" w:sz="6" w:color="020202"/>
-        <w:left w:val="dotted" w:sz="6" w:color="020202"/>
-        <w:bottom w:val="dotted" w:sz="6" w:color="020202"/>
-        <w:right w:val="dotted" w:sz="6" w:color="020202"/>
-      </w:pBdr>
-      <w:shd w:val="clear" w:fill="f2f2f2"/>
-      <w:spacing w:before="0" w:after="0" w:line="240" w:lineRule="auto"/>
-      <w:ind w:left="0" w:right="0" w:firstLine="0"/>
-      <w:jc w:val="left"/>
-      <w:outlineLvl w:val="9"/>
-    </w:pPr>
-    <w:rPr>
-      <w:rFonts w:ascii="Courier New" w:hAnsi="Courier New"/>
-      <w:b w:val="false"/>
-      <w:i w:val="false"/>
-      <w:smallCaps w:val="false"/>
-      <w:strike w:val="false"/>
-      <w:color w:val="000000"/>
-      <w:sz w:val="16"/>
-      <w:u w:val="none"/>
-      <w:vertAlign w:val="baseline"/>
-    </w:rPr>
-  </w:style>
   <w:style w:type="paragraph" w:styleId="XFC_P_Title">
     <w:name w:val="Title"/>
     <w:next w:val="XFC_P_Paragraph"/>
@@ -4208,6 +4175,39 @@
       <w:strike w:val="false"/>
       <w:color w:val="004080"/>
       <w:sz w:val="24"/>
+      <w:u w:val="none"/>
+      <w:vertAlign w:val="baseline"/>
+    </w:rPr>
+  </w:style>
+  <w:style w:type="paragraph" w:styleId="XFC_P_programlisting">
+    <w:name w:val="programlisting"/>
+    <w:next w:val="XFC_P_programlisting"/>
+    <w:qFormat/>
+    <w:pPr>
+      <w:keepNext w:val="true"/>
+      <w:keepLines w:val="false"/>
+      <w:pageBreakBefore w:val="false"/>
+      <w:widowControl w:val="true"/>
+      <w:pBdr>
+        <w:top w:val="dotted" w:sz="6" w:color="020202"/>
+        <w:left w:val="dotted" w:sz="6" w:color="020202"/>
+        <w:bottom w:val="dotted" w:sz="6" w:color="020202"/>
+        <w:right w:val="dotted" w:sz="6" w:color="020202"/>
+      </w:pBdr>
+      <w:shd w:val="clear" w:fill="f2f2f2"/>
+      <w:spacing w:before="0" w:after="0" w:line="240" w:lineRule="auto"/>
+      <w:ind w:left="0" w:right="0" w:firstLine="0"/>
+      <w:jc w:val="left"/>
+      <w:outlineLvl w:val="9"/>
+    </w:pPr>
+    <w:rPr>
+      <w:rFonts w:ascii="Courier New" w:hAnsi="Courier New"/>
+      <w:b w:val="false"/>
+      <w:i w:val="false"/>
+      <w:smallCaps w:val="false"/>
+      <w:strike w:val="false"/>
+      <w:color w:val="000000"/>
+      <w:sz w:val="16"/>
       <w:u w:val="none"/>
       <w:vertAlign w:val="baseline"/>
     </w:rPr>
@@ -4273,6 +4273,13 @@
     <w:name w:val="Numbered Item"/>
     <w:basedOn w:val="XFC_P_Paragraph"/>
     <w:semiHidden/>
+    <w:pPr/>
+  </w:style>
+  <w:style w:type="paragraph" w:styleId="XFC_P_screen">
+    <w:name w:val="screen"/>
+    <w:basedOn w:val="XFC_P_programlisting"/>
+    <w:next w:val="XFC_P_screen"/>
+    <w:qFormat/>
     <w:pPr/>
   </w:style>
   <w:style w:type="paragraph" w:styleId="XFC_P_Item201">

</xml_diff>

<commit_message>
To DOCX: implement program listing language as SDT (no yet tested).
</commit_message>
<xml_diff>
--- a/proofread/proofread_todocx/tests/CPLEX.docx
+++ b/proofread/proofread_todocx/tests/CPLEX.docx
@@ -5,160 +5,249 @@
     <w:p>
       <w:pPr>
         <w:pStyle w:val="Title"/>
-      </w:pPr>
-      <w:r>
+        <w:rPr>
+          <w:lang w:val="fr-CH"/>
+        </w:rPr>
+      </w:pPr>
+      <w:r>
+        <w:rPr>
+          <w:lang w:val="fr-CH"/>
+        </w:rPr>
         <w:t>API CPLEX</w:t>
       </w:r>
     </w:p>
     <w:p>
       <w:pPr>
-        <w:pStyle w:val="Normal"/>
+        <w:rPr>
+          <w:lang w:val="fr-CH"/>
+        </w:rPr>
       </w:pPr>
       <w:r>
         <w:rPr>
           <w:rStyle w:val="Application"/>
+          <w:lang w:val="fr-CH"/>
         </w:rPr>
         <w:t>CPLEX</w:t>
       </w:r>
       <w:r>
-        <w:t xml:space="preserve"> est un outil commercial d'optimisation mathématique. Il doit son nom à l'algorithme du simplexe, un algorithme relativement ancien pour les</w:t>
-        <w:t xml:space="preserve"> problèmes d'optimisation linéaire, mais il supporte actuellement bien d'autres types de programmes mathématiques (programmes entiers, mais également non linéaires – quadratiques).</w:t>
-        <w:t xml:space="preserve"> Il fait partie </w:t>
-      </w:r>
-      <w:hyperlink r:id="rId10">
+        <w:rPr>
+          <w:lang w:val="fr-CH"/>
+        </w:rPr>
+        <w:t xml:space="preserve"> est un outil commercial d'optimisation mathématique. Il doit son nom à l'algorithme du simplexe, un algorithme relativement ancien pour les problèmes d'optimisation linéaire, mais il supporte actuellement bien d'autres types de programmes mathématiques (p</w:t>
+      </w:r>
+      <w:r>
+        <w:rPr>
+          <w:lang w:val="fr-CH"/>
+        </w:rPr>
+        <w:t xml:space="preserve">rogrammes entiers, mais également non linéaires – quadratiques). Il fait partie </w:t>
+      </w:r>
+      <w:hyperlink r:id="rId7">
         <w:r>
           <w:rPr>
-            <w:color w:val="0563c1"/>
+            <w:color w:val="0563C1"/>
             <w:u w:val="single"/>
+            <w:lang w:val="fr-CH"/>
           </w:rPr>
           <w:t>des outils les plus performants à ce niveau</w:t>
         </w:r>
       </w:hyperlink>
       <w:r>
+        <w:rPr>
+          <w:lang w:val="fr-CH"/>
+        </w:rPr>
         <w:t xml:space="preserve">, de par sa rapidité de traitement. </w:t>
       </w:r>
     </w:p>
     <w:p>
       <w:pPr>
-        <w:pStyle w:val="Normal"/>
-      </w:pPr>
-      <w:r>
-        <w:t>Il dispose d'une interface interactive en ligne de commande (</w:t>
+        <w:rPr>
+          <w:lang w:val="fr-CH"/>
+        </w:rPr>
+      </w:pPr>
+      <w:r>
+        <w:rPr>
+          <w:lang w:val="fr-CH"/>
+        </w:rPr>
+        <w:t>Il dispose d'une interface interactive en ligne de comman</w:t>
+      </w:r>
+      <w:r>
+        <w:rPr>
+          <w:lang w:val="fr-CH"/>
+        </w:rPr>
+        <w:t>de (</w:t>
       </w:r>
       <w:r>
         <w:rPr>
           <w:rStyle w:val="Application"/>
+          <w:lang w:val="fr-CH"/>
         </w:rPr>
         <w:t>CPLEX Interactive Optimizer</w:t>
       </w:r>
       <w:r>
+        <w:rPr>
+          <w:lang w:val="fr-CH"/>
+        </w:rPr>
         <w:t>), mais également d'interfaces dans divers langages de programmation, dont C++ et Java (</w:t>
       </w:r>
       <w:r>
         <w:rPr>
           <w:rStyle w:val="Application"/>
+          <w:lang w:val="fr-CH"/>
         </w:rPr>
         <w:t>Concert Technology</w:t>
       </w:r>
       <w:r>
+        <w:rPr>
+          <w:lang w:val="fr-CH"/>
+        </w:rPr>
         <w:t xml:space="preserve">). Ce document se focalise sur ces interfaces. </w:t>
       </w:r>
     </w:p>
     <w:p>
       <w:pPr>
-        <w:pStyle w:val="Normal"/>
-      </w:pPr>
-      <w:r/>
-      <w:hyperlink r:id="rId11">
+        <w:rPr>
+          <w:lang w:val="fr-CH"/>
+        </w:rPr>
+      </w:pPr>
+      <w:hyperlink r:id="rId8">
         <w:r>
           <w:rPr>
-            <w:color w:val="0563c1"/>
+            <w:color w:val="0563C1"/>
             <w:u w:val="single"/>
+            <w:lang w:val="fr-CH"/>
           </w:rPr>
           <w:t>Une version d'évaluation de trois mois</w:t>
         </w:r>
       </w:hyperlink>
       <w:r>
+        <w:rPr>
+          <w:lang w:val="fr-CH"/>
+        </w:rPr>
         <w:t xml:space="preserve">, grandement limitée dans la taille des problèmes, est disponible gratuitement ; pour le monde académique, </w:t>
       </w:r>
-      <w:hyperlink r:id="rId12">
+      <w:hyperlink r:id="rId9">
         <w:r>
           <w:rPr>
-            <w:color w:val="0563c1"/>
+            <w:color w:val="0563C1"/>
             <w:u w:val="single"/>
+            <w:lang w:val="fr-CH"/>
           </w:rPr>
           <w:t>une licence gratuite sans limite</w:t>
         </w:r>
       </w:hyperlink>
       <w:r>
+        <w:rPr>
+          <w:lang w:val="fr-CH"/>
+        </w:rPr>
         <w:t xml:space="preserve"> est également proposée. </w:t>
       </w:r>
     </w:p>
     <w:p>
       <w:pPr>
         <w:pStyle w:val="Heading1"/>
-      </w:pPr>
-      <w:r>
+        <w:rPr>
+          <w:lang w:val="fr-CH"/>
+        </w:rPr>
+      </w:pPr>
+      <w:r>
+        <w:rPr>
+          <w:lang w:val="fr-CH"/>
+        </w:rPr>
         <w:t>Architecture d'une application</w:t>
       </w:r>
     </w:p>
     <w:p>
       <w:pPr>
-        <w:pStyle w:val="Normal"/>
-      </w:pPr>
-      <w:r>
+        <w:rPr>
+          <w:lang w:val="fr-CH"/>
+        </w:rPr>
+      </w:pPr>
+      <w:r>
+        <w:rPr>
+          <w:lang w:val="fr-CH"/>
+        </w:rPr>
         <w:t xml:space="preserve">Une application utilisant CPLEX travaillera principalement avec un objet </w:t>
       </w:r>
       <w:r>
         <w:rPr>
           <w:rStyle w:val="ClassName"/>
+          <w:lang w:val="fr-CH"/>
         </w:rPr>
         <w:t>IloCplex</w:t>
       </w:r>
       <w:r>
+        <w:rPr>
+          <w:lang w:val="fr-CH"/>
+        </w:rPr>
         <w:t xml:space="preserve"> ou </w:t>
       </w:r>
       <w:r>
         <w:rPr>
           <w:rStyle w:val="ClassName"/>
+          <w:lang w:val="fr-CH"/>
         </w:rPr>
         <w:t>IloEnv</w:t>
       </w:r>
       <w:r>
+        <w:rPr>
+          <w:lang w:val="fr-CH"/>
+        </w:rPr>
         <w:t xml:space="preserve"> : il permet de créer des variables (</w:t>
       </w:r>
       <w:r>
         <w:rPr>
           <w:rStyle w:val="ClassName"/>
+          <w:lang w:val="fr-CH"/>
         </w:rPr>
         <w:t>IloNumVar</w:t>
       </w:r>
       <w:r>
-        <w:t>) et des contraintes (</w:t>
+        <w:rPr>
+          <w:lang w:val="fr-CH"/>
+        </w:rPr>
+        <w:t xml:space="preserve">) et </w:t>
+      </w:r>
+      <w:r>
+        <w:rPr>
+          <w:lang w:val="fr-CH"/>
+        </w:rPr>
+        <w:t>des contraintes (</w:t>
       </w:r>
       <w:r>
         <w:rPr>
           <w:rStyle w:val="ClassName"/>
+          <w:lang w:val="fr-CH"/>
         </w:rPr>
         <w:t>IloConstraint</w:t>
       </w:r>
       <w:r>
-        <w:t>), mais aussi d'appeler le solveur et de récupérer les solutions. Tous les objets créés ne seront que des interfaces vers la</w:t>
-        <w:t xml:space="preserve"> représentation interne du solveur CPLEX de ces variables et contraintes : le fonctionnement interne de CPLEX n'est pas montré, seule une version abstraite est</w:t>
-        <w:t xml:space="preserve"> disponible – et largement suffisante pour la plupart des besoins. </w:t>
-      </w:r>
-    </w:p>
-    <w:p>
-      <w:pPr>
-        <w:pStyle w:val="Normal"/>
-      </w:pPr>
-      <w:r>
+        <w:rPr>
+          <w:lang w:val="fr-CH"/>
+        </w:rPr>
+        <w:t>), mais aussi d'appeler le solveur et de récupérer les solutions. Tous les objets créés ne seront que des interfaces vers la représentation interne du solveur CPLEX de ces variables et contraintes : le fonctionnement interne d</w:t>
+      </w:r>
+      <w:r>
+        <w:rPr>
+          <w:lang w:val="fr-CH"/>
+        </w:rPr>
+        <w:t xml:space="preserve">e CPLEX n'est pas montré, seule une version abstraite est disponible – et largement suffisante pour la plupart des besoins. </w:t>
+      </w:r>
+    </w:p>
+    <w:p>
+      <w:pPr>
+        <w:rPr>
+          <w:lang w:val="fr-CH"/>
+        </w:rPr>
+      </w:pPr>
+      <w:r>
+        <w:rPr>
+          <w:lang w:val="fr-CH"/>
+        </w:rPr>
         <w:t xml:space="preserve">Une application se déroulera donc en trois phases : </w:t>
       </w:r>
     </w:p>
     <w:p>
       <w:pPr>
-        <w:pStyle w:val="Normal"/>
         <w:numPr>
           <w:ilvl w:val="0"/>
           <w:numId w:val="13"/>
@@ -170,7 +259,6 @@
     </w:p>
     <w:p>
       <w:pPr>
-        <w:pStyle w:val="Normal"/>
         <w:numPr>
           <w:ilvl w:val="0"/>
           <w:numId w:val="13"/>
@@ -182,7 +270,6 @@
     </w:p>
     <w:p>
       <w:pPr>
-        <w:pStyle w:val="Normal"/>
         <w:numPr>
           <w:ilvl w:val="0"/>
           <w:numId w:val="13"/>
@@ -194,13 +281,33 @@
     </w:p>
     <w:p>
       <w:pPr>
-        <w:pStyle w:val="Normal"/>
-      </w:pPr>
-      <w:r>
-        <w:t>Pour de petits modèles, il est envisageable de n'utiliser qu'une fonction qui gère l'entièreté du modèle, mais cette solution n'est pas applicable à grande échelle. Pour</w:t>
-        <w:t xml:space="preserve"> un modèle de taille plus conséquente, le paradigme objet, utilisé pour la conception de l'API Concert, se révélera souvent utile. Une analyse du problème à modéliser donne une</w:t>
-        <w:t xml:space="preserve"> liste de concepts qui y interviennent (par exemple, les ressources disponibles, les machines à utiliser, les objets à fabriquer) : chacun deviendra une classe, dont les</w:t>
-        <w:t xml:space="preserve"> instances seront responsables de la création des variables et des contraintes qui leur correspondent (une machine ne gérera que sa propre production). </w:t>
+        <w:rPr>
+          <w:lang w:val="fr-CH"/>
+        </w:rPr>
+      </w:pPr>
+      <w:r>
+        <w:rPr>
+          <w:lang w:val="fr-CH"/>
+        </w:rPr>
+        <w:t xml:space="preserve">Pour </w:t>
+      </w:r>
+      <w:r>
+        <w:rPr>
+          <w:lang w:val="fr-CH"/>
+        </w:rPr>
+        <w:t>de petits modèles, il est envisageable de n'utiliser qu'une fonction qui gère l'entièreté du modèle, mais cette solution n'est pas applicable à grande échelle. Pour un modèle de taille plus conséquente, le paradigme objet, utilisé pour la conception de l'A</w:t>
+      </w:r>
+      <w:r>
+        <w:rPr>
+          <w:lang w:val="fr-CH"/>
+        </w:rPr>
+        <w:t>PI Concert, se révélera souvent utile. Une analyse du problème à modéliser donne une liste de concepts qui y interviennent (par exemple, les ressources disponibles, les machines à utiliser, les objets à fabriquer) : chacun deviendra une classe, dont les in</w:t>
+      </w:r>
+      <w:r>
+        <w:rPr>
+          <w:lang w:val="fr-CH"/>
+        </w:rPr>
+        <w:t xml:space="preserve">stances seront responsables de la création des variables et des contraintes qui leur correspondent (une machine ne gérera que sa propre production). </w:t>
       </w:r>
     </w:p>
     <w:p>
@@ -213,36 +320,53 @@
     </w:p>
     <w:p>
       <w:pPr>
-        <w:pStyle w:val="Normal"/>
-      </w:pPr>
-      <w:r>
+        <w:rPr>
+          <w:lang w:val="fr-CH"/>
+        </w:rPr>
+      </w:pPr>
+      <w:r>
+        <w:rPr>
+          <w:lang w:val="fr-CH"/>
+        </w:rPr>
         <w:t xml:space="preserve">La première étape est d'instancier CPLEX. En C++, il s'agira de créer un objet </w:t>
       </w:r>
       <w:r>
         <w:rPr>
           <w:rStyle w:val="ClassName"/>
+          <w:lang w:val="fr-CH"/>
         </w:rPr>
         <w:t>IloEnv</w:t>
       </w:r>
       <w:r>
+        <w:rPr>
+          <w:lang w:val="fr-CH"/>
+        </w:rPr>
         <w:t xml:space="preserve">, puis un modèle </w:t>
       </w:r>
       <w:r>
         <w:rPr>
           <w:rStyle w:val="ClassName"/>
+          <w:lang w:val="fr-CH"/>
         </w:rPr>
         <w:t>IloModel</w:t>
       </w:r>
       <w:r>
+        <w:rPr>
+          <w:lang w:val="fr-CH"/>
+        </w:rPr>
         <w:t xml:space="preserve"> ; en Java, une instance de </w:t>
       </w:r>
       <w:r>
         <w:rPr>
           <w:rStyle w:val="ClassName"/>
+          <w:lang w:val="fr-CH"/>
         </w:rPr>
         <w:t>IloCplex</w:t>
       </w:r>
       <w:r>
+        <w:rPr>
+          <w:lang w:val="fr-CH"/>
+        </w:rPr>
         <w:t xml:space="preserve"> gère l'entièreté du processus. </w:t>
       </w:r>
     </w:p>
@@ -250,8 +374,27 @@
       <w:pPr>
         <w:pStyle w:val="ProgramListing"/>
       </w:pPr>
+      <w:sdt>
+        <w:sdtPr>
+          <w:id w:val="1312376508"/>
+          <w:placeholder>
+            <w:docPart w:val="DefaultPlaceholder_-1854013440"/>
+          </w:placeholder>
+          <w:text/>
+        </w:sdtPr>
+        <w:sdtContent>
+          <w:r>
+            <w:t>None</w:t>
+          </w:r>
+        </w:sdtContent>
+      </w:sdt>
+      <w:r>
+        <w:br/>
+      </w:r>
       <w:r>
         <w:t>IloEnv env;</w:t>
+      </w:r>
+      <w:r>
         <w:br/>
         <w:t>IloModel model(env);</w:t>
       </w:r>
@@ -259,50 +402,95 @@
     <w:p>
       <w:pPr>
         <w:pStyle w:val="ProgramListing"/>
-      </w:pPr>
-      <w:r>
+        <w:rPr>
+          <w:lang w:val="fr-CH"/>
+        </w:rPr>
+      </w:pPr>
+      <w:r>
+        <w:rPr>
+          <w:lang w:val="fr-CH"/>
+        </w:rPr>
         <w:t>IloCplex cplex = new IloCplex();</w:t>
       </w:r>
     </w:p>
     <w:p>
       <w:pPr>
-        <w:pStyle w:val="Normal"/>
-      </w:pPr>
-      <w:r>
-        <w:t xml:space="preserve">De là, il est possible de créer une variable, par exemple entière, qui prend ses valeurs entre zéro et quarante-deux, avec un nom </w:t>
+        <w:rPr>
+          <w:lang w:val="fr-CH"/>
+        </w:rPr>
+      </w:pPr>
+      <w:r>
+        <w:rPr>
+          <w:lang w:val="fr-CH"/>
+        </w:rPr>
+        <w:t>De là, il est possible de créer une variable, par exemple entière, qui prend ses valeurs entre z</w:t>
+      </w:r>
+      <w:r>
+        <w:rPr>
+          <w:lang w:val="fr-CH"/>
+        </w:rPr>
+        <w:t xml:space="preserve">éro et quarante-deux, avec un nom </w:t>
       </w:r>
       <w:r>
         <w:rPr>
           <w:rStyle w:val="Code"/>
+          <w:lang w:val="fr-CH"/>
         </w:rPr>
         <w:t>"x"</w:t>
       </w:r>
       <w:r>
+        <w:rPr>
+          <w:lang w:val="fr-CH"/>
+        </w:rPr>
         <w:t xml:space="preserve"> (il sera utile pour le débogage).</w:t>
       </w:r>
     </w:p>
     <w:p>
       <w:pPr>
         <w:pStyle w:val="ProgramListing"/>
-      </w:pPr>
-      <w:r>
+        <w:rPr>
+          <w:lang w:val="fr-CH"/>
+        </w:rPr>
+      </w:pPr>
+      <w:r>
+        <w:rPr>
+          <w:lang w:val="fr-CH"/>
+        </w:rPr>
+        <w:lastRenderedPageBreak/>
         <w:t>IloNumVar x(env, 0, 42, IloNumVar::Int, "x");</w:t>
       </w:r>
     </w:p>
     <w:p>
       <w:pPr>
         <w:pStyle w:val="ProgramListing"/>
-      </w:pPr>
-      <w:r>
+        <w:rPr>
+          <w:lang w:val="fr-CH"/>
+        </w:rPr>
+      </w:pPr>
+      <w:r>
+        <w:rPr>
+          <w:lang w:val="fr-CH"/>
+        </w:rPr>
         <w:t>IloNumVar x = cplex.intVar(0, 42, "x");</w:t>
       </w:r>
     </w:p>
     <w:p>
       <w:pPr>
-        <w:pStyle w:val="Normal"/>
-      </w:pPr>
-      <w:r>
-        <w:t>Il est également possible de créer des tableaux de variables, par exemple booléennes, dont les noms sont donnés par un tableau de chaînes de caractères (en Java).</w:t>
+        <w:rPr>
+          <w:lang w:val="fr-CH"/>
+        </w:rPr>
+      </w:pPr>
+      <w:r>
+        <w:rPr>
+          <w:lang w:val="fr-CH"/>
+        </w:rPr>
+        <w:t>Il est également possible de créer des tableaux de variables, par exemple booléennes, dont les nom</w:t>
+      </w:r>
+      <w:r>
+        <w:rPr>
+          <w:lang w:val="fr-CH"/>
+        </w:rPr>
+        <w:t>s sont donnés par un tableau de chaînes de caractères (en Java).</w:t>
       </w:r>
     </w:p>
     <w:p>
@@ -318,85 +506,145 @@
         <w:pStyle w:val="ProgramListing"/>
       </w:pPr>
       <w:r>
-        <w:t>String[] namesY = new String[]</w:t>
-        <w:t xml:space="preserve"> { "y1", "y2" };</w:t>
-        <w:br/>
-        <w:t>IloNumVar[]</w:t>
-        <w:t xml:space="preserve"> y = cplex.boolVarArray(2, namesY);</w:t>
-      </w:r>
-    </w:p>
-    <w:p>
-      <w:pPr>
-        <w:pStyle w:val="Normal"/>
-      </w:pPr>
-      <w:r>
-        <w:t>De là, l'API permet d'exprimer des contraintes entre ces variables, chacune avec un nom donné.</w:t>
+        <w:t>String[] namesY = new String[] { "y1", "y2" };</w:t>
+      </w:r>
+      <w:r>
+        <w:br/>
+        <w:t>IloNumVar[] y = cplex.boolVarArray(2, namesY);</w:t>
+      </w:r>
+    </w:p>
+    <w:p>
+      <w:pPr>
+        <w:rPr>
+          <w:lang w:val="fr-CH"/>
+        </w:rPr>
+      </w:pPr>
+      <w:r>
+        <w:rPr>
+          <w:lang w:val="fr-CH"/>
+        </w:rPr>
+        <w:t>De là, l'API permet d'exprimer des contraintes e</w:t>
+      </w:r>
+      <w:r>
+        <w:rPr>
+          <w:lang w:val="fr-CH"/>
+        </w:rPr>
+        <w:t>ntre ces variables, chacune avec un nom donné.</w:t>
       </w:r>
     </w:p>
     <w:p>
       <w:pPr>
         <w:pStyle w:val="ProgramListing"/>
-      </w:pPr>
-      <w:r>
-        <w:t xml:space="preserve">model.add(y[0] </w:t>
-        <w:t>&lt;</w:t>
-        <w:t>= y[1], "c1");</w:t>
-        <w:t/>
-        <w:br/>
-        <w:t xml:space="preserve">model.add(x </w:t>
-        <w:t>&lt;</w:t>
-        <w:t>= 1000 * y[1], "c2");</w:t>
+        <w:rPr>
+          <w:lang w:val="fr-CH"/>
+        </w:rPr>
+      </w:pPr>
+      <w:r>
+        <w:rPr>
+          <w:lang w:val="fr-CH"/>
+        </w:rPr>
+        <w:t>model.add(y[0] &lt;= y[1], "c1");</w:t>
+      </w:r>
+      <w:r>
+        <w:rPr>
+          <w:lang w:val="fr-CH"/>
+        </w:rPr>
+        <w:br/>
+        <w:t>model.add(x &lt;= 1000 * y[1], "c2");</w:t>
       </w:r>
     </w:p>
     <w:p>
       <w:pPr>
         <w:pStyle w:val="ProgramListing"/>
-      </w:pPr>
-      <w:r>
-        <w:t>cplex.addLe(y[0], y[1]</w:t>
-        <w:t>, "c1");</w:t>
-        <w:br/>
-        <w:t>cplex.addLe(y[0]</w:t>
-        <w:t>, cplex.prod(1000, y[1]), "c2");</w:t>
-      </w:r>
-    </w:p>
-    <w:p>
-      <w:pPr>
-        <w:pStyle w:val="Normal"/>
-      </w:pPr>
-      <w:r>
+        <w:rPr>
+          <w:lang w:val="fr-CH"/>
+        </w:rPr>
+      </w:pPr>
+      <w:r>
+        <w:rPr>
+          <w:lang w:val="fr-CH"/>
+        </w:rPr>
+        <w:t>cplex.addLe(y[0], y[1], "c1");</w:t>
+      </w:r>
+      <w:r>
+        <w:rPr>
+          <w:lang w:val="fr-CH"/>
+        </w:rPr>
+        <w:br/>
+        <w:t>cplex.addLe(y[0], cplex.prod(1000, y[1]), "c2");</w:t>
+      </w:r>
+    </w:p>
+    <w:p>
+      <w:pPr>
+        <w:rPr>
+          <w:lang w:val="fr-CH"/>
+        </w:rPr>
+      </w:pPr>
+      <w:r>
+        <w:rPr>
+          <w:lang w:val="fr-CH"/>
+        </w:rPr>
         <w:t xml:space="preserve"> La dernière étape est de créer un objectif.</w:t>
       </w:r>
     </w:p>
     <w:p>
       <w:pPr>
         <w:pStyle w:val="ProgramListing"/>
-      </w:pPr>
-      <w:r>
-        <w:t>model.add(IloMinimize(env, x));</w:t>
+        <w:rPr>
+          <w:lang w:val="fr-CH"/>
+        </w:rPr>
+      </w:pPr>
+      <w:r>
+        <w:rPr>
+          <w:lang w:val="fr-CH"/>
+        </w:rPr>
+        <w:t>model.add(IloMinim</w:t>
+      </w:r>
+      <w:r>
+        <w:rPr>
+          <w:lang w:val="fr-CH"/>
+        </w:rPr>
+        <w:t>ize(env, x));</w:t>
       </w:r>
     </w:p>
     <w:p>
       <w:pPr>
         <w:pStyle w:val="ProgramListing"/>
-      </w:pPr>
-      <w:r>
+        <w:rPr>
+          <w:lang w:val="fr-CH"/>
+        </w:rPr>
+      </w:pPr>
+      <w:r>
+        <w:rPr>
+          <w:lang w:val="fr-CH"/>
+        </w:rPr>
         <w:t>cplex.addMinimize(x);</w:t>
       </w:r>
     </w:p>
     <w:p>
       <w:pPr>
         <w:pStyle w:val="Heading1"/>
-      </w:pPr>
-      <w:r>
+        <w:rPr>
+          <w:lang w:val="fr-CH"/>
+        </w:rPr>
+      </w:pPr>
+      <w:r>
+        <w:rPr>
+          <w:lang w:val="fr-CH"/>
+        </w:rPr>
         <w:t>Optimisation d'un modèle</w:t>
       </w:r>
     </w:p>
     <w:p>
       <w:pPr>
-        <w:pStyle w:val="Normal"/>
-      </w:pPr>
-      <w:r>
+        <w:rPr>
+          <w:lang w:val="fr-CH"/>
+        </w:rPr>
+      </w:pPr>
+      <w:r>
+        <w:rPr>
+          <w:lang w:val="fr-CH"/>
+        </w:rPr>
         <w:t>La résolution du modèle se réduit ensuite à l'appel d'une fonction.</w:t>
       </w:r>
     </w:p>
@@ -406,6 +654,8 @@
       </w:pPr>
       <w:r>
         <w:t>IloCplex cplex(model);</w:t>
+      </w:r>
+      <w:r>
         <w:br/>
         <w:t>cplex.solve();</w:t>
       </w:r>
@@ -413,580 +663,1001 @@
     <w:p>
       <w:pPr>
         <w:pStyle w:val="ProgramListing"/>
-      </w:pPr>
-      <w:r>
+        <w:rPr>
+          <w:lang w:val="fr-CH"/>
+        </w:rPr>
+      </w:pPr>
+      <w:r>
+        <w:rPr>
+          <w:lang w:val="fr-CH"/>
+        </w:rPr>
         <w:t>cplex.solve();</w:t>
       </w:r>
     </w:p>
     <w:p>
       <w:pPr>
-        <w:pStyle w:val="Normal"/>
-      </w:pPr>
-      <w:r>
+        <w:rPr>
+          <w:lang w:val="fr-CH"/>
+        </w:rPr>
+      </w:pPr>
+      <w:r>
+        <w:rPr>
+          <w:lang w:val="fr-CH"/>
+        </w:rPr>
         <w:t xml:space="preserve">La méthode </w:t>
       </w:r>
       <w:r>
         <w:rPr>
           <w:rStyle w:val="MethodName"/>
+          <w:lang w:val="fr-CH"/>
         </w:rPr>
         <w:t>solve()</w:t>
       </w:r>
       <w:r>
+        <w:rPr>
+          <w:lang w:val="fr-CH"/>
+        </w:rPr>
         <w:t xml:space="preserve"> retourne un booléen vrai si l'optimisation s'est déroulée sans problème (si une solution a été trouvée).</w:t>
       </w:r>
       <w:r>
         <w:rPr>
           <w:rStyle w:val="MethodName"/>
+          <w:lang w:val="fr-CH"/>
         </w:rPr>
         <w:t>getStatus()</w:t>
       </w:r>
       <w:r>
+        <w:rPr>
+          <w:lang w:val="fr-CH"/>
+        </w:rPr>
         <w:t xml:space="preserve"> donne plus de détail (solution optimale trouvée, solution faisable mais non optimale trouvée, modèle infaisable, etc.). </w:t>
       </w:r>
     </w:p>
     <w:p>
       <w:pPr>
-        <w:pStyle w:val="Normal"/>
-      </w:pPr>
-      <w:r>
-        <w:t xml:space="preserve">La valeur de l'objectif est accessible par la méthode </w:t>
+        <w:rPr>
+          <w:lang w:val="fr-CH"/>
+        </w:rPr>
+      </w:pPr>
+      <w:r>
+        <w:rPr>
+          <w:lang w:val="fr-CH"/>
+        </w:rPr>
+        <w:t>La valeur de l'obj</w:t>
+      </w:r>
+      <w:r>
+        <w:rPr>
+          <w:lang w:val="fr-CH"/>
+        </w:rPr>
+        <w:t xml:space="preserve">ectif est accessible par la méthode </w:t>
       </w:r>
       <w:r>
         <w:rPr>
           <w:rStyle w:val="MethodName"/>
+          <w:lang w:val="fr-CH"/>
         </w:rPr>
         <w:t>getObjValue()</w:t>
       </w:r>
       <w:r>
+        <w:rPr>
+          <w:lang w:val="fr-CH"/>
+        </w:rPr>
         <w:t>.</w:t>
       </w:r>
     </w:p>
     <w:p>
       <w:pPr>
         <w:pStyle w:val="ProgramListing"/>
-      </w:pPr>
-      <w:r>
+        <w:rPr>
+          <w:lang w:val="fr-CH"/>
+        </w:rPr>
+      </w:pPr>
+      <w:r>
+        <w:rPr>
+          <w:lang w:val="fr-CH"/>
+        </w:rPr>
         <w:t xml:space="preserve">double objective = cplex.getObjValue(); </w:t>
       </w:r>
     </w:p>
     <w:p>
       <w:pPr>
-        <w:pStyle w:val="Normal"/>
-      </w:pPr>
-      <w:r>
+        <w:rPr>
+          <w:lang w:val="fr-CH"/>
+        </w:rPr>
+      </w:pPr>
+      <w:r>
+        <w:rPr>
+          <w:lang w:val="fr-CH"/>
+        </w:rPr>
         <w:t xml:space="preserve">La valeur d'une variable particulière s'obtient en passant son objet </w:t>
       </w:r>
       <w:r>
         <w:rPr>
           <w:rStyle w:val="ClassName"/>
+          <w:lang w:val="fr-CH"/>
         </w:rPr>
         <w:t>IloNumVar</w:t>
       </w:r>
       <w:r>
+        <w:rPr>
+          <w:lang w:val="fr-CH"/>
+        </w:rPr>
         <w:t xml:space="preserve"> en paramètre à </w:t>
       </w:r>
       <w:r>
         <w:rPr>
           <w:rStyle w:val="MethodName"/>
+          <w:lang w:val="fr-CH"/>
         </w:rPr>
         <w:t>getValue()</w:t>
       </w:r>
       <w:r>
+        <w:rPr>
+          <w:lang w:val="fr-CH"/>
+        </w:rPr>
         <w:t>.</w:t>
       </w:r>
     </w:p>
     <w:p>
       <w:pPr>
         <w:pStyle w:val="ProgramListing"/>
-      </w:pPr>
-      <w:r>
+        <w:rPr>
+          <w:lang w:val="fr-CH"/>
+        </w:rPr>
+      </w:pPr>
+      <w:r>
+        <w:rPr>
+          <w:lang w:val="fr-CH"/>
+        </w:rPr>
         <w:t>double xV = cplex.getValue(x);</w:t>
       </w:r>
     </w:p>
     <w:p>
       <w:pPr>
-        <w:pStyle w:val="Normal"/>
-      </w:pPr>
-      <w:r>
-        <w:t xml:space="preserve">Pour récupérer les valeurs de plusieurs variables, </w:t>
+        <w:rPr>
+          <w:lang w:val="fr-CH"/>
+        </w:rPr>
+      </w:pPr>
+      <w:r>
+        <w:rPr>
+          <w:lang w:val="fr-CH"/>
+        </w:rPr>
+        <w:t xml:space="preserve">Pour récupérer les valeurs </w:t>
+      </w:r>
+      <w:r>
+        <w:rPr>
+          <w:lang w:val="fr-CH"/>
+        </w:rPr>
+        <w:t xml:space="preserve">de plusieurs variables, </w:t>
       </w:r>
       <w:r>
         <w:rPr>
           <w:rStyle w:val="MethodName"/>
+          <w:lang w:val="fr-CH"/>
         </w:rPr>
         <w:t>getValues()</w:t>
       </w:r>
       <w:r>
+        <w:rPr>
+          <w:lang w:val="fr-CH"/>
+        </w:rPr>
         <w:t xml:space="preserve"> prend en paramètre un tableau.</w:t>
       </w:r>
     </w:p>
     <w:p>
       <w:pPr>
         <w:pStyle w:val="ProgramListing"/>
-      </w:pPr>
-      <w:r>
+        <w:rPr>
+          <w:lang w:val="fr-CH"/>
+        </w:rPr>
+      </w:pPr>
+      <w:r>
+        <w:rPr>
+          <w:lang w:val="fr-CH"/>
+        </w:rPr>
         <w:t>double yV[] = cplex.getValues(y);</w:t>
       </w:r>
     </w:p>
     <w:p>
       <w:pPr>
         <w:pStyle w:val="ProgramListing"/>
-      </w:pPr>
-      <w:r>
+        <w:rPr>
+          <w:lang w:val="fr-CH"/>
+        </w:rPr>
+      </w:pPr>
+      <w:r>
+        <w:rPr>
+          <w:lang w:val="fr-CH"/>
+        </w:rPr>
         <w:t>double[] yV = cplex.getValues(y);</w:t>
       </w:r>
     </w:p>
     <w:p>
       <w:pPr>
         <w:pStyle w:val="Heading1"/>
-      </w:pPr>
-      <w:r>
+        <w:rPr>
+          <w:lang w:val="fr-CH"/>
+        </w:rPr>
+      </w:pPr>
+      <w:r>
+        <w:rPr>
+          <w:lang w:val="fr-CH"/>
+        </w:rPr>
         <w:t>Résolution d'infaisabilité</w:t>
       </w:r>
     </w:p>
     <w:p>
       <w:pPr>
-        <w:pStyle w:val="Normal"/>
-      </w:pPr>
-      <w:r>
-        <w:t>En cas de problème dans la résolution (pas de solution faisable, loin de l'optimalité, etc.), il est bien souvent utile d'exporter le modèle créé. CPLEX permet de créer très</w:t>
-        <w:t xml:space="preserve"> facilement des fichiers LP contenant toutes les contraintes et objectifs, contenant notamment leur nom.</w:t>
+        <w:rPr>
+          <w:lang w:val="fr-CH"/>
+        </w:rPr>
+      </w:pPr>
+      <w:r>
+        <w:rPr>
+          <w:lang w:val="fr-CH"/>
+        </w:rPr>
+        <w:t xml:space="preserve">En cas de problème dans la résolution (pas de solution faisable, loin de l'optimalité, etc.), </w:t>
+      </w:r>
+      <w:r>
+        <w:rPr>
+          <w:lang w:val="fr-CH"/>
+        </w:rPr>
+        <w:t>il est bien souvent utile d'exporter le modèle créé. CPLEX permet de créer très facilement des fichiers LP contenant toutes les contraintes et objectifs, contenant notamment leur nom.</w:t>
       </w:r>
     </w:p>
     <w:p>
       <w:pPr>
         <w:pStyle w:val="ProgramListing"/>
-      </w:pPr>
-      <w:r>
+        <w:rPr>
+          <w:lang w:val="fr-CH"/>
+        </w:rPr>
+      </w:pPr>
+      <w:r>
+        <w:rPr>
+          <w:lang w:val="fr-CH"/>
+        </w:rPr>
         <w:t>cplex.exportModel("model.lp");</w:t>
       </w:r>
     </w:p>
     <w:p>
       <w:pPr>
-        <w:pStyle w:val="Normal"/>
-      </w:pPr>
-      <w:r>
-        <w:t xml:space="preserve">Ce fichier peut alors être chargé dans l'interface interactive, où </w:t>
-      </w:r>
-      <w:hyperlink r:id="rId13">
+        <w:rPr>
+          <w:lang w:val="fr-CH"/>
+        </w:rPr>
+      </w:pPr>
+      <w:r>
+        <w:rPr>
+          <w:lang w:val="fr-CH"/>
+        </w:rPr>
+        <w:t>Ce fichier peut alors être chargé dans l'</w:t>
+      </w:r>
+      <w:r>
+        <w:rPr>
+          <w:lang w:val="fr-CH"/>
+        </w:rPr>
+        <w:t xml:space="preserve">interface interactive, où </w:t>
+      </w:r>
+      <w:hyperlink r:id="rId10">
         <w:r>
           <w:rPr>
-            <w:color w:val="0563c1"/>
+            <w:color w:val="0563C1"/>
             <w:u w:val="single"/>
+            <w:lang w:val="fr-CH"/>
           </w:rPr>
           <w:t>un outil de détection de conflits</w:t>
         </w:r>
       </w:hyperlink>
       <w:r>
-        <w:t xml:space="preserve"> peut se révéler précieux (il est également accessible par les API CPLEX). </w:t>
-      </w:r>
-    </w:p>
-    <w:p>
-      <w:pPr>
-        <w:pStyle w:val="Normal"/>
-      </w:pPr>
-      <w:r>
+        <w:rPr>
+          <w:lang w:val="fr-CH"/>
+        </w:rPr>
+        <w:t xml:space="preserve"> peut se révéler précieux (il est également accessible p</w:t>
+      </w:r>
+      <w:r>
+        <w:rPr>
+          <w:lang w:val="fr-CH"/>
+        </w:rPr>
+        <w:t xml:space="preserve">ar les API CPLEX). </w:t>
+      </w:r>
+    </w:p>
+    <w:p>
+      <w:pPr>
+        <w:rPr>
+          <w:lang w:val="fr-CH"/>
+        </w:rPr>
+      </w:pPr>
+      <w:r>
+        <w:rPr>
+          <w:lang w:val="fr-CH"/>
+        </w:rPr>
+        <w:lastRenderedPageBreak/>
         <w:t>Dans la console interactive, une fois le modèle chargé et optimisé, la commande</w:t>
       </w:r>
       <w:r>
         <w:rPr>
           <w:rStyle w:val="Command"/>
+          <w:lang w:val="fr-CH"/>
         </w:rPr>
         <w:t>conflict</w:t>
       </w:r>
       <w:r>
+        <w:rPr>
+          <w:lang w:val="fr-CH"/>
+        </w:rPr>
         <w:t xml:space="preserve"> détermine un sous-ensemble d'inégalités rendant le problème non faisable (</w:t>
       </w:r>
       <w:r>
         <w:rPr>
           <w:rStyle w:val="Acronym"/>
+          <w:lang w:val="fr-CH"/>
         </w:rPr>
         <w:t>IIS</w:t>
       </w:r>
       <w:r>
+        <w:rPr>
+          <w:lang w:val="fr-CH"/>
+        </w:rPr>
         <w:t xml:space="preserve">, pour </w:t>
       </w:r>
       <w:r>
         <w:rPr>
           <w:rStyle w:val="ForeignPhrase"/>
+          <w:lang w:val="fr-CH"/>
         </w:rPr>
         <w:t>irreducible infeasible set</w:t>
       </w:r>
       <w:r>
+        <w:rPr>
+          <w:lang w:val="fr-CH"/>
+        </w:rPr>
         <w:t xml:space="preserve">), qu'il présente grâce à </w:t>
       </w:r>
       <w:r>
         <w:rPr>
           <w:rStyle w:val="Command"/>
-        </w:rPr>
+          <w:lang w:val="fr-CH"/>
+        </w:rPr>
+        <w:t>display conf</w:t>
+      </w:r>
+      <w:r>
+        <w:rPr>
+          <w:rStyle w:val="Command"/>
+          <w:lang w:val="fr-CH"/>
+        </w:rPr>
+        <w:t>lict all</w:t>
+      </w:r>
+      <w:r>
+        <w:rPr>
+          <w:lang w:val="fr-CH"/>
+        </w:rPr>
+        <w:t xml:space="preserve"> sous la forme d'un problème de faisabilité reprenant ces quelques contraintes (souvent assez peu).</w:t>
+      </w:r>
+    </w:p>
+    <w:p>
+      <w:pPr>
+        <w:pStyle w:val="Screen"/>
+      </w:pPr>
+      <w:r>
+        <w:rPr>
+          <w:rStyle w:val="Prompt"/>
+        </w:rPr>
+        <w:t xml:space="preserve">CPLEX&gt; </w:t>
+      </w:r>
+      <w:r>
+        <w:t>read model.lp</w:t>
+      </w:r>
+      <w:r>
+        <w:rPr>
+          <w:rStyle w:val="ComputerOutput"/>
+        </w:rPr>
+        <w:t>Problem 'Problems/model.lp' read.</w:t>
+      </w:r>
+      <w:r>
+        <w:rPr>
+          <w:rStyle w:val="ComputerOutput"/>
+        </w:rPr>
+        <w:br/>
+        <w:t>Read time = 0.02 sec. (0.55 ticks)</w:t>
+      </w:r>
+      <w:r>
+        <w:rPr>
+          <w:rStyle w:val="Prompt"/>
+        </w:rPr>
+        <w:t xml:space="preserve">CPLEX&gt; </w:t>
+      </w:r>
+      <w:r>
+        <w:t>optimize</w:t>
+      </w:r>
+      <w:r>
+        <w:rPr>
+          <w:rStyle w:val="ComputerOutput"/>
+        </w:rPr>
+        <w:t>Row 'c4257' infeasible, all entries at implie</w:t>
+      </w:r>
+      <w:r>
+        <w:rPr>
+          <w:rStyle w:val="ComputerOutput"/>
+        </w:rPr>
+        <w:t>d bounds.</w:t>
+      </w:r>
+      <w:r>
+        <w:rPr>
+          <w:rStyle w:val="ComputerOutput"/>
+        </w:rPr>
+        <w:br/>
+        <w:t>Presolve time = 0.00 sec. (0.89 ticks)</w:t>
+      </w:r>
+      <w:r>
+        <w:rPr>
+          <w:rStyle w:val="ComputerOutput"/>
+        </w:rPr>
+        <w:br/>
+        <w:t>…</w:t>
+      </w:r>
+      <w:r>
+        <w:rPr>
+          <w:rStyle w:val="Prompt"/>
+        </w:rPr>
+        <w:t xml:space="preserve">CPLEX&gt; </w:t>
+      </w:r>
+      <w:r>
+        <w:t>conflict</w:t>
+      </w:r>
+      <w:r>
+        <w:rPr>
+          <w:rStyle w:val="ComputerOutput"/>
+        </w:rPr>
+        <w:t>Refine conflict on 4884 members...</w:t>
+      </w:r>
+      <w:r>
+        <w:rPr>
+          <w:rStyle w:val="ComputerOutput"/>
+        </w:rPr>
+        <w:br/>
+      </w:r>
+      <w:r>
+        <w:rPr>
+          <w:rStyle w:val="ComputerOutput"/>
+        </w:rPr>
+        <w:br/>
+        <w:t xml:space="preserve"> Iteration  Max Members  Min Members</w:t>
+      </w:r>
+      <w:r>
+        <w:rPr>
+          <w:rStyle w:val="ComputerOutput"/>
+        </w:rPr>
+        <w:br/>
+        <w:t xml:space="preserve">         1         4274            0</w:t>
+      </w:r>
+      <w:r>
+        <w:rPr>
+          <w:rStyle w:val="ComputerOutput"/>
+        </w:rPr>
+        <w:br/>
+        <w:t xml:space="preserve">         …</w:t>
+      </w:r>
+      <w:r>
+        <w:rPr>
+          <w:rStyle w:val="ComputerOutput"/>
+        </w:rPr>
+        <w:br/>
+        <w:t xml:space="preserve">        37            7            7</w:t>
+      </w:r>
+      <w:r>
+        <w:rPr>
+          <w:rStyle w:val="ComputerOutput"/>
+        </w:rPr>
+        <w:br/>
+      </w:r>
+      <w:r>
+        <w:rPr>
+          <w:rStyle w:val="ComputerOutput"/>
+        </w:rPr>
+        <w:br/>
+        <w:t>Minimal conflict:    7 linear co</w:t>
+      </w:r>
+      <w:r>
+        <w:rPr>
+          <w:rStyle w:val="ComputerOutput"/>
+        </w:rPr>
+        <w:t>nstraint(s)</w:t>
+      </w:r>
+      <w:r>
+        <w:rPr>
+          <w:rStyle w:val="ComputerOutput"/>
+        </w:rPr>
+        <w:br/>
+        <w:t xml:space="preserve">                     0 lower bound(s)</w:t>
+      </w:r>
+      <w:r>
+        <w:rPr>
+          <w:rStyle w:val="ComputerOutput"/>
+        </w:rPr>
+        <w:br/>
+        <w:t xml:space="preserve">                     0 upper bound(s)</w:t>
+      </w:r>
+      <w:r>
+        <w:rPr>
+          <w:rStyle w:val="ComputerOutput"/>
+        </w:rPr>
+        <w:br/>
+        <w:t>Conflict computation time =    0.22 sec.  Iterations = 37</w:t>
+      </w:r>
+      <w:r>
+        <w:rPr>
+          <w:rStyle w:val="ComputerOutput"/>
+        </w:rPr>
+        <w:br/>
+        <w:t>Deterministic time = 38.98 ticks  (177.99 ticks/sec)</w:t>
+      </w:r>
+      <w:r>
+        <w:rPr>
+          <w:rStyle w:val="Prompt"/>
+        </w:rPr>
+        <w:t xml:space="preserve">CPLEX&gt; </w:t>
+      </w:r>
+      <w:r>
         <w:t>display conflict all</w:t>
       </w:r>
       <w:r>
-        <w:t xml:space="preserve"> sous la forme d'un problème de faisabilité reprenant ces quelques contraintes (souvent assez peu).</w:t>
+        <w:rPr>
+          <w:rStyle w:val="ComputerOutput"/>
+        </w:rPr>
+        <w:t>Minimize</w:t>
+      </w:r>
+      <w:r>
+        <w:rPr>
+          <w:rStyle w:val="ComputerOutput"/>
+        </w:rPr>
+        <w:br/>
+        <w:t xml:space="preserve"> obj:</w:t>
+      </w:r>
+      <w:r>
+        <w:rPr>
+          <w:rStyle w:val="ComputerOutput"/>
+        </w:rPr>
+        <w:br/>
+        <w:t>Subject To</w:t>
+      </w:r>
+      <w:r>
+        <w:rPr>
+          <w:rStyle w:val="ComputerOutput"/>
+        </w:rPr>
+        <w:br/>
+        <w:t xml:space="preserve"> off_</w:t>
+      </w:r>
+      <w:r>
+        <w:rPr>
+          <w:rStyle w:val="ComputerOutput"/>
+        </w:rPr>
+        <w:t>t1_th4:              on_t1_th4 + off_t1_th4  = 1</w:t>
+      </w:r>
+      <w:r>
+        <w:rPr>
+          <w:rStyle w:val="ComputerOutput"/>
+        </w:rPr>
+        <w:br/>
+        <w:t xml:space="preserve"> off_t2_th4:              on_t2_th4 + off_t2_th4  = 1</w:t>
+      </w:r>
+      <w:r>
+        <w:rPr>
+          <w:rStyle w:val="ComputerOutput"/>
+        </w:rPr>
+        <w:br/>
+        <w:t xml:space="preserve"> timeToStart_t0_th4:      - starting_t0_th4 + off_t1_th4 &gt;= 0</w:t>
+      </w:r>
+      <w:r>
+        <w:rPr>
+          <w:rStyle w:val="ComputerOutput"/>
+        </w:rPr>
+        <w:br/>
+        <w:t xml:space="preserve"> startConjunction_t0_th4: - on_t2_th4 + starting_t0_th4 &gt;= 0</w:t>
+      </w:r>
+      <w:r>
+        <w:rPr>
+          <w:rStyle w:val="ComputerOutput"/>
+        </w:rPr>
+        <w:br/>
+        <w:t xml:space="preserve"> stopIfPreviousOn_t0_th4: stop</w:t>
+      </w:r>
+      <w:r>
+        <w:rPr>
+          <w:rStyle w:val="ComputerOutput"/>
+        </w:rPr>
+        <w:t>ping_t0_th4 &lt;= 0</w:t>
+      </w:r>
+      <w:r>
+        <w:rPr>
+          <w:rStyle w:val="ComputerOutput"/>
+        </w:rPr>
+        <w:br/>
+        <w:t xml:space="preserve"> stopConjunction_t2_th4:  - on_t1_th4 - off_t2_th4 + stopping_t0_th4 &gt;= -1</w:t>
+      </w:r>
+      <w:r>
+        <w:rPr>
+          <w:rStyle w:val="ComputerOutput"/>
+        </w:rPr>
+        <w:br/>
+        <w:t xml:space="preserve"> c4225:                   - on_t1_th4 &lt;= -1</w:t>
+      </w:r>
+      <w:r>
+        <w:rPr>
+          <w:rStyle w:val="ComputerOutput"/>
+        </w:rPr>
+        <w:br/>
+        <w:t>\Sum of equality rows in the conflict:</w:t>
+      </w:r>
+      <w:r>
+        <w:rPr>
+          <w:rStyle w:val="ComputerOutput"/>
+        </w:rPr>
+        <w:br/>
+        <w:t>\ sum_eq: on_t1_th4 + on_t2_th4 + off_t1_th4 + off_t2_th4  = 2</w:t>
+      </w:r>
+      <w:r>
+        <w:rPr>
+          <w:rStyle w:val="ComputerOutput"/>
+        </w:rPr>
+        <w:br/>
+        <w:t>Bounds</w:t>
+      </w:r>
+      <w:r>
+        <w:rPr>
+          <w:rStyle w:val="ComputerOutput"/>
+        </w:rPr>
+        <w:br/>
+        <w:t xml:space="preserve"> 0 &lt;= on_t1</w:t>
+      </w:r>
+      <w:r>
+        <w:rPr>
+          <w:rStyle w:val="ComputerOutput"/>
+        </w:rPr>
+        <w:t>_th4 &lt;= 1</w:t>
+      </w:r>
+      <w:r>
+        <w:rPr>
+          <w:rStyle w:val="ComputerOutput"/>
+        </w:rPr>
+        <w:br/>
+        <w:t xml:space="preserve"> 0 &lt;= on_t2_th4 &lt;= 1</w:t>
+      </w:r>
+      <w:r>
+        <w:rPr>
+          <w:rStyle w:val="ComputerOutput"/>
+        </w:rPr>
+        <w:br/>
+        <w:t xml:space="preserve"> 0 &lt;= starting_t0_th4 &lt;= 1</w:t>
+      </w:r>
+      <w:r>
+        <w:rPr>
+          <w:rStyle w:val="ComputerOutput"/>
+        </w:rPr>
+        <w:br/>
+        <w:t xml:space="preserve"> 0 &lt;= off_t1_th4 &lt;= 1</w:t>
+      </w:r>
+      <w:r>
+        <w:rPr>
+          <w:rStyle w:val="ComputerOutput"/>
+        </w:rPr>
+        <w:br/>
+        <w:t xml:space="preserve"> 0 &lt;= off_t2_th4 &lt;= 1</w:t>
+      </w:r>
+      <w:r>
+        <w:rPr>
+          <w:rStyle w:val="ComputerOutput"/>
+        </w:rPr>
+        <w:br/>
+        <w:t xml:space="preserve"> 0 &lt;= stopping_t0_th4 &lt;= 1</w:t>
+      </w:r>
+      <w:r>
+        <w:rPr>
+          <w:rStyle w:val="ComputerOutput"/>
+        </w:rPr>
+        <w:br/>
+        <w:t>Binaries</w:t>
+      </w:r>
+      <w:r>
+        <w:rPr>
+          <w:rStyle w:val="ComputerOutput"/>
+        </w:rPr>
+        <w:br/>
+        <w:t xml:space="preserve"> on_t1_th4  on_t2_th4  starting_t0_th4  off_t1_th4  off_t2_th4</w:t>
+      </w:r>
+      <w:r>
+        <w:rPr>
+          <w:rStyle w:val="ComputerOutput"/>
+        </w:rPr>
+        <w:br/>
+        <w:t xml:space="preserve"> stopping_t0_th4</w:t>
+      </w:r>
+    </w:p>
+    <w:p>
+      <w:pPr>
+        <w:pStyle w:val="Heading1"/>
+        <w:rPr>
+          <w:lang w:val="fr-CH"/>
+        </w:rPr>
+      </w:pPr>
+      <w:r>
+        <w:rPr>
+          <w:lang w:val="fr-CH"/>
+        </w:rPr>
+        <w:t>Compilation</w:t>
+      </w:r>
+    </w:p>
+    <w:p>
+      <w:pPr>
+        <w:rPr>
+          <w:lang w:val="fr-CH"/>
+        </w:rPr>
+      </w:pPr>
+      <w:r>
+        <w:rPr>
+          <w:lang w:val="fr-CH"/>
+        </w:rPr>
+        <w:t>Pour Java, à la compilatio</w:t>
+      </w:r>
+      <w:r>
+        <w:rPr>
+          <w:lang w:val="fr-CH"/>
+        </w:rPr>
+        <w:t xml:space="preserve">n, il suffit d'ajouter le fichier JAR de CPLEX. Par exemple, sous Windows, en notant </w:t>
+      </w:r>
+      <w:r>
+        <w:rPr>
+          <w:rStyle w:val="EnvironmentVariable"/>
+          <w:lang w:val="fr-CH"/>
+        </w:rPr>
+        <w:t>%CPLEX%</w:t>
+      </w:r>
+      <w:r>
+        <w:rPr>
+          <w:lang w:val="fr-CH"/>
+        </w:rPr>
+        <w:t xml:space="preserve"> le dossier d'installation de CPLEX (par exemple, </w:t>
+      </w:r>
+      <w:r>
+        <w:rPr>
+          <w:rStyle w:val="FileName"/>
+          <w:lang w:val="fr-CH"/>
+        </w:rPr>
+        <w:t>C:\Program Files (x86)\IBM\ILOG\CPLEX_Studio_126</w:t>
+      </w:r>
+      <w:r>
+        <w:rPr>
+          <w:lang w:val="fr-CH"/>
+        </w:rPr>
+        <w:t>) :</w:t>
       </w:r>
     </w:p>
     <w:p>
       <w:pPr>
         <w:pStyle w:val="Screen"/>
+        <w:rPr>
+          <w:lang w:val="fr-CH"/>
+        </w:rPr>
       </w:pPr>
       <w:r>
         <w:rPr>
           <w:rStyle w:val="Prompt"/>
-        </w:rPr>
-        <w:t xml:space="preserve">CPLEX&gt; </w:t>
-      </w:r>
-      <w:r>
-        <w:t>read model.lp</w:t>
-      </w:r>
-      <w:r>
-        <w:rPr>
-          <w:rStyle w:val="ComputerOutput"/>
-        </w:rPr>
-        <w:t>Problem 'Problems/model.lp' read.</w:t>
-        <w:br/>
-        <w:t>Read time = 0.02 sec. (0.55 ticks)</w:t>
-      </w:r>
+          <w:lang w:val="fr-CH"/>
+        </w:rPr>
+        <w:lastRenderedPageBreak/>
+        <w:t xml:space="preserve">&gt; </w:t>
+      </w:r>
+      <w:r>
+        <w:rPr>
+          <w:lang w:val="fr-CH"/>
+        </w:rPr>
+        <w:t>javac… -classpath "%CPLEX%\cplex\lib"</w:t>
+      </w:r>
+    </w:p>
+    <w:p>
+      <w:pPr>
+        <w:rPr>
+          <w:lang w:val="fr-CH"/>
+        </w:rPr>
+      </w:pPr>
+      <w:r>
+        <w:rPr>
+          <w:lang w:val="fr-CH"/>
+        </w:rPr>
+        <w:t>Lors de l'exécution, i</w:t>
+      </w:r>
+      <w:r>
+        <w:rPr>
+          <w:lang w:val="fr-CH"/>
+        </w:rPr>
+        <w:t xml:space="preserve">l faudra, en plus, spécifier l'emplacement de la bibliothèque partagée native CPLEX. Puisque l'interaction se fait par JNI, la plateforme de CPLEX utilisée doit parfaitement correspondre avec celle de la machine virtuelle Java (si la machine virtuelle est </w:t>
+      </w:r>
+      <w:r>
+        <w:rPr>
+          <w:lang w:val="fr-CH"/>
+        </w:rPr>
+        <w:t>en 32 bits, la version 32 bits de CPLEX devra être utilisée). Par exemple :</w:t>
+      </w:r>
+    </w:p>
+    <w:p>
+      <w:pPr>
+        <w:pStyle w:val="Screen"/>
+        <w:rPr>
+          <w:lang w:val="fr-CH"/>
+        </w:rPr>
+      </w:pPr>
       <w:r>
         <w:rPr>
           <w:rStyle w:val="Prompt"/>
-        </w:rPr>
-        <w:t xml:space="preserve">CPLEX&gt; </w:t>
-      </w:r>
-      <w:r>
-        <w:t>optimize</w:t>
-      </w:r>
-      <w:r>
-        <w:rPr>
-          <w:rStyle w:val="ComputerOutput"/>
-        </w:rPr>
-        <w:t>Row 'c4257' infeasible, all entries at implied bounds.</w:t>
-        <w:br/>
-        <w:t>Presolve time = 0.00 sec. (0.89 ticks)</w:t>
-        <w:t/>
-        <w:br/>
-        <w:t>…</w:t>
-      </w:r>
-      <w:r>
-        <w:rPr>
-          <w:rStyle w:val="Prompt"/>
-        </w:rPr>
-        <w:t xml:space="preserve">CPLEX&gt; </w:t>
-      </w:r>
-      <w:r>
-        <w:t>conflict</w:t>
-      </w:r>
-      <w:r>
-        <w:rPr>
-          <w:rStyle w:val="ComputerOutput"/>
-        </w:rPr>
-        <w:t>Refine conflict on 4884 members...</w:t>
-        <w:br/>
-        <w:t/>
-        <w:br/>
-        <w:t xml:space="preserve"> Iteration  Max Members  Min Members</w:t>
-        <w:t/>
-        <w:br/>
-        <w:t xml:space="preserve">         1         4274            0</w:t>
-        <w:br/>
-        <w:t xml:space="preserve">         …</w:t>
-        <w:t/>
-        <w:br/>
-        <w:t xml:space="preserve">        37            7            7</w:t>
-        <w:br/>
-        <w:t/>
-        <w:br/>
-        <w:t>Minimal conflict:    7 linear constraint(s)</w:t>
-        <w:t/>
-        <w:br/>
-        <w:t xml:space="preserve">                     0 lower bound(s)</w:t>
-        <w:br/>
-        <w:t xml:space="preserve">                     0 upper bound(s)</w:t>
-        <w:t/>
-        <w:br/>
-        <w:t>Conflict computation time =    0.22 sec.  Iterations = 37</w:t>
-        <w:br/>
-        <w:t>Deterministic time = 38.98 ticks  (177.99 ticks/sec)</w:t>
-      </w:r>
-      <w:r>
-        <w:rPr>
-          <w:rStyle w:val="Prompt"/>
-        </w:rPr>
-        <w:t xml:space="preserve">CPLEX&gt; </w:t>
-      </w:r>
-      <w:r>
-        <w:t>display conflict all</w:t>
-      </w:r>
-      <w:r>
-        <w:rPr>
-          <w:rStyle w:val="ComputerOutput"/>
-        </w:rPr>
-        <w:t>Minimize</w:t>
-        <w:br/>
-        <w:t xml:space="preserve"> obj:</w:t>
-        <w:t/>
-        <w:br/>
-        <w:t>Subject To</w:t>
-        <w:br/>
-        <w:t xml:space="preserve"> off_t1_th4:              on_t1_th4 + off_t1_th4  = 1</w:t>
-        <w:t/>
-        <w:br/>
-        <w:t xml:space="preserve"> off_t2_th4:              on_t2_th4 + off_t2_th4  = 1</w:t>
-        <w:br/>
-        <w:t xml:space="preserve"> timeToStart_t0_th4:      - starting_t0_th4 + off_t1_th4 &gt;= 0</w:t>
-        <w:t/>
-        <w:br/>
-        <w:t xml:space="preserve"> startConjunction_t0_th4: - on_t2_th4 + starting_t0_th4 &gt;= 0</w:t>
-        <w:br/>
-        <w:t xml:space="preserve"> stopIfPreviousOn_t0_th4: stopping_t0_th4 </w:t>
-        <w:t>&lt;</w:t>
-        <w:t>= 0</w:t>
-        <w:br/>
-        <w:t xml:space="preserve"> stopConjunction_t2_th4:  - on_t1_th4 - off_t2_th4 + stopping_t0_th4 &gt;= -1</w:t>
-        <w:t/>
-        <w:br/>
-        <w:t xml:space="preserve"> c4225:                   - on_t1_th4 </w:t>
-        <w:t>&lt;</w:t>
-        <w:t>= -1</w:t>
-        <w:br/>
-        <w:t>\Sum of equality rows in the conflict:</w:t>
-        <w:t/>
-        <w:br/>
-        <w:t>\ sum_eq: on_t1_th4 + on_t2_th4 + off_t1_th4 + off_t2_th4  = 2</w:t>
-        <w:br/>
-        <w:t>Bounds</w:t>
-        <w:t/>
-        <w:br/>
-        <w:t xml:space="preserve"> 0 </w:t>
-        <w:t>&lt;</w:t>
-        <w:t xml:space="preserve">= on_t1_th4 </w:t>
-        <w:t>&lt;</w:t>
-        <w:t>= 1</w:t>
-        <w:br/>
-        <w:t xml:space="preserve"> 0 </w:t>
-        <w:t>&lt;</w:t>
-        <w:t xml:space="preserve">= on_t2_th4 </w:t>
-        <w:t>&lt;</w:t>
-        <w:t>= 1</w:t>
-        <w:br/>
-        <w:t xml:space="preserve"> 0 </w:t>
-        <w:t>&lt;</w:t>
-        <w:t xml:space="preserve">= starting_t0_th4 </w:t>
-        <w:t>&lt;</w:t>
-        <w:t>= 1</w:t>
-        <w:br/>
-        <w:t xml:space="preserve"> 0 </w:t>
-        <w:t>&lt;</w:t>
-        <w:t xml:space="preserve">= off_t1_th4 </w:t>
-        <w:t>&lt;</w:t>
-        <w:t>= 1</w:t>
-        <w:br/>
-        <w:t xml:space="preserve"> 0 </w:t>
-        <w:t>&lt;</w:t>
-        <w:t xml:space="preserve">= off_t2_th4 </w:t>
-        <w:t>&lt;</w:t>
-        <w:t>= 1</w:t>
-        <w:br/>
-        <w:t xml:space="preserve"> 0 </w:t>
-        <w:t>&lt;</w:t>
-        <w:t xml:space="preserve">= stopping_t0_th4 </w:t>
-        <w:t>&lt;</w:t>
-        <w:t>= 1</w:t>
-        <w:br/>
-        <w:t>Binaries</w:t>
-        <w:t/>
-        <w:br/>
-        <w:t xml:space="preserve"> on_t1_th4  on_t2_th4  starting_t0_th4  off_t1_th4  off_t2_th4</w:t>
-        <w:br/>
-        <w:t xml:space="preserve"> stopping_t0_th4</w:t>
-      </w:r>
-      <w:r/>
+          <w:lang w:val="fr-CH"/>
+        </w:rPr>
+        <w:t xml:space="preserve">&gt; </w:t>
+      </w:r>
+      <w:r>
+        <w:rPr>
+          <w:lang w:val="fr-CH"/>
+        </w:rPr>
+        <w:t>java… -classpath "%CPLEX%\cplex\lib" -Djava.library.path="%CPLEX%\cplex\bin\x86_win32"</w:t>
+      </w:r>
+    </w:p>
+    <w:p>
+      <w:pPr>
+        <w:rPr>
+          <w:lang w:val="fr-CH"/>
+        </w:rPr>
+      </w:pPr>
+      <w:r>
+        <w:rPr>
+          <w:lang w:val="fr-CH"/>
+        </w:rPr>
+        <w:t xml:space="preserve">En C++, la situation est similaire : il faut indiquer au compilateur le chemin des en-têtes (par exemple, </w:t>
+      </w:r>
+      <w:r>
+        <w:rPr>
+          <w:rStyle w:val="FileName"/>
+          <w:lang w:val="fr-CH"/>
+        </w:rPr>
+        <w:t>%CPLEX%\cplex\include</w:t>
+      </w:r>
+      <w:r>
+        <w:rPr>
+          <w:lang w:val="fr-CH"/>
+        </w:rPr>
+        <w:t xml:space="preserve"> et </w:t>
+      </w:r>
+      <w:r>
+        <w:rPr>
+          <w:rStyle w:val="FileName"/>
+          <w:lang w:val="fr-CH"/>
+        </w:rPr>
+        <w:t>%CPLEX%\concert\include</w:t>
+      </w:r>
+      <w:r>
+        <w:rPr>
+          <w:lang w:val="fr-CH"/>
+        </w:rPr>
+        <w:t xml:space="preserve">) et des fichiers d'import (par exemple, </w:t>
+      </w:r>
+      <w:r>
+        <w:rPr>
+          <w:rStyle w:val="FileName"/>
+          <w:lang w:val="fr-CH"/>
+        </w:rPr>
+        <w:t>%CPLEX%\cplex\lib\x86_windows_vs2010\stat_mda</w:t>
+      </w:r>
+      <w:r>
+        <w:rPr>
+          <w:lang w:val="fr-CH"/>
+        </w:rPr>
+        <w:t>) de CPLEX, en p</w:t>
+      </w:r>
+      <w:r>
+        <w:rPr>
+          <w:lang w:val="fr-CH"/>
+        </w:rPr>
+        <w:t xml:space="preserve">lus de lui indiquer de lier avec une série de fichiers d'import (par exemple, pour Visual Studio sous Windows, </w:t>
+      </w:r>
+      <w:r>
+        <w:rPr>
+          <w:rStyle w:val="FileName"/>
+          <w:lang w:val="fr-CH"/>
+        </w:rPr>
+        <w:t>ilocplex.lib</w:t>
+      </w:r>
+      <w:r>
+        <w:rPr>
+          <w:lang w:val="fr-CH"/>
+        </w:rPr>
+        <w:t xml:space="preserve">, </w:t>
+      </w:r>
+      <w:r>
+        <w:rPr>
+          <w:rStyle w:val="FileName"/>
+          <w:lang w:val="fr-CH"/>
+        </w:rPr>
+        <w:t>concert.lib</w:t>
+      </w:r>
+      <w:r>
+        <w:rPr>
+          <w:lang w:val="fr-CH"/>
+        </w:rPr>
+        <w:t xml:space="preserve"> et </w:t>
+      </w:r>
+      <w:r>
+        <w:rPr>
+          <w:rStyle w:val="FileName"/>
+          <w:lang w:val="fr-CH"/>
+        </w:rPr>
+        <w:t>cplex</w:t>
+      </w:r>
+      <w:r>
+        <w:rPr>
+          <w:lang w:val="fr-CH"/>
+        </w:rPr>
+        <w:t>125.lib – il faut veiller à remplacer les chiffres par la version de CPLEX utilisée). Les bibliothèques partagé</w:t>
+      </w:r>
+      <w:r>
+        <w:rPr>
+          <w:lang w:val="fr-CH"/>
+        </w:rPr>
+        <w:t xml:space="preserve">es devront être disponibles à l'application compilée (par exemple, sous Windows, il faut le fichier </w:t>
+      </w:r>
+      <w:r>
+        <w:rPr>
+          <w:rStyle w:val="FileName"/>
+          <w:lang w:val="fr-CH"/>
+        </w:rPr>
+        <w:t>cplex</w:t>
+      </w:r>
+      <w:r>
+        <w:rPr>
+          <w:lang w:val="fr-CH"/>
+        </w:rPr>
+        <w:t xml:space="preserve">125.dll, qui peut se situer sous </w:t>
+      </w:r>
+      <w:r>
+        <w:rPr>
+          <w:rStyle w:val="FileName"/>
+          <w:lang w:val="fr-CH"/>
+        </w:rPr>
+        <w:t>%CPLEX%\cplex\bin\x86_win32</w:t>
+      </w:r>
+      <w:r>
+        <w:rPr>
+          <w:lang w:val="fr-CH"/>
+        </w:rPr>
+        <w:t xml:space="preserve">). </w:t>
+      </w:r>
     </w:p>
     <w:p>
       <w:pPr>
         <w:pStyle w:val="Heading1"/>
-      </w:pPr>
-      <w:r>
-        <w:t>Compilation</w:t>
-      </w:r>
-    </w:p>
-    <w:p>
-      <w:pPr>
-        <w:pStyle w:val="Normal"/>
-      </w:pPr>
-      <w:r>
-        <w:t xml:space="preserve">Pour Java, à la compilation, il suffit d'ajouter le fichier JAR de CPLEX. Par exemple, sous Windows, en notant </w:t>
-      </w:r>
-      <w:r>
-        <w:rPr>
-          <w:rStyle w:val="EnvironmentVariable"/>
-        </w:rPr>
-        <w:t>%CPLEX%</w:t>
-      </w:r>
-      <w:r>
-        <w:t xml:space="preserve"> le dossier d'installation de CPLEX (par exemple, </w:t>
-      </w:r>
-      <w:r>
-        <w:rPr>
-          <w:rStyle w:val="FileName"/>
-        </w:rPr>
-        <w:t>C:\Program Files (x86)\IBM\ILOG\CPLEX_Studio_126</w:t>
-      </w:r>
-      <w:r>
-        <w:t>) :</w:t>
-      </w:r>
-    </w:p>
-    <w:p>
-      <w:pPr>
-        <w:pStyle w:val="Screen"/>
-      </w:pPr>
-      <w:r>
-        <w:rPr>
-          <w:rStyle w:val="Prompt"/>
-        </w:rPr>
-        <w:t xml:space="preserve">&gt; </w:t>
-      </w:r>
-      <w:r>
-        <w:t>javac… -classpath "%CPLEX%\cplex\lib"</w:t>
-      </w:r>
-    </w:p>
-    <w:p>
-      <w:pPr>
-        <w:pStyle w:val="Normal"/>
-      </w:pPr>
-      <w:r>
-        <w:t>Lors de l'exécution, il faudra, en plus, spécifier l'emplacement de la bibliothèque partagée native CPLEX. Puisque l'interaction se fait par JNI, la plateforme de CPLEX utilisée</w:t>
-        <w:t xml:space="preserve"> doit parfaitement correspondre avec celle de la machine virtuelle Java (si la machine virtuelle est en 32 bits, la version 32 bits de CPLEX devra être utilisée). Par exemple :</w:t>
-      </w:r>
-    </w:p>
-    <w:p>
-      <w:pPr>
-        <w:pStyle w:val="Screen"/>
-      </w:pPr>
-      <w:r>
-        <w:rPr>
-          <w:rStyle w:val="Prompt"/>
-        </w:rPr>
-        <w:t xml:space="preserve">&gt; </w:t>
-      </w:r>
-      <w:r>
-        <w:t>java… -classpath "%CPLEX%\cplex\lib" -Djava.library.path="%CPLEX%\cplex\bin\x86_win32"</w:t>
-      </w:r>
-    </w:p>
-    <w:p>
-      <w:pPr>
-        <w:pStyle w:val="Normal"/>
-      </w:pPr>
-      <w:r>
-        <w:t xml:space="preserve">En C++, la situation est similaire : il faut indiquer au compilateur le chemin des en-têtes (par exemple, </w:t>
-      </w:r>
-      <w:r>
-        <w:rPr>
-          <w:rStyle w:val="FileName"/>
-        </w:rPr>
-        <w:t>%CPLEX%\cplex\include</w:t>
-      </w:r>
-      <w:r>
-        <w:t xml:space="preserve"> et </w:t>
-      </w:r>
-      <w:r>
-        <w:rPr>
-          <w:rStyle w:val="FileName"/>
-        </w:rPr>
-        <w:t>%CPLEX%\concert\include</w:t>
-      </w:r>
-      <w:r>
-        <w:t xml:space="preserve">) et des fichiers d'import (par exemple, </w:t>
-      </w:r>
-      <w:r>
-        <w:rPr>
-          <w:rStyle w:val="FileName"/>
-        </w:rPr>
-        <w:t>%CPLEX%\cplex\lib\x86_windows_vs2010\stat_mda</w:t>
-      </w:r>
-      <w:r>
-        <w:t>) de CPLEX, en plus de lui indiquer de lier avec une série de fichiers d'import (par exemple, pour</w:t>
-        <w:t xml:space="preserve"> Visual Studio sous Windows, </w:t>
-      </w:r>
-      <w:r>
-        <w:rPr>
-          <w:rStyle w:val="FileName"/>
-        </w:rPr>
-        <w:t>ilocplex.lib</w:t>
-      </w:r>
-      <w:r>
-        <w:t xml:space="preserve">, </w:t>
-      </w:r>
-      <w:r>
-        <w:rPr>
-          <w:rStyle w:val="FileName"/>
-        </w:rPr>
-        <w:t>concert.lib</w:t>
-      </w:r>
-      <w:r>
-        <w:t xml:space="preserve"> et </w:t>
-      </w:r>
-      <w:r>
-        <w:rPr>
-          <w:rStyle w:val="FileName"/>
-        </w:rPr>
-        <w:t>cplex</w:t>
-      </w:r>
-      <w:r>
-        <w:rPr>
-          <w:rStyle w:val="Replaceable"/>
-        </w:rPr>
-        <w:t>125</w:t>
-      </w:r>
-      <w:r>
-        <w:t>.lib</w:t>
-      </w:r>
-      <w:r>
-        <w:t xml:space="preserve"> – il faut veiller à remplacer les chiffres par la version de CPLEX utilisée). Les bibliothèques partagées</w:t>
-        <w:t xml:space="preserve"> devront être disponibles à l'application compilée (par exemple, sous Windows, il faut le fichier </w:t>
-      </w:r>
-      <w:r>
-        <w:rPr>
-          <w:rStyle w:val="FileName"/>
-        </w:rPr>
-        <w:t>cplex</w:t>
-      </w:r>
-      <w:r>
-        <w:rPr>
-          <w:rStyle w:val="Replaceable"/>
-        </w:rPr>
-        <w:t>125</w:t>
-      </w:r>
-      <w:r>
-        <w:t>.dll</w:t>
-      </w:r>
-      <w:r>
-        <w:t xml:space="preserve">, qui peut se situer sous </w:t>
-      </w:r>
-      <w:r>
-        <w:rPr>
-          <w:rStyle w:val="FileName"/>
-        </w:rPr>
-        <w:t>%CPLEX%\cplex\bin\x86_win32</w:t>
-      </w:r>
-      <w:r>
-        <w:t xml:space="preserve">). </w:t>
-      </w:r>
-    </w:p>
-    <w:p>
-      <w:pPr>
-        <w:pStyle w:val="Heading1"/>
-      </w:pPr>
-      <w:r>
+        <w:rPr>
+          <w:lang w:val="fr-CH"/>
+        </w:rPr>
+      </w:pPr>
+      <w:r>
+        <w:rPr>
+          <w:lang w:val="fr-CH"/>
+        </w:rPr>
         <w:t>Exemple complet</w:t>
       </w:r>
     </w:p>
     <w:p>
       <w:pPr>
-        <w:pStyle w:val="Normal"/>
-      </w:pPr>
-      <w:r>
-        <w:t>Soit un problème de sac à dos. Le sac à dos sera un objet (ce qui permettra de généraliser le modèle à de l'assignation, par exemple, en imposant que chaque objet est</w:t>
-        <w:t xml:space="preserve"> au plus dans un sac à dos), il n'aura comme attribut que sa capacité.</w:t>
+        <w:rPr>
+          <w:lang w:val="fr-CH"/>
+        </w:rPr>
+      </w:pPr>
+      <w:r>
+        <w:rPr>
+          <w:lang w:val="fr-CH"/>
+        </w:rPr>
+        <w:t>Soit un problème de sac à dos. Le sac à dos sera un objet (ce qui perme</w:t>
+      </w:r>
+      <w:r>
+        <w:rPr>
+          <w:lang w:val="fr-CH"/>
+        </w:rPr>
+        <w:t>ttra de généraliser le modèle à de l'assignation, par exemple, en imposant que chaque objet est au plus dans un sac à dos), il n'aura comme attribut que sa capacité.</w:t>
       </w:r>
     </w:p>
     <w:p>
@@ -995,18 +1666,30 @@
       </w:pPr>
       <w:r>
         <w:t>class KnapSack {</w:t>
+      </w:r>
+      <w:r>
         <w:br/>
         <w:t xml:space="preserve">private: </w:t>
-        <w:t/>
+      </w:r>
+      <w:r>
         <w:br/>
         <w:t xml:space="preserve">    const int capacity; </w:t>
-        <w:br/>
-        <w:t/>
+      </w:r>
+      <w:r>
+        <w:br/>
+      </w:r>
+      <w:r>
         <w:br/>
         <w:t>public:</w:t>
-        <w:t/>
-        <w:br/>
-        <w:t xml:space="preserve">    KnapSack(int c) : capacity(c) {}</w:t>
+      </w:r>
+      <w:r>
+        <w:br/>
+        <w:t xml:space="preserve">    KnapSack(int c) : capacit</w:t>
+      </w:r>
+      <w:r>
+        <w:t>y(c) {}</w:t>
+      </w:r>
+      <w:r>
         <w:br/>
         <w:t>};</w:t>
       </w:r>
@@ -1017,27 +1700,41 @@
       </w:pPr>
       <w:r>
         <w:t>public class KnapSack {</w:t>
+      </w:r>
+      <w:r>
         <w:br/>
         <w:t xml:space="preserve">    private final int capacity;</w:t>
-        <w:t/>
-        <w:br/>
-        <w:t/>
+      </w:r>
+      <w:r>
+        <w:br/>
+      </w:r>
+      <w:r>
         <w:br/>
         <w:t xml:space="preserve">    public KnapSack(int c) {</w:t>
+      </w:r>
+      <w:r>
         <w:br/>
         <w:t xml:space="preserve">        capacity = c;</w:t>
-        <w:t/>
+      </w:r>
+      <w:r>
         <w:br/>
         <w:t xml:space="preserve">    }</w:t>
+      </w:r>
+      <w:r>
         <w:br/>
         <w:t>}</w:t>
       </w:r>
     </w:p>
     <w:p>
       <w:pPr>
-        <w:pStyle w:val="Normal"/>
-      </w:pPr>
-      <w:r>
+        <w:rPr>
+          <w:lang w:val="fr-CH"/>
+        </w:rPr>
+      </w:pPr>
+      <w:r>
+        <w:rPr>
+          <w:lang w:val="fr-CH"/>
+        </w:rPr>
         <w:t>Chaque objet sera également un objet, avec son poids, sa valeur et un identifiant.</w:t>
       </w:r>
     </w:p>
@@ -1047,26 +1744,41 @@
       </w:pPr>
       <w:r>
         <w:t>class Object {</w:t>
+      </w:r>
+      <w:r>
         <w:br/>
         <w:t>private:</w:t>
-        <w:t/>
-        <w:br/>
+      </w:r>
+      <w:r>
+        <w:br/>
+      </w:r>
+      <w:r>
         <w:t xml:space="preserve">    const int id, weight, value;</w:t>
-        <w:br/>
-        <w:t/>
+      </w:r>
+      <w:r>
+        <w:br/>
+      </w:r>
+      <w:r>
         <w:br/>
         <w:t>public:</w:t>
-        <w:t/>
+      </w:r>
+      <w:r>
         <w:br/>
         <w:t xml:space="preserve">    Object(int i, int w, int v) : id(i), weight(w), value(v) {}</w:t>
+      </w:r>
+      <w:r>
         <w:br/>
         <w:t xml:space="preserve">    int getId()      { return id;     }</w:t>
-        <w:t/>
+      </w:r>
+      <w:r>
         <w:br/>
         <w:t xml:space="preserve">    int getWeight()  { return weight; }</w:t>
+      </w:r>
+      <w:r>
         <w:br/>
         <w:t xml:space="preserve">    int getValue()   { return value;  }</w:t>
-        <w:t/>
+      </w:r>
+      <w:r>
         <w:br/>
         <w:t>};</w:t>
       </w:r>
@@ -1076,78 +1788,164 @@
         <w:pStyle w:val="ProgramListing"/>
       </w:pPr>
       <w:r>
+        <w:lastRenderedPageBreak/>
         <w:t>public class Object {</w:t>
-        <w:br/>
-        <w:t xml:space="preserve">    private final int id, weight, value;</w:t>
-        <w:t/>
-        <w:br/>
-        <w:t/>
+      </w:r>
+      <w:r>
+        <w:br/>
+        <w:t xml:space="preserve">    p</w:t>
+      </w:r>
+      <w:r>
+        <w:t>rivate final int id, weight, value;</w:t>
+      </w:r>
+      <w:r>
+        <w:br/>
+      </w:r>
+      <w:r>
         <w:br/>
         <w:t xml:space="preserve">    public Object(int i, int w, int v) {</w:t>
+      </w:r>
+      <w:r>
         <w:br/>
         <w:t xml:space="preserve">        id = i;    weight = w;    value = v;</w:t>
-        <w:t/>
+      </w:r>
+      <w:r>
         <w:br/>
         <w:t xml:space="preserve">    }</w:t>
-        <w:br/>
-        <w:t/>
+      </w:r>
+      <w:r>
+        <w:br/>
+      </w:r>
+      <w:r>
         <w:br/>
         <w:t xml:space="preserve">    public int getId()      { return id;     }</w:t>
-        <w:t/>
+      </w:r>
+      <w:r>
         <w:br/>
         <w:t xml:space="preserve">    public int getWeight()  { return weight; }</w:t>
-        <w:br/>
-        <w:t xml:space="preserve">    public int getValue()   { return value;  }md</w:t>
-        <w:t/>
+      </w:r>
+      <w:r>
+        <w:br/>
+        <w:t xml:space="preserve">    public int getValue()   { re</w:t>
+      </w:r>
+      <w:r>
+        <w:t>turn value;  }md</w:t>
+      </w:r>
+      <w:r>
         <w:br/>
         <w:t>}</w:t>
       </w:r>
     </w:p>
     <w:p>
       <w:pPr>
-        <w:pStyle w:val="Normal"/>
-      </w:pPr>
-      <w:r>
+        <w:rPr>
+          <w:lang w:val="fr-CH"/>
+        </w:rPr>
+      </w:pPr>
+      <w:r>
+        <w:rPr>
+          <w:lang w:val="fr-CH"/>
+        </w:rPr>
         <w:t>Il faut alors créer une variable dans le modèle mathématique par objet. Il est commode d'effectuer cette opération dans une méthode et de stocker la valeur dans l'objet.</w:t>
       </w:r>
     </w:p>
     <w:p>
       <w:pPr>
         <w:pStyle w:val="ProgramListing"/>
-      </w:pPr>
-      <w:r>
-        <w:t xml:space="preserve">#include </w:t>
-        <w:t>&lt;</w:t>
-        <w:t>ilcplex/ilocplex.h&gt;</w:t>
-        <w:br/>
-        <w:t/>
+        <w:rPr>
+          <w:lang w:val="fr-CH"/>
+        </w:rPr>
+      </w:pPr>
+      <w:r>
+        <w:rPr>
+          <w:lang w:val="fr-CH"/>
+        </w:rPr>
+        <w:t>#include &lt;ilcplex/ilocplex.h&gt;</w:t>
+      </w:r>
+      <w:r>
+        <w:rPr>
+          <w:lang w:val="fr-CH"/>
+        </w:rPr>
+        <w:br/>
+      </w:r>
+      <w:r>
+        <w:rPr>
+          <w:lang w:val="fr-CH"/>
+        </w:rPr>
         <w:br/>
         <w:t>class Object {</w:t>
-        <w:t/>
+      </w:r>
+      <w:r>
+        <w:rPr>
+          <w:lang w:val="fr-CH"/>
+        </w:rPr>
         <w:br/>
         <w:t>private:</w:t>
-        <w:br/>
-        <w:t xml:space="preserve">    IloNumVar* x;</w:t>
-        <w:t/>
-        <w:br/>
-        <w:t/>
+      </w:r>
+      <w:r>
+        <w:rPr>
+          <w:lang w:val="fr-CH"/>
+        </w:rPr>
+        <w:br/>
+        <w:t xml:space="preserve">    IloNumVa</w:t>
+      </w:r>
+      <w:r>
+        <w:rPr>
+          <w:lang w:val="fr-CH"/>
+        </w:rPr>
+        <w:t>r* x;</w:t>
+      </w:r>
+      <w:r>
+        <w:rPr>
+          <w:lang w:val="fr-CH"/>
+        </w:rPr>
+        <w:br/>
+      </w:r>
+      <w:r>
+        <w:rPr>
+          <w:lang w:val="fr-CH"/>
+        </w:rPr>
         <w:br/>
         <w:t>public:</w:t>
-        <w:br/>
-        <w:t xml:space="preserve">    IloNumVar</w:t>
-        <w:t>&amp;</w:t>
-        <w:t xml:space="preserve"> getX() { return *x; }</w:t>
-        <w:br/>
-        <w:t/>
-        <w:br/>
-        <w:t xml:space="preserve">    void createVariables(IloEnv</w:t>
-        <w:t>&amp;</w:t>
-        <w:t xml:space="preserve"> env) {</w:t>
+      </w:r>
+      <w:r>
+        <w:rPr>
+          <w:lang w:val="fr-CH"/>
+        </w:rPr>
+        <w:br/>
+        <w:t xml:space="preserve">    IloNumVar&amp; getX() { return *x; }</w:t>
+      </w:r>
+      <w:r>
+        <w:rPr>
+          <w:lang w:val="fr-CH"/>
+        </w:rPr>
+        <w:br/>
+      </w:r>
+      <w:r>
+        <w:rPr>
+          <w:lang w:val="fr-CH"/>
+        </w:rPr>
+        <w:br/>
+        <w:t xml:space="preserve">    void createVariables(IloEnv&amp; env) {</w:t>
+      </w:r>
+      <w:r>
+        <w:rPr>
+          <w:lang w:val="fr-CH"/>
+        </w:rPr>
         <w:br/>
         <w:t xml:space="preserve">        x = new IloNumVar(env, 0, 1, IloNumVar::Bool, "x" + id);</w:t>
-        <w:t/>
+      </w:r>
+      <w:r>
+        <w:rPr>
+          <w:lang w:val="fr-CH"/>
+        </w:rPr>
         <w:br/>
         <w:t xml:space="preserve">    }</w:t>
+      </w:r>
+      <w:r>
+        <w:rPr>
+          <w:lang w:val="fr-CH"/>
+        </w:rPr>
         <w:br/>
         <w:t>};</w:t>
       </w:r>
@@ -1155,43 +1953,335 @@
     <w:p>
       <w:pPr>
         <w:pStyle w:val="ProgramListing"/>
-      </w:pPr>
-      <w:r>
+        <w:rPr>
+          <w:lang w:val="fr-CH"/>
+        </w:rPr>
+      </w:pPr>
+      <w:r>
+        <w:rPr>
+          <w:lang w:val="fr-CH"/>
+        </w:rPr>
         <w:t>import ilog.concert.IloException;</w:t>
+      </w:r>
+      <w:r>
+        <w:rPr>
+          <w:lang w:val="fr-CH"/>
+        </w:rPr>
         <w:br/>
         <w:t>import ilog.concert.IloIntVar;</w:t>
-        <w:t/>
+      </w:r>
+      <w:r>
+        <w:rPr>
+          <w:lang w:val="fr-CH"/>
+        </w:rPr>
+        <w:br/>
+        <w:t>import ilog.cplex.IloCpl</w:t>
+      </w:r>
+      <w:r>
+        <w:rPr>
+          <w:lang w:val="fr-CH"/>
+        </w:rPr>
+        <w:t>ex;</w:t>
+      </w:r>
+      <w:r>
+        <w:rPr>
+          <w:lang w:val="fr-CH"/>
+        </w:rPr>
+        <w:br/>
+      </w:r>
+      <w:r>
+        <w:rPr>
+          <w:lang w:val="fr-CH"/>
+        </w:rPr>
+        <w:br/>
+        <w:t>public class Object {</w:t>
+      </w:r>
+      <w:r>
+        <w:rPr>
+          <w:lang w:val="fr-CH"/>
+        </w:rPr>
+        <w:br/>
+        <w:t xml:space="preserve">    private IloIntVar x;</w:t>
+      </w:r>
+      <w:r>
+        <w:rPr>
+          <w:lang w:val="fr-CH"/>
+        </w:rPr>
+        <w:br/>
+        <w:t xml:space="preserve">    public IloIntVar getX() { return x; }</w:t>
+      </w:r>
+      <w:r>
+        <w:rPr>
+          <w:lang w:val="fr-CH"/>
+        </w:rPr>
+        <w:br/>
+      </w:r>
+      <w:r>
+        <w:rPr>
+          <w:lang w:val="fr-CH"/>
+        </w:rPr>
+        <w:br/>
+        <w:t xml:space="preserve">    public void createVariables(IloCplex solver) throws IloException {</w:t>
+      </w:r>
+      <w:r>
+        <w:rPr>
+          <w:lang w:val="fr-CH"/>
+        </w:rPr>
+        <w:br/>
+        <w:t xml:space="preserve">        x = solver.boolVar("x" + id);</w:t>
+      </w:r>
+      <w:r>
+        <w:rPr>
+          <w:lang w:val="fr-CH"/>
+        </w:rPr>
+        <w:br/>
+        <w:t xml:space="preserve">    }</w:t>
+      </w:r>
+      <w:r>
+        <w:rPr>
+          <w:lang w:val="fr-CH"/>
+        </w:rPr>
+        <w:br/>
+        <w:t>}</w:t>
+      </w:r>
+    </w:p>
+    <w:p>
+      <w:pPr>
+        <w:rPr>
+          <w:lang w:val="fr-CH"/>
+        </w:rPr>
+      </w:pPr>
+      <w:r>
+        <w:rPr>
+          <w:lang w:val="fr-CH"/>
+        </w:rPr>
+        <w:t>Côté sac à dos, il faudra imposer que les ob</w:t>
+      </w:r>
+      <w:r>
+        <w:rPr>
+          <w:lang w:val="fr-CH"/>
+        </w:rPr>
+        <w:t>jets pris ne dépassent pas la capacité. Pour ce faire, une méthode imposera cette contrainte, elle prendra en argument tous les objets.</w:t>
+      </w:r>
+    </w:p>
+    <w:p>
+      <w:pPr>
+        <w:pStyle w:val="ProgramListing"/>
+        <w:rPr>
+          <w:lang w:val="fr-CH"/>
+        </w:rPr>
+      </w:pPr>
+      <w:r>
+        <w:rPr>
+          <w:lang w:val="fr-CH"/>
+        </w:rPr>
+        <w:t>#include &lt;ilcplex/ilocplex.h&gt;</w:t>
+      </w:r>
+      <w:r>
+        <w:rPr>
+          <w:lang w:val="fr-CH"/>
+        </w:rPr>
+        <w:br/>
+        <w:t>#include &lt;vector&gt;</w:t>
+      </w:r>
+      <w:r>
+        <w:rPr>
+          <w:lang w:val="fr-CH"/>
+        </w:rPr>
+        <w:br/>
+      </w:r>
+      <w:r>
+        <w:rPr>
+          <w:lang w:val="fr-CH"/>
+        </w:rPr>
+        <w:br/>
+        <w:t>class KnapSack {</w:t>
+      </w:r>
+      <w:r>
+        <w:rPr>
+          <w:lang w:val="fr-CH"/>
+        </w:rPr>
+        <w:br/>
+        <w:t>public:</w:t>
+      </w:r>
+      <w:r>
+        <w:rPr>
+          <w:lang w:val="fr-CH"/>
+        </w:rPr>
+        <w:br/>
+        <w:t xml:space="preserve">    void addConstraints(IloModel&amp; model, vecto</w:t>
+      </w:r>
+      <w:r>
+        <w:rPr>
+          <w:lang w:val="fr-CH"/>
+        </w:rPr>
+        <w:t>r&lt;Object*&gt; objects) {</w:t>
+      </w:r>
+      <w:r>
+        <w:rPr>
+          <w:lang w:val="fr-CH"/>
+        </w:rPr>
+        <w:br/>
+      </w:r>
+      <w:r>
+        <w:rPr>
+          <w:lang w:val="fr-CH"/>
+        </w:rPr>
+        <w:lastRenderedPageBreak/>
+        <w:t xml:space="preserve">        IloIntVarArray xs;</w:t>
+      </w:r>
+      <w:r>
+        <w:rPr>
+          <w:lang w:val="fr-CH"/>
+        </w:rPr>
+        <w:br/>
+        <w:t xml:space="preserve">        IloIntArray weights;</w:t>
+      </w:r>
+      <w:r>
+        <w:rPr>
+          <w:lang w:val="fr-CH"/>
+        </w:rPr>
+        <w:br/>
+        <w:t xml:space="preserve">        for (auto object : objects) {</w:t>
+      </w:r>
+      <w:r>
+        <w:rPr>
+          <w:lang w:val="fr-CH"/>
+        </w:rPr>
+        <w:br/>
+        <w:t xml:space="preserve">            xs.add(object-&gt;getX());</w:t>
+      </w:r>
+      <w:r>
+        <w:rPr>
+          <w:lang w:val="fr-CH"/>
+        </w:rPr>
+        <w:br/>
+        <w:t xml:space="preserve">            weights.add(object-&gt;getWeight());</w:t>
+      </w:r>
+      <w:r>
+        <w:rPr>
+          <w:lang w:val="fr-CH"/>
+        </w:rPr>
+        <w:br/>
+        <w:t xml:space="preserve">        }</w:t>
+      </w:r>
+      <w:r>
+        <w:rPr>
+          <w:lang w:val="fr-CH"/>
+        </w:rPr>
+        <w:br/>
+      </w:r>
+      <w:r>
+        <w:rPr>
+          <w:lang w:val="fr-CH"/>
+        </w:rPr>
+        <w:br/>
+        <w:t xml:space="preserve">        model.add(IloScalProd(weights, xs) &lt;= c</w:t>
+      </w:r>
+      <w:r>
+        <w:rPr>
+          <w:lang w:val="fr-CH"/>
+        </w:rPr>
+        <w:t>apacity);</w:t>
+      </w:r>
+      <w:r>
+        <w:rPr>
+          <w:lang w:val="fr-CH"/>
+        </w:rPr>
+        <w:br/>
+        <w:t xml:space="preserve">    }</w:t>
+      </w:r>
+      <w:r>
+        <w:rPr>
+          <w:lang w:val="fr-CH"/>
+        </w:rPr>
+        <w:br/>
+        <w:t>};</w:t>
+      </w:r>
+    </w:p>
+    <w:p>
+      <w:pPr>
+        <w:pStyle w:val="ProgramListing"/>
+      </w:pPr>
+      <w:r>
+        <w:t>import ilog.concert.IloException;</w:t>
+      </w:r>
+      <w:r>
+        <w:br/>
+        <w:t>import ilog.concert.IloIntVar;</w:t>
+      </w:r>
+      <w:r>
         <w:br/>
         <w:t>import ilog.cplex.IloCplex;</w:t>
-        <w:br/>
-        <w:t/>
-        <w:br/>
-        <w:t>public class Object {</w:t>
-        <w:t/>
-        <w:br/>
-        <w:t xml:space="preserve">    private IloIntVar x;</w:t>
-        <w:br/>
-        <w:t xml:space="preserve">    public IloIntVar getX() { return x; }</w:t>
-        <w:t/>
-        <w:br/>
-        <w:t/>
-        <w:br/>
-        <w:t xml:space="preserve">    public void createVariables(IloCplex solver) throws IloException {</w:t>
-        <w:br/>
-        <w:t xml:space="preserve">        x = solver.boolVar("x" + id);</w:t>
-        <w:t/>
+      </w:r>
+      <w:r>
+        <w:br/>
+      </w:r>
+      <w:r>
+        <w:br/>
+        <w:t>public class KnapSack {</w:t>
+      </w:r>
+      <w:r>
+        <w:br/>
+        <w:t xml:space="preserve">    public void addConstraints(IloCplex solver, Object[] objects) throws IloException {</w:t>
+      </w:r>
+      <w:r>
+        <w:br/>
+        <w:t xml:space="preserve">        IloIntVar[] xs = new Il</w:t>
+      </w:r>
+      <w:r>
+        <w:t>oIntVar[objects.length];</w:t>
+      </w:r>
+      <w:r>
+        <w:br/>
+        <w:t xml:space="preserve">        int[] weights = new int[objects.length];</w:t>
+      </w:r>
+      <w:r>
+        <w:br/>
+        <w:t xml:space="preserve">        for(int i = 0; i &lt; objects.length; ++i) {</w:t>
+      </w:r>
+      <w:r>
+        <w:br/>
+        <w:t xml:space="preserve">            xs[i] = objects[i].getX();</w:t>
+      </w:r>
+      <w:r>
+        <w:br/>
+        <w:t xml:space="preserve">            weights[i] = objects[i].getWeight();</w:t>
+      </w:r>
+      <w:r>
+        <w:br/>
+        <w:t xml:space="preserve">        }</w:t>
+      </w:r>
+      <w:r>
+        <w:br/>
+      </w:r>
+      <w:r>
+        <w:br/>
+        <w:t xml:space="preserve">        solver.addLe(solver.scalP</w:t>
+      </w:r>
+      <w:r>
+        <w:t>rod(weights, xs), capacity);</w:t>
+      </w:r>
+      <w:r>
         <w:br/>
         <w:t xml:space="preserve">    }</w:t>
+      </w:r>
+      <w:r>
         <w:br/>
         <w:t>}</w:t>
       </w:r>
     </w:p>
     <w:p>
       <w:pPr>
-        <w:pStyle w:val="Normal"/>
-      </w:pPr>
-      <w:r>
-        <w:t>Côté sac à dos, il faudra imposer que les objets pris ne dépassent pas la capacité. Pour ce faire, une méthode imposera cette contrainte, elle prendra en argument tous les objets.</w:t>
+        <w:rPr>
+          <w:lang w:val="fr-CH"/>
+        </w:rPr>
+      </w:pPr>
+      <w:r>
+        <w:rPr>
+          <w:lang w:val="fr-CH"/>
+        </w:rPr>
+        <w:t>La fonction principale se chargera de créer ces objets, d'instancier le solveur, d'appeler les méthodes pour créer un modèle, puis de le résoudre et d'afficher la solution.</w:t>
       </w:r>
     </w:p>
     <w:p>
@@ -1199,426 +2289,476 @@
         <w:pStyle w:val="ProgramListing"/>
       </w:pPr>
       <w:r>
-        <w:t xml:space="preserve">#include </w:t>
-        <w:t>&lt;</w:t>
-        <w:t>ilcplex/ilocplex.h&gt;</w:t>
-        <w:br/>
-        <w:t xml:space="preserve">#include </w:t>
-        <w:t>&lt;</w:t>
-        <w:t>vector&gt;</w:t>
-        <w:br/>
-        <w:t/>
-        <w:br/>
-        <w:t>class KnapSack {</w:t>
-        <w:t/>
-        <w:br/>
-        <w:t>public:</w:t>
-        <w:br/>
-        <w:t xml:space="preserve">    void addConstraints(IloModel</w:t>
-        <w:t>&amp;</w:t>
-        <w:t xml:space="preserve"> model, vector</w:t>
-        <w:t>&lt;</w:t>
-        <w:t>Object*&gt; objects) {</w:t>
-        <w:br/>
-        <w:t xml:space="preserve">        IloIntVarArray xs;</w:t>
-        <w:t/>
-        <w:br/>
-        <w:t xml:space="preserve">        IloIntArray weights;</w:t>
-        <w:br/>
-        <w:t xml:space="preserve">        for (auto object : objects) {</w:t>
-        <w:t/>
-        <w:br/>
-        <w:t xml:space="preserve">            xs.add(object-&gt;getX());</w:t>
-        <w:br/>
-        <w:t xml:space="preserve">            weights.add(object-&gt;getWeight());</w:t>
-        <w:t/>
+        <w:t>#include &lt;ilcplex/ilocplex.h&gt;</w:t>
+      </w:r>
+      <w:r>
+        <w:br/>
+        <w:t>#include &lt;ilconc</w:t>
+      </w:r>
+      <w:r>
+        <w:t>ert/iloexpression.h&gt;</w:t>
+      </w:r>
+      <w:r>
+        <w:br/>
+        <w:t>#include &lt;ilconcert/ilolinear.h&gt;</w:t>
+      </w:r>
+      <w:r>
+        <w:br/>
+        <w:t>#include &lt;vector&gt;</w:t>
+      </w:r>
+      <w:r>
+        <w:br/>
+      </w:r>
+      <w:r>
+        <w:br/>
+        <w:t>int main(int argc, char* argv[]) {</w:t>
+      </w:r>
+      <w:r>
+        <w:br/>
+        <w:t xml:space="preserve">    // Create data.</w:t>
+      </w:r>
+      <w:r>
+        <w:br/>
+        <w:t xml:space="preserve">    vector&lt;Object*&gt; objects;</w:t>
+      </w:r>
+      <w:r>
+        <w:br/>
+        <w:t xml:space="preserve">    objects[0] = new Object(1, 12, 5);</w:t>
+      </w:r>
+      <w:r>
+        <w:br/>
+        <w:t xml:space="preserve">    objects[1] = new Object(2, 25, 9);</w:t>
+      </w:r>
+      <w:r>
+        <w:br/>
+        <w:t xml:space="preserve">    objects[2] = new </w:t>
+      </w:r>
+      <w:r>
+        <w:t>Object(3, 10, 3);</w:t>
+      </w:r>
+      <w:r>
+        <w:br/>
+      </w:r>
+      <w:r>
+        <w:br/>
+        <w:t xml:space="preserve">    KnapSack sack(30);</w:t>
+      </w:r>
+      <w:r>
+        <w:br/>
+      </w:r>
+      <w:r>
+        <w:br/>
+        <w:t xml:space="preserve">    // Initialise solver.</w:t>
+      </w:r>
+      <w:r>
+        <w:br/>
+        <w:t xml:space="preserve">    IloEnv env;</w:t>
+      </w:r>
+      <w:r>
+        <w:br/>
+        <w:t xml:space="preserve">    IloModel model(env);</w:t>
+      </w:r>
+      <w:r>
+        <w:br/>
+      </w:r>
+      <w:r>
+        <w:br/>
+      </w:r>
+      <w:r>
+        <w:br/>
+        <w:t xml:space="preserve">    // Fill the model.</w:t>
+      </w:r>
+      <w:r>
+        <w:br/>
+      </w:r>
+      <w:r>
+        <w:lastRenderedPageBreak/>
+        <w:t xml:space="preserve">    for (auto o : objects) {</w:t>
+      </w:r>
+      <w:r>
+        <w:br/>
+        <w:t xml:space="preserve">        o-&gt;createVariables(env);</w:t>
+      </w:r>
+      <w:r>
+        <w:br/>
+        <w:t xml:space="preserve">    }</w:t>
+      </w:r>
+      <w:r>
+        <w:br/>
+        <w:t xml:space="preserve">    sack.addConstraints(model, objects);</w:t>
+      </w:r>
+      <w:r>
+        <w:br/>
+      </w:r>
+      <w:r>
+        <w:br/>
+        <w:t xml:space="preserve">    IloNumV</w:t>
+      </w:r>
+      <w:r>
+        <w:t>arArray xs;</w:t>
+      </w:r>
+      <w:r>
+        <w:br/>
+        <w:t xml:space="preserve">    IloIntArray values;</w:t>
+      </w:r>
+      <w:r>
+        <w:br/>
+        <w:t xml:space="preserve">    for (auto object : objects) {</w:t>
+      </w:r>
+      <w:r>
+        <w:br/>
+        <w:t xml:space="preserve">        xs.add(object-&gt;getX());</w:t>
+      </w:r>
+      <w:r>
+        <w:br/>
+        <w:t xml:space="preserve">        values.add(object-&gt;getValue());</w:t>
+      </w:r>
+      <w:r>
+        <w:br/>
+        <w:t xml:space="preserve">    }</w:t>
+      </w:r>
+      <w:r>
+        <w:br/>
+        <w:t xml:space="preserve">    model.add(IloMaximize(env, IloScalProd(xs, values)));</w:t>
+      </w:r>
+      <w:r>
+        <w:br/>
+      </w:r>
+      <w:r>
+        <w:br/>
+        <w:t xml:space="preserve">    // Solve it.</w:t>
+      </w:r>
+      <w:r>
+        <w:br/>
+        <w:t xml:space="preserve">    IloCplex solver(model);</w:t>
+      </w:r>
+      <w:r>
+        <w:br/>
+        <w:t xml:space="preserve">    </w:t>
+      </w:r>
+      <w:r>
+        <w:t>solver.solve();</w:t>
+      </w:r>
+      <w:r>
+        <w:br/>
+        <w:t xml:space="preserve">    solver.exportModel("model.lp");</w:t>
+      </w:r>
+      <w:r>
+        <w:br/>
+        <w:t xml:space="preserve">    solver.setParam(IloCplex::TiLim, 30);</w:t>
+      </w:r>
+      <w:r>
+        <w:br/>
+      </w:r>
+      <w:r>
+        <w:br/>
+        <w:t xml:space="preserve">    // Give the solver one feasible solution (useful in large MIP models).</w:t>
+      </w:r>
+      <w:r>
+        <w:br/>
+        <w:t xml:space="preserve">    IloNumArray start(env, 3, 1., 0., 1.); </w:t>
+      </w:r>
+      <w:r>
+        <w:br/>
+        <w:t xml:space="preserve">    solver.addMIPStart(xs, start, IloCplex</w:t>
+      </w:r>
+      <w:r>
+        <w:t>::MIPStartAuto, "initial solution");</w:t>
+      </w:r>
+      <w:r>
+        <w:br/>
+      </w:r>
+      <w:r>
+        <w:br/>
+        <w:t xml:space="preserve">    // Show the solution.</w:t>
+      </w:r>
+      <w:r>
+        <w:br/>
+        <w:t xml:space="preserve">    for (auto object : objects) {</w:t>
+      </w:r>
+      <w:r>
+        <w:br/>
+        <w:t xml:space="preserve">        cout &lt;&lt; "Object " &lt;&lt; object-&gt;getId() &lt;&lt; ": " &lt;&lt; ((solver.getValue(object-&gt;getX()) &gt; 0.75) ? "taken" : "left");</w:t>
+      </w:r>
+      <w:r>
+        <w:br/>
+        <w:t xml:space="preserve">    }</w:t>
+      </w:r>
+      <w:r>
+        <w:br/>
+        <w:t xml:space="preserve">    cout &lt;&lt; "Value: " &lt;&lt; solver.g</w:t>
+      </w:r>
+      <w:r>
+        <w:t>etObjValue();</w:t>
+      </w:r>
+      <w:r>
+        <w:br/>
+        <w:t>}</w:t>
+      </w:r>
+    </w:p>
+    <w:p>
+      <w:pPr>
+        <w:pStyle w:val="ProgramListing"/>
+      </w:pPr>
+      <w:r>
+        <w:t>import ilog.concert.IloException;</w:t>
+      </w:r>
+      <w:r>
+        <w:br/>
+        <w:t>import ilog.concert.IloIntVar;</w:t>
+      </w:r>
+      <w:r>
+        <w:br/>
+        <w:t>import ilog.cplex.IloCplex;</w:t>
+      </w:r>
+      <w:r>
+        <w:br/>
+      </w:r>
+      <w:r>
+        <w:br/>
+        <w:t>public class Main {</w:t>
+      </w:r>
+      <w:r>
+        <w:br/>
+        <w:t xml:space="preserve">    public static void main(String[] args) throws IloException {</w:t>
+      </w:r>
+      <w:r>
+        <w:br/>
+        <w:t xml:space="preserve">        // Create data.</w:t>
+      </w:r>
+      <w:r>
+        <w:br/>
+        <w:t xml:space="preserve">        Object[] objects = new Object</w:t>
+      </w:r>
+      <w:r>
+        <w:t>[3];</w:t>
+      </w:r>
+      <w:r>
+        <w:br/>
+        <w:t xml:space="preserve">        objects[0] = new Object(1, 12, 5);</w:t>
+      </w:r>
+      <w:r>
+        <w:br/>
+        <w:t xml:space="preserve">        objects[1] = new Object(2, 25, 9);</w:t>
+      </w:r>
+      <w:r>
+        <w:br/>
+        <w:t xml:space="preserve">        objects[2] = new Object(3, 10, 3);</w:t>
+      </w:r>
+      <w:r>
+        <w:br/>
+      </w:r>
+      <w:r>
+        <w:br/>
+        <w:t xml:space="preserve">        KnapSack sack = new KnapSack(30);</w:t>
+      </w:r>
+      <w:r>
+        <w:br/>
+      </w:r>
+      <w:r>
+        <w:br/>
+        <w:t xml:space="preserve">        // Initialise solver.</w:t>
+      </w:r>
+      <w:r>
+        <w:br/>
+        <w:t xml:space="preserve">        IloCplex solver = new IloCplex();</w:t>
+      </w:r>
+      <w:r>
+        <w:br/>
+      </w:r>
+      <w:r>
+        <w:br/>
+        <w:t xml:space="preserve">     </w:t>
+      </w:r>
+      <w:r>
+        <w:t xml:space="preserve">   // Fill the model.</w:t>
+      </w:r>
+      <w:r>
+        <w:br/>
+      </w:r>
+      <w:r>
+        <w:lastRenderedPageBreak/>
+        <w:t xml:space="preserve">        for(Object o : objects) {</w:t>
+      </w:r>
+      <w:r>
+        <w:br/>
+        <w:t xml:space="preserve">            o.createVariables(solver);</w:t>
+      </w:r>
+      <w:r>
         <w:br/>
         <w:t xml:space="preserve">        }</w:t>
-        <w:br/>
-        <w:t/>
-        <w:br/>
-        <w:t xml:space="preserve">        model.add(IloScalProd(weights, xs) </w:t>
-        <w:t>&lt;</w:t>
-        <w:t>= capacity);</w:t>
+      </w:r>
+      <w:r>
+        <w:br/>
+        <w:t xml:space="preserve">        sack.addConstraints(solver, objects);</w:t>
+      </w:r>
+      <w:r>
+        <w:br/>
+      </w:r>
+      <w:r>
+        <w:br/>
+        <w:t xml:space="preserve">        IloIntVar[] xs = new IloIntVar[objects.length];</w:t>
+      </w:r>
+      <w:r>
+        <w:br/>
+        <w:t xml:space="preserve">        int[] values = new int[objects.length];</w:t>
+      </w:r>
+      <w:r>
+        <w:br/>
+      </w:r>
+      <w:r>
+        <w:t xml:space="preserve">        for(int i = 0; i &lt; objects.length; ++i) {</w:t>
+      </w:r>
+      <w:r>
+        <w:br/>
+        <w:t xml:space="preserve">            xs[i] = objects[i].getX();</w:t>
+      </w:r>
+      <w:r>
+        <w:br/>
+        <w:t xml:space="preserve">            values[i] = objects[i].getValue();</w:t>
+      </w:r>
+      <w:r>
+        <w:br/>
+        <w:t xml:space="preserve">        }</w:t>
+      </w:r>
+      <w:r>
+        <w:br/>
+        <w:t xml:space="preserve">        solver.addMaximize(solver.scalProd(xs, values));</w:t>
+      </w:r>
+      <w:r>
+        <w:br/>
+      </w:r>
+      <w:r>
+        <w:br/>
+        <w:t xml:space="preserve">        // Give the solver one feasible solution (us</w:t>
+      </w:r>
+      <w:r>
+        <w:t>eful in large MIP models).</w:t>
+      </w:r>
+      <w:r>
+        <w:br/>
+        <w:t xml:space="preserve">        solver.addMIPStart(xs, new double[]{1., 0., 1.}, "initial solution");</w:t>
+      </w:r>
+      <w:r>
+        <w:br/>
+      </w:r>
+      <w:r>
+        <w:br/>
+        <w:t xml:space="preserve">        // Solve it.</w:t>
+      </w:r>
+      <w:r>
+        <w:br/>
+        <w:t xml:space="preserve">        solver.exportModel("model.lp");</w:t>
+      </w:r>
+      <w:r>
+        <w:br/>
+        <w:t xml:space="preserve">        solver.setParam(IloCplex.DoubleParam.TiLim, 30);</w:t>
+      </w:r>
+      <w:r>
+        <w:br/>
+        <w:t xml:space="preserve">        solver.solve();</w:t>
+      </w:r>
+      <w:r>
+        <w:br/>
+      </w:r>
+      <w:r>
+        <w:br/>
+        <w:t xml:space="preserve">       </w:t>
+      </w:r>
+      <w:r>
+        <w:t xml:space="preserve"> // Show the solution.</w:t>
+      </w:r>
+      <w:r>
+        <w:br/>
+        <w:t xml:space="preserve">        for (Object object : objects) {</w:t>
+      </w:r>
+      <w:r>
+        <w:br/>
+        <w:t xml:space="preserve">            String taken = (solver.getValue(object.getX()) &gt; 0.75) ? "taken" : "left";</w:t>
+      </w:r>
+      <w:r>
+        <w:br/>
+        <w:t xml:space="preserve">            System.out.println("Object " + object.getId() + ": " + taken);</w:t>
+      </w:r>
+      <w:r>
+        <w:br/>
+        <w:t xml:space="preserve">        }</w:t>
+      </w:r>
+      <w:r>
+        <w:br/>
+        <w:t xml:space="preserve">        System.out.pr</w:t>
+      </w:r>
+      <w:r>
+        <w:t>intln("Value: " + solver.getObjValue());</w:t>
+      </w:r>
+      <w:r>
         <w:br/>
         <w:t xml:space="preserve">    }</w:t>
-        <w:t/>
-        <w:br/>
-        <w:t>};</w:t>
-      </w:r>
-    </w:p>
-    <w:p>
-      <w:pPr>
-        <w:pStyle w:val="ProgramListing"/>
-      </w:pPr>
-      <w:r>
-        <w:t>import ilog.concert.IloException;</w:t>
-        <w:br/>
-        <w:t>import ilog.concert.IloIntVar;</w:t>
-        <w:t/>
-        <w:br/>
-        <w:t>import ilog.cplex.IloCplex;</w:t>
-        <w:br/>
-        <w:t/>
-        <w:br/>
-        <w:t>public class KnapSack {</w:t>
-        <w:t/>
-        <w:br/>
-        <w:t xml:space="preserve">    public void addConstraints(IloCplex solver, Object[] objects) throws IloException {</w:t>
-        <w:t/>
-        <w:br/>
-        <w:t xml:space="preserve">        IloIntVar[] xs = new IloIntVar[objects.length]</w:t>
-        <w:t>;</w:t>
-        <w:br/>
-        <w:t xml:space="preserve">        int[]</w:t>
-        <w:t xml:space="preserve"> weights = new int[objects.length];</w:t>
-        <w:t/>
-        <w:br/>
-        <w:t xml:space="preserve">        for(int i = 0; i </w:t>
-        <w:t>&lt;</w:t>
-        <w:t xml:space="preserve"> objects.length; ++i) {</w:t>
-        <w:br/>
-        <w:t xml:space="preserve">            xs[i]</w:t>
-        <w:t xml:space="preserve"> = objects[i].getX();</w:t>
-        <w:t/>
-        <w:br/>
-        <w:t xml:space="preserve">            weights[i] = objects[i]</w:t>
-        <w:t>.getWeight();</w:t>
-        <w:br/>
-        <w:t xml:space="preserve">        }</w:t>
-        <w:t/>
-        <w:br/>
-        <w:t/>
-        <w:br/>
-        <w:t xml:space="preserve">        solver.addLe(solver.scalProd(weights, xs), capacity);</w:t>
-        <w:br/>
-        <w:t xml:space="preserve">    }</w:t>
-        <w:t/>
+      </w:r>
+      <w:r>
         <w:br/>
         <w:t>}</w:t>
       </w:r>
     </w:p>
     <w:p>
       <w:pPr>
-        <w:pStyle w:val="Normal"/>
-      </w:pPr>
-      <w:r>
-        <w:t>La fonction principale se chargera de créer ces objets, d'instancier le solveur, d'appeler les méthodes pour créer un modèle, puis de le résoudre et d'afficher la</w:t>
-        <w:t xml:space="preserve"> solution.</w:t>
-      </w:r>
-    </w:p>
-    <w:p>
-      <w:pPr>
-        <w:pStyle w:val="ProgramListing"/>
-      </w:pPr>
-      <w:r>
-        <w:t xml:space="preserve">#include </w:t>
-        <w:t>&lt;</w:t>
-        <w:t>ilcplex/ilocplex.h&gt;</w:t>
-        <w:br/>
-        <w:t xml:space="preserve">#include </w:t>
-        <w:t>&lt;</w:t>
-        <w:t>ilconcert/iloexpression.h&gt;</w:t>
-        <w:br/>
-        <w:t xml:space="preserve">#include </w:t>
-        <w:t>&lt;</w:t>
-        <w:t>ilconcert/ilolinear.h&gt;</w:t>
-        <w:br/>
-        <w:t>#includ</w:t>
-        <w:t xml:space="preserve">e </w:t>
-        <w:t>&lt;</w:t>
-        <w:t>vector&gt;</w:t>
-        <w:br/>
-        <w:t/>
-        <w:br/>
-        <w:t>int main(int argc, char* argv[]</w:t>
-        <w:t>) {</w:t>
-        <w:br/>
-        <w:t xml:space="preserve">    // Create data.</w:t>
-        <w:t/>
-        <w:br/>
-        <w:t xml:space="preserve">    vector</w:t>
-        <w:t>&lt;</w:t>
-        <w:t>Object*&gt; objects;</w:t>
-        <w:br/>
-        <w:t xml:space="preserve">    objects[0]</w:t>
-        <w:t xml:space="preserve"> = new Object(1, 12, 5);</w:t>
-        <w:br/>
-        <w:t xml:space="preserve">    objects[1]</w:t>
-        <w:t xml:space="preserve"> = new Object(2, 25, 9);</w:t>
-        <w:br/>
-        <w:t xml:space="preserve">    objects[2]</w:t>
-        <w:t xml:space="preserve"> = new Object(3, 10, 3);</w:t>
-        <w:br/>
-        <w:t/>
-        <w:br/>
-        <w:t xml:space="preserve">    KnapSack sack(30);</w:t>
-        <w:t/>
-        <w:br/>
-        <w:t/>
-        <w:br/>
-        <w:t xml:space="preserve">    // Initialise solver.</w:t>
-        <w:br/>
-        <w:t xml:space="preserve">    IloEnv env;</w:t>
-        <w:t/>
-        <w:br/>
-        <w:t xml:space="preserve">    IloModel model(env);</w:t>
-        <w:br/>
-        <w:t/>
-        <w:br/>
-        <w:t/>
-        <w:br/>
-        <w:t xml:space="preserve">    // Fill the model.</w:t>
-        <w:t/>
-        <w:br/>
-        <w:t xml:space="preserve">    for (auto o : objects) {</w:t>
-        <w:br/>
-        <w:t xml:space="preserve">        o-&gt;createVariables(env);</w:t>
-        <w:t/>
-        <w:br/>
-        <w:t xml:space="preserve">    }</w:t>
-        <w:br/>
-        <w:t xml:space="preserve">    sack.addConstraints(model, objects);</w:t>
-        <w:t/>
-        <w:br/>
-        <w:t/>
-        <w:br/>
-        <w:t xml:space="preserve">    IloNumVarArray xs;</w:t>
-        <w:br/>
-        <w:t xml:space="preserve">    IloIntArray values;</w:t>
-        <w:t/>
-        <w:br/>
-        <w:t xml:space="preserve">    for (auto object : objects) {</w:t>
-        <w:br/>
-        <w:t xml:space="preserve">        xs.add(object-&gt;getX());</w:t>
-        <w:t/>
-        <w:br/>
-        <w:t xml:space="preserve">        values.add(object-&gt;getValue());</w:t>
-        <w:br/>
-        <w:t xml:space="preserve">    }</w:t>
-        <w:t/>
-        <w:br/>
-        <w:t xml:space="preserve">    model.add(IloMaximize(env, IloScalProd(xs, values)));</w:t>
-        <w:br/>
-        <w:t/>
-        <w:br/>
-        <w:t xml:space="preserve">    // Solve it.</w:t>
-        <w:t/>
-        <w:br/>
-        <w:t xml:space="preserve">    IloCplex solver(model);</w:t>
-        <w:br/>
-        <w:t xml:space="preserve">    solver.solve();</w:t>
-        <w:t/>
-        <w:br/>
-        <w:t xml:space="preserve">    solver.exportModel("model.lp");</w:t>
-        <w:br/>
-        <w:t xml:space="preserve">    solver.setParam(IloCplex::TiLim, 30);</w:t>
-        <w:t/>
-        <w:br/>
-        <w:t/>
-        <w:br/>
-        <w:t xml:space="preserve">    // Give the solver one feasible solution (useful in large MIP models).</w:t>
-        <w:br/>
-        <w:t xml:space="preserve">    IloNumArray start(env, 3, 1., 0., 1.); </w:t>
-        <w:t/>
-        <w:br/>
-        <w:t xml:space="preserve">    solver.addMIPStart(xs, start, IloCplex::MIPStartAuto, "initial solution");</w:t>
-        <w:br/>
-        <w:t/>
-        <w:br/>
-        <w:t xml:space="preserve">    // Show the solution.</w:t>
-        <w:t/>
-        <w:br/>
-        <w:t xml:space="preserve">    for (auto object : objects) {</w:t>
-        <w:br/>
-        <w:t xml:space="preserve">        cout </w:t>
-        <w:t>&lt;</w:t>
-        <w:t>&lt;</w:t>
-        <w:t xml:space="preserve"> "Object " </w:t>
-        <w:t>&lt;</w:t>
-        <w:t>&lt;</w:t>
-        <w:t xml:space="preserve"> object-&gt;getId() </w:t>
-        <w:t>&lt;</w:t>
-        <w:t>&lt;</w:t>
-        <w:t xml:space="preserve"> ": " </w:t>
-        <w:t>&lt;</w:t>
-        <w:t>&lt;</w:t>
-        <w:t xml:space="preserve"> ((solver.getValue(object-&gt;getX()) &gt; 0.75) ? "taken" : "left");</w:t>
-        <w:br/>
-        <w:t xml:space="preserve">    }</w:t>
-        <w:t/>
-        <w:br/>
-        <w:t xml:space="preserve">    cout </w:t>
-        <w:t>&lt;</w:t>
-        <w:t>&lt;</w:t>
-        <w:t xml:space="preserve"> "Value: " </w:t>
-        <w:t>&lt;</w:t>
-        <w:t>&lt;</w:t>
-        <w:t xml:space="preserve"> solver.getObjValue();</w:t>
-        <w:br/>
-        <w:t>}</w:t>
-      </w:r>
-    </w:p>
-    <w:p>
-      <w:pPr>
-        <w:pStyle w:val="ProgramListing"/>
-      </w:pPr>
-      <w:r>
-        <w:t>import ilog.concert.IloException;</w:t>
-        <w:br/>
-        <w:t>import ilog.concert.IloIntVar;</w:t>
-        <w:t/>
-        <w:br/>
-        <w:t>import ilog.cplex.IloCplex;</w:t>
-        <w:br/>
-        <w:t/>
-        <w:br/>
-        <w:t>public class Main {</w:t>
-        <w:t/>
-        <w:br/>
-        <w:t xml:space="preserve">    public static void main(String[] args) throws IloException {</w:t>
-        <w:t/>
-        <w:br/>
-        <w:t xml:space="preserve">        // Create data.</w:t>
-        <w:br/>
-        <w:t xml:space="preserve">        Object[]</w:t>
-        <w:t xml:space="preserve"> objects = new Object[3];</w:t>
-        <w:t/>
-        <w:br/>
-        <w:t xml:space="preserve">        objects[0] = new Object(1, 12, 5);</w:t>
-        <w:t/>
-        <w:br/>
-        <w:t xml:space="preserve">        objects[1] = new Object(2, 25, 9);</w:t>
-        <w:t/>
-        <w:br/>
-        <w:t xml:space="preserve">        objects[2] = new Object(3, 10, 3);</w:t>
-        <w:t/>
-        <w:br/>
-        <w:t/>
-        <w:br/>
-        <w:t xml:space="preserve">        KnapSack sack = new KnapSack(30);</w:t>
-        <w:br/>
-        <w:t/>
-        <w:br/>
-        <w:t xml:space="preserve">        // Initialise solver.</w:t>
-        <w:t/>
-        <w:br/>
-        <w:t xml:space="preserve">        IloCplex solver = new IloCplex();</w:t>
-        <w:br/>
-        <w:t/>
-        <w:br/>
-        <w:t xml:space="preserve">        // Fill the model.</w:t>
-        <w:t/>
-        <w:br/>
-        <w:t xml:space="preserve">        for(Object o : objects) {</w:t>
-        <w:br/>
-        <w:t xml:space="preserve">            o.createVariables(solver);</w:t>
-        <w:t/>
-        <w:br/>
-        <w:t xml:space="preserve">        }</w:t>
-        <w:br/>
-        <w:t xml:space="preserve">        sack.addConstraints(solver, objects);</w:t>
-        <w:t/>
-        <w:br/>
-        <w:t/>
-        <w:br/>
-        <w:t xml:space="preserve">        IloIntVar[] xs = new IloIntVar[objects.length]</w:t>
-        <w:t>;</w:t>
-        <w:br/>
-        <w:t xml:space="preserve">        int[]</w:t>
-        <w:t xml:space="preserve"> values = new int[objects.length];</w:t>
-        <w:t/>
-        <w:br/>
-        <w:t xml:space="preserve">        for(int i = 0; i </w:t>
-        <w:t>&lt;</w:t>
-        <w:t xml:space="preserve"> objects.length; ++i) {</w:t>
-        <w:br/>
-        <w:t xml:space="preserve">            xs[i]</w:t>
-        <w:t xml:space="preserve"> = objects[i].getX();</w:t>
-        <w:t/>
-        <w:br/>
-        <w:t xml:space="preserve">            values[i] = objects[i]</w:t>
-        <w:t>.getValue();</w:t>
-        <w:br/>
-        <w:t xml:space="preserve">        }</w:t>
-        <w:t/>
-        <w:br/>
-        <w:t xml:space="preserve">        solver.addMaximize(solver.scalProd(xs, values));</w:t>
-        <w:br/>
-        <w:t/>
-        <w:br/>
-        <w:t xml:space="preserve">        // Give the solver one feasible solution (useful in large MIP models).</w:t>
-        <w:t/>
-        <w:br/>
-        <w:t xml:space="preserve">        solver.addMIPStart(xs, new double[]{1., 0., 1.}, "initial solution");</w:t>
-        <w:t/>
-        <w:br/>
-        <w:t/>
-        <w:br/>
-        <w:t xml:space="preserve">        // Solve it.</w:t>
-        <w:br/>
-        <w:t xml:space="preserve">        solver.exportModel("model.lp");</w:t>
-        <w:t/>
-        <w:br/>
-        <w:t xml:space="preserve">        solver.setParam(IloCplex.DoubleParam.TiLim, 30);</w:t>
-        <w:br/>
-        <w:t xml:space="preserve">        solver.solve();</w:t>
-        <w:t/>
-        <w:br/>
-        <w:t/>
-        <w:br/>
-        <w:t xml:space="preserve">        // Show the solution.</w:t>
-        <w:br/>
-        <w:t xml:space="preserve">        for (Object object : objects) {</w:t>
-        <w:t/>
-        <w:br/>
-        <w:t xml:space="preserve">            String taken = (solver.getValue(object.getX()) &gt; 0.75) ? "taken" : "left";</w:t>
-        <w:br/>
-        <w:t xml:space="preserve">            System.out.println("Object " + object.getId() + ": " + taken);</w:t>
-        <w:t/>
-        <w:br/>
-        <w:t xml:space="preserve">        }</w:t>
-        <w:br/>
-        <w:t xml:space="preserve">        System.out.println("Value: " + solver.getObjValue());</w:t>
-        <w:t/>
-        <w:br/>
-        <w:t xml:space="preserve">    }</w:t>
-        <w:br/>
-        <w:t>}</w:t>
-      </w:r>
-    </w:p>
-    <w:p>
-      <w:pPr>
-        <w:pStyle w:val=""/>
-      </w:pPr>
-      <w:r>
+        <w:rPr>
+          <w:lang w:val="fr-CH"/>
+        </w:rPr>
+      </w:pPr>
+      <w:r>
+        <w:rPr>
+          <w:lang w:val="fr-CH"/>
+        </w:rPr>
         <w:t xml:space="preserve">La méthode </w:t>
       </w:r>
       <w:r>
         <w:rPr>
           <w:rStyle w:val="MethodName"/>
+          <w:lang w:val="fr-CH"/>
         </w:rPr>
         <w:t>addMIPStart()</w:t>
       </w:r>
       <w:r>
-        <w:t xml:space="preserve"> n'est utile que pour la résolution de problèmes impliquant des nombres entiers (d'où son nom). Elle fournit</w:t>
-        <w:t xml:space="preserve"> une solution initiale, faisable ou non, complète ou non, qui peut aider le solveur à démarrer, à trouver une première solution faisable, afin d'accélérer le</w:t>
-        <w:t xml:space="preserve"> prétraitement et l'algorithme de séparation et évaluation. Le solveur indiquera, lors de son exécution, quelles solutions initiales ont fourni des solutions et ont</w:t>
-        <w:t xml:space="preserve"> donné une première indication sur la valeur de l'objectif. </w:t>
-      </w:r>
-    </w:p>
-    <w:p>
-      <w:pPr>
-        <w:pStyle w:val=""/>
-      </w:pPr>
-      <w:r>
-        <w:t>Ce jeu de données peut être déterminé par une connaissance du problème (pour une situation à améliorer, l'actuel fonctionne, il donne donc une solution faisable :</w:t>
-        <w:t xml:space="preserve"> pour déterminer un meilleur horaire des trains, l'horaire actuel est déjà connu et fonctionne ; lors de l'ajout de nouveaux trains, la solution optimale pour les</w:t>
-        <w:t xml:space="preserve"> trains précédents est connue). </w:t>
+        <w:rPr>
+          <w:lang w:val="fr-CH"/>
+        </w:rPr>
+        <w:t xml:space="preserve"> n'est utile que pour la résolution de problèmes impliquant des nombres entiers (d'où son nom). Elle fournit une solution initiale, faisable ou non, complète ou non, qui peut aider le</w:t>
+      </w:r>
+      <w:r>
+        <w:rPr>
+          <w:lang w:val="fr-CH"/>
+        </w:rPr>
+        <w:t xml:space="preserve"> solveur à démarrer, à trouver une première solution faisable, afin d'accélérer le prétraitement et l'algorithme de séparation et évaluation. Le solveur indiquera, lors de son exécution, quelles solutions initiales ont fourni des solutions et ont donné une</w:t>
+      </w:r>
+      <w:r>
+        <w:rPr>
+          <w:lang w:val="fr-CH"/>
+        </w:rPr>
+        <w:t xml:space="preserve"> première indication sur la valeur de l'objectif. </w:t>
+      </w:r>
+    </w:p>
+    <w:p>
+      <w:pPr>
+        <w:rPr>
+          <w:lang w:val="fr-CH"/>
+        </w:rPr>
+      </w:pPr>
+      <w:r>
+        <w:rPr>
+          <w:lang w:val="fr-CH"/>
+        </w:rPr>
+        <w:t>Ce jeu de données peut être déterminé par une connaissance du problème (pour une situation à améliorer, l'actuel fonctionne, il donne donc une solution faisable : pour déterminer un meilleur horaire des tr</w:t>
+      </w:r>
+      <w:r>
+        <w:rPr>
+          <w:lang w:val="fr-CH"/>
+        </w:rPr>
+        <w:t xml:space="preserve">ains, l'horaire actuel est déjà connu et fonctionne ; lors de l'ajout de nouveaux trains, la solution optimale pour les trains précédents est connue). </w:t>
       </w:r>
     </w:p>
     <w:sectPr>
-      <w:footerReference w:type="default" r:id="rId7"/>
+      <w:footerReference w:type="default" r:id="rId11"/>
       <w:pgSz w:w="11906" w:h="16838"/>
       <w:pgMar w:top="1440" w:right="1440" w:bottom="1440" w:left="1440" w:header="708" w:footer="708" w:gutter="0"/>
       <w:cols w:space="708"/>
@@ -2077,9 +3217,11 @@
       </w:pPr>
     </w:lvl>
   </w:abstractNum>
-  <w:abstractNum w:abstractNumId="12">
+  <w:abstractNum w:abstractNumId="12" w15:restartNumberingAfterBreak="0">
+    <w:nsid w:val="765E33DC"/>
     <w:multiLevelType w:val="hybridMultilevel"/>
-    <w:lvl w:ilvl="0">
+    <w:tmpl w:val="6B702C58"/>
+    <w:lvl w:ilvl="0" w:tplc="B686D866">
       <w:start w:val="1"/>
       <w:numFmt w:val="bullet"/>
       <w:lvlText w:val=""/>
@@ -2091,7 +3233,7 @@
         <w:rFonts w:ascii="Symbol" w:hAnsi="Symbol" w:cs="Symbol" w:hint="default"/>
       </w:rPr>
     </w:lvl>
-    <w:lvl w:ilvl="1">
+    <w:lvl w:ilvl="1" w:tplc="8480CCAC">
       <w:start w:val="1"/>
       <w:numFmt w:val="bullet"/>
       <w:lvlText w:val="o"/>
@@ -2103,7 +3245,7 @@
         <w:rFonts w:ascii="Courier New" w:hAnsi="Courier New" w:cs="Courier New" w:hint="default"/>
       </w:rPr>
     </w:lvl>
-    <w:lvl w:ilvl="2">
+    <w:lvl w:ilvl="2" w:tplc="A244AC72">
       <w:start w:val="1"/>
       <w:numFmt w:val="bullet"/>
       <w:lvlText w:val=""/>
@@ -2115,7 +3257,7 @@
         <w:rFonts w:ascii="Wingdings" w:hAnsi="Wingdings" w:cs="Wingdings" w:hint="default"/>
       </w:rPr>
     </w:lvl>
-    <w:lvl w:ilvl="3">
+    <w:lvl w:ilvl="3" w:tplc="425406CC">
       <w:start w:val="1"/>
       <w:numFmt w:val="bullet"/>
       <w:lvlText w:val=""/>
@@ -2127,7 +3269,7 @@
         <w:rFonts w:ascii="Symbol" w:hAnsi="Symbol" w:cs="Symbol" w:hint="default"/>
       </w:rPr>
     </w:lvl>
-    <w:lvl w:ilvl="4">
+    <w:lvl w:ilvl="4" w:tplc="3B14CBA6">
       <w:start w:val="1"/>
       <w:numFmt w:val="bullet"/>
       <w:lvlText w:val="o"/>
@@ -2139,7 +3281,7 @@
         <w:rFonts w:ascii="Courier New" w:hAnsi="Courier New" w:cs="Courier New" w:hint="default"/>
       </w:rPr>
     </w:lvl>
-    <w:lvl w:ilvl="5">
+    <w:lvl w:ilvl="5" w:tplc="31E205E2">
       <w:start w:val="1"/>
       <w:numFmt w:val="bullet"/>
       <w:lvlText w:val=""/>
@@ -2151,7 +3293,7 @@
         <w:rFonts w:ascii="Wingdings" w:hAnsi="Wingdings" w:cs="Wingdings" w:hint="default"/>
       </w:rPr>
     </w:lvl>
-    <w:lvl w:ilvl="6">
+    <w:lvl w:ilvl="6" w:tplc="E982A094">
       <w:start w:val="1"/>
       <w:numFmt w:val="bullet"/>
       <w:lvlText w:val=""/>
@@ -2163,7 +3305,7 @@
         <w:rFonts w:ascii="Symbol" w:hAnsi="Symbol" w:cs="Symbol" w:hint="default"/>
       </w:rPr>
     </w:lvl>
-    <w:lvl w:ilvl="7">
+    <w:lvl w:ilvl="7" w:tplc="FA50991E">
       <w:start w:val="1"/>
       <w:numFmt w:val="bullet"/>
       <w:lvlText w:val="o"/>
@@ -2175,7 +3317,7 @@
         <w:rFonts w:ascii="Courier New" w:hAnsi="Courier New" w:cs="Courier New" w:hint="default"/>
       </w:rPr>
     </w:lvl>
-    <w:lvl w:ilvl="8">
+    <w:lvl w:ilvl="8" w:tplc="BABC3202">
       <w:start w:val="1"/>
       <w:numFmt w:val="bullet"/>
       <w:lvlText w:val=""/>
@@ -3937,6 +5079,580 @@
 </w:styles>
 </file>
 
+<file path=word/glossary/document.xml><?xml version="1.0" encoding="utf-8"?>
+<w:glossaryDocument xmlns:wpc="http://schemas.microsoft.com/office/word/2010/wordprocessingCanvas" xmlns:cx="http://schemas.microsoft.com/office/drawing/2014/chartex" xmlns:cx1="http://schemas.microsoft.com/office/drawing/2015/9/8/chartex" xmlns:cx2="http://schemas.microsoft.com/office/drawing/2015/10/21/chartex" xmlns:cx3="http://schemas.microsoft.com/office/drawing/2016/5/9/chartex" xmlns:cx4="http://schemas.microsoft.com/office/drawing/2016/5/10/chartex" xmlns:cx5="http://schemas.microsoft.com/office/drawing/2016/5/11/chartex" xmlns:cx6="http://schemas.microsoft.com/office/drawing/2016/5/12/chartex" xmlns:cx7="http://schemas.microsoft.com/office/drawing/2016/5/13/chartex" xmlns:cx8="http://schemas.microsoft.com/office/drawing/2016/5/14/chartex" xmlns:mc="http://schemas.openxmlformats.org/markup-compatibility/2006" xmlns:aink="http://schemas.microsoft.com/office/drawing/2016/ink" xmlns:am3d="http://schemas.microsoft.com/office/drawing/2017/model3d" xmlns:o="urn:schemas-microsoft-com:office:office" xmlns:r="http://schemas.openxmlformats.org/officeDocument/2006/relationships" xmlns:m="http://schemas.openxmlformats.org/officeDocument/2006/math" xmlns:v="urn:schemas-microsoft-com:vml" xmlns:wp14="http://schemas.microsoft.com/office/word/2010/wordprocessingDrawing" xmlns:wp="http://schemas.openxmlformats.org/drawingml/2006/wordprocessingDrawing" xmlns:w10="urn:schemas-microsoft-com:office:word" xmlns:w="http://schemas.openxmlformats.org/wordprocessingml/2006/main" xmlns:w14="http://schemas.microsoft.com/office/word/2010/wordml" xmlns:w15="http://schemas.microsoft.com/office/word/2012/wordml" xmlns:w16cid="http://schemas.microsoft.com/office/word/2016/wordml/cid" xmlns:w16se="http://schemas.microsoft.com/office/word/2015/wordml/symex" xmlns:wpg="http://schemas.microsoft.com/office/word/2010/wordprocessingGroup" xmlns:wpi="http://schemas.microsoft.com/office/word/2010/wordprocessingInk" xmlns:wne="http://schemas.microsoft.com/office/word/2006/wordml" xmlns:wps="http://schemas.microsoft.com/office/word/2010/wordprocessingShape" mc:Ignorable="w14 w15 w16se w16cid wp14">
+  <w:docParts>
+    <w:docPart>
+      <w:docPartPr>
+        <w:name w:val="DefaultPlaceholder_-1854013440"/>
+        <w:category>
+          <w:name w:val="General"/>
+          <w:gallery w:val="placeholder"/>
+        </w:category>
+        <w:types>
+          <w:type w:val="bbPlcHdr"/>
+        </w:types>
+        <w:behaviors>
+          <w:behavior w:val="content"/>
+        </w:behaviors>
+        <w:guid w:val="{7E8BB66D-CEF5-4C51-9AE3-1F18A7B17E8C}"/>
+      </w:docPartPr>
+      <w:docPartBody>
+        <w:p>
+          <w:r>
+            <w:rPr>
+              <w:rStyle w:val="PlaceholderText"/>
+            </w:rPr>
+            <w:t>Click or tap here to enter text.</w:t>
+          </w:r>
+        </w:p>
+      </w:docPartBody>
+    </w:docPart>
+  </w:docParts>
+</w:glossaryDocument>
+</file>
+
+<file path=word/glossary/fontTable.xml><?xml version="1.0" encoding="utf-8"?>
+<w:fonts xmlns:mc="http://schemas.openxmlformats.org/markup-compatibility/2006" xmlns:r="http://schemas.openxmlformats.org/officeDocument/2006/relationships" xmlns:w="http://schemas.openxmlformats.org/wordprocessingml/2006/main" xmlns:w14="http://schemas.microsoft.com/office/word/2010/wordml" xmlns:w15="http://schemas.microsoft.com/office/word/2012/wordml" xmlns:w16cid="http://schemas.microsoft.com/office/word/2016/wordml/cid" xmlns:w16se="http://schemas.microsoft.com/office/word/2015/wordml/symex" mc:Ignorable="w14 w15 w16se w16cid">
+  <w:font w:name="Symbol">
+    <w:panose1 w:val="05050102010706020507"/>
+    <w:charset w:val="02"/>
+    <w:family w:val="roman"/>
+    <w:pitch w:val="variable"/>
+    <w:sig w:usb0="00000000" w:usb1="10000000" w:usb2="00000000" w:usb3="00000000" w:csb0="80000000" w:csb1="00000000"/>
+  </w:font>
+  <w:font w:name="Times New Roman">
+    <w:panose1 w:val="02020603050405020304"/>
+    <w:charset w:val="00"/>
+    <w:family w:val="roman"/>
+    <w:pitch w:val="variable"/>
+    <w:sig w:usb0="E0002EFF" w:usb1="C000785B" w:usb2="00000009" w:usb3="00000000" w:csb0="000001FF" w:csb1="00000000"/>
+  </w:font>
+  <w:font w:name="Courier New">
+    <w:panose1 w:val="02070309020205020404"/>
+    <w:charset w:val="00"/>
+    <w:family w:val="modern"/>
+    <w:pitch w:val="fixed"/>
+    <w:sig w:usb0="E0002EFF" w:usb1="C0007843" w:usb2="00000009" w:usb3="00000000" w:csb0="000001FF" w:csb1="00000000"/>
+  </w:font>
+  <w:font w:name="Wingdings">
+    <w:panose1 w:val="05000000000000000000"/>
+    <w:charset w:val="02"/>
+    <w:family w:val="auto"/>
+    <w:pitch w:val="variable"/>
+    <w:sig w:usb0="00000000" w:usb1="10000000" w:usb2="00000000" w:usb3="00000000" w:csb0="80000000" w:csb1="00000000"/>
+  </w:font>
+  <w:font w:name="Calibri">
+    <w:panose1 w:val="020F0502020204030204"/>
+    <w:charset w:val="00"/>
+    <w:family w:val="swiss"/>
+    <w:pitch w:val="variable"/>
+    <w:sig w:usb0="E4002EFF" w:usb1="C000247B" w:usb2="00000009" w:usb3="00000000" w:csb0="000001FF" w:csb1="00000000"/>
+  </w:font>
+  <w:font w:name="Calibri Light">
+    <w:panose1 w:val="020F0302020204030204"/>
+    <w:charset w:val="00"/>
+    <w:family w:val="swiss"/>
+    <w:pitch w:val="variable"/>
+    <w:sig w:usb0="E4002EFF" w:usb1="C000247B" w:usb2="00000009" w:usb3="00000000" w:csb0="000001FF" w:csb1="00000000"/>
+  </w:font>
+  <w:font w:name="Consolas">
+    <w:panose1 w:val="020B0609020204030204"/>
+    <w:charset w:val="00"/>
+    <w:family w:val="modern"/>
+    <w:pitch w:val="fixed"/>
+    <w:sig w:usb0="E00006FF" w:usb1="0000FCFF" w:usb2="00000001" w:usb3="00000000" w:csb0="0000019F" w:csb1="00000000"/>
+  </w:font>
+</w:fonts>
+</file>
+
+<file path=word/glossary/settings.xml><?xml version="1.0" encoding="utf-8"?>
+<w:settings xmlns:mc="http://schemas.openxmlformats.org/markup-compatibility/2006" xmlns:o="urn:schemas-microsoft-com:office:office" xmlns:r="http://schemas.openxmlformats.org/officeDocument/2006/relationships" xmlns:m="http://schemas.openxmlformats.org/officeDocument/2006/math" xmlns:v="urn:schemas-microsoft-com:vml" xmlns:w10="urn:schemas-microsoft-com:office:word" xmlns:w="http://schemas.openxmlformats.org/wordprocessingml/2006/main" xmlns:w14="http://schemas.microsoft.com/office/word/2010/wordml" xmlns:w15="http://schemas.microsoft.com/office/word/2012/wordml" xmlns:w16cid="http://schemas.microsoft.com/office/word/2016/wordml/cid" xmlns:w16se="http://schemas.microsoft.com/office/word/2015/wordml/symex" xmlns:sl="http://schemas.openxmlformats.org/schemaLibrary/2006/main" mc:Ignorable="w14 w15 w16se w16cid">
+  <w:view w:val="normal"/>
+  <w:defaultTabStop w:val="720"/>
+  <w:characterSpacingControl w:val="doNotCompress"/>
+  <w:compat>
+    <w:useFELayout/>
+    <w:compatSetting w:name="compatibilityMode" w:uri="http://schemas.microsoft.com/office/word" w:val="15"/>
+    <w:compatSetting w:name="overrideTableStyleFontSizeAndJustification" w:uri="http://schemas.microsoft.com/office/word" w:val="1"/>
+    <w:compatSetting w:name="enableOpenTypeFeatures" w:uri="http://schemas.microsoft.com/office/word" w:val="1"/>
+    <w:compatSetting w:name="doNotFlipMirrorIndents" w:uri="http://schemas.microsoft.com/office/word" w:val="1"/>
+    <w:compatSetting w:name="differentiateMultirowTableHeaders" w:uri="http://schemas.microsoft.com/office/word" w:val="1"/>
+    <w:compatSetting w:name="useWord2013TrackBottomHyphenation" w:uri="http://schemas.microsoft.com/office/word" w:val="0"/>
+  </w:compat>
+  <w:rsids>
+    <w:rsidRoot w:val="00D7088C"/>
+    <w:rsid w:val="00D7088C"/>
+    <w:rsid w:val="00FC7FCD"/>
+  </w:rsids>
+  <m:mathPr>
+    <m:mathFont m:val="Cambria Math"/>
+    <m:brkBin m:val="before"/>
+    <m:brkBinSub m:val="--"/>
+    <m:smallFrac m:val="0"/>
+    <m:dispDef/>
+    <m:lMargin m:val="0"/>
+    <m:rMargin m:val="0"/>
+    <m:defJc m:val="centerGroup"/>
+    <m:wrapIndent m:val="1440"/>
+    <m:intLim m:val="subSup"/>
+    <m:naryLim m:val="undOvr"/>
+  </m:mathPr>
+  <w:themeFontLang w:val="en-GB"/>
+  <w:clrSchemeMapping w:bg1="light1" w:t1="dark1" w:bg2="light2" w:t2="dark2" w:accent1="accent1" w:accent2="accent2" w:accent3="accent3" w:accent4="accent4" w:accent5="accent5" w:accent6="accent6" w:hyperlink="hyperlink" w:followedHyperlink="followedHyperlink"/>
+  <w:decimalSymbol w:val="."/>
+  <w:listSeparator w:val=","/>
+  <w15:chartTrackingRefBased/>
+</w:settings>
+</file>
+
+<file path=word/glossary/styles.xml><?xml version="1.0" encoding="utf-8"?>
+<w:styles xmlns:mc="http://schemas.openxmlformats.org/markup-compatibility/2006" xmlns:r="http://schemas.openxmlformats.org/officeDocument/2006/relationships" xmlns:w="http://schemas.openxmlformats.org/wordprocessingml/2006/main" xmlns:w14="http://schemas.microsoft.com/office/word/2010/wordml" xmlns:w15="http://schemas.microsoft.com/office/word/2012/wordml" xmlns:w16cid="http://schemas.microsoft.com/office/word/2016/wordml/cid" xmlns:w16se="http://schemas.microsoft.com/office/word/2015/wordml/symex" mc:Ignorable="w14 w15 w16se w16cid">
+  <w:docDefaults>
+    <w:rPrDefault>
+      <w:rPr>
+        <w:rFonts w:asciiTheme="minorHAnsi" w:eastAsiaTheme="minorEastAsia" w:hAnsiTheme="minorHAnsi" w:cstheme="minorBidi"/>
+        <w:sz w:val="22"/>
+        <w:szCs w:val="22"/>
+        <w:lang w:val="en-GB" w:eastAsia="en-GB" w:bidi="ar-SA"/>
+      </w:rPr>
+    </w:rPrDefault>
+    <w:pPrDefault>
+      <w:pPr>
+        <w:spacing w:after="160" w:line="259" w:lineRule="auto"/>
+      </w:pPr>
+    </w:pPrDefault>
+  </w:docDefaults>
+  <w:latentStyles w:defLockedState="0" w:defUIPriority="99" w:defSemiHidden="0" w:defUnhideWhenUsed="0" w:defQFormat="0" w:count="376">
+    <w:lsdException w:name="Normal" w:uiPriority="0" w:qFormat="1"/>
+    <w:lsdException w:name="heading 1" w:uiPriority="9" w:qFormat="1"/>
+    <w:lsdException w:name="heading 2" w:semiHidden="1" w:uiPriority="9" w:unhideWhenUsed="1" w:qFormat="1"/>
+    <w:lsdException w:name="heading 3" w:semiHidden="1" w:uiPriority="9" w:unhideWhenUsed="1" w:qFormat="1"/>
+    <w:lsdException w:name="heading 4" w:semiHidden="1" w:uiPriority="9" w:unhideWhenUsed="1" w:qFormat="1"/>
+    <w:lsdException w:name="heading 5" w:semiHidden="1" w:uiPriority="9" w:unhideWhenUsed="1" w:qFormat="1"/>
+    <w:lsdException w:name="heading 6" w:semiHidden="1" w:uiPriority="9" w:unhideWhenUsed="1" w:qFormat="1"/>
+    <w:lsdException w:name="heading 7" w:semiHidden="1" w:uiPriority="9" w:unhideWhenUsed="1" w:qFormat="1"/>
+    <w:lsdException w:name="heading 8" w:semiHidden="1" w:uiPriority="9" w:unhideWhenUsed="1" w:qFormat="1"/>
+    <w:lsdException w:name="heading 9" w:semiHidden="1" w:uiPriority="9" w:unhideWhenUsed="1" w:qFormat="1"/>
+    <w:lsdException w:name="index 1" w:semiHidden="1" w:unhideWhenUsed="1"/>
+    <w:lsdException w:name="index 2" w:semiHidden="1" w:unhideWhenUsed="1"/>
+    <w:lsdException w:name="index 3" w:semiHidden="1" w:unhideWhenUsed="1"/>
+    <w:lsdException w:name="index 4" w:semiHidden="1" w:unhideWhenUsed="1"/>
+    <w:lsdException w:name="index 5" w:semiHidden="1" w:unhideWhenUsed="1"/>
+    <w:lsdException w:name="index 6" w:semiHidden="1" w:unhideWhenUsed="1"/>
+    <w:lsdException w:name="index 7" w:semiHidden="1" w:unhideWhenUsed="1"/>
+    <w:lsdException w:name="index 8" w:semiHidden="1" w:unhideWhenUsed="1"/>
+    <w:lsdException w:name="index 9" w:semiHidden="1" w:unhideWhenUsed="1"/>
+    <w:lsdException w:name="toc 1" w:semiHidden="1" w:uiPriority="39" w:unhideWhenUsed="1"/>
+    <w:lsdException w:name="toc 2" w:semiHidden="1" w:uiPriority="39" w:unhideWhenUsed="1"/>
+    <w:lsdException w:name="toc 3" w:semiHidden="1" w:uiPriority="39" w:unhideWhenUsed="1"/>
+    <w:lsdException w:name="toc 4" w:semiHidden="1" w:uiPriority="39" w:unhideWhenUsed="1"/>
+    <w:lsdException w:name="toc 5" w:semiHidden="1" w:uiPriority="39" w:unhideWhenUsed="1"/>
+    <w:lsdException w:name="toc 6" w:semiHidden="1" w:uiPriority="39" w:unhideWhenUsed="1"/>
+    <w:lsdException w:name="toc 7" w:semiHidden="1" w:uiPriority="39" w:unhideWhenUsed="1"/>
+    <w:lsdException w:name="toc 8" w:semiHidden="1" w:uiPriority="39" w:unhideWhenUsed="1"/>
+    <w:lsdException w:name="toc 9" w:semiHidden="1" w:uiPriority="39" w:unhideWhenUsed="1"/>
+    <w:lsdException w:name="Normal Indent" w:semiHidden="1" w:unhideWhenUsed="1"/>
+    <w:lsdException w:name="footnote text" w:semiHidden="1" w:unhideWhenUsed="1"/>
+    <w:lsdException w:name="annotation text" w:semiHidden="1" w:unhideWhenUsed="1"/>
+    <w:lsdException w:name="header" w:semiHidden="1" w:unhideWhenUsed="1"/>
+    <w:lsdException w:name="footer" w:semiHidden="1" w:unhideWhenUsed="1"/>
+    <w:lsdException w:name="index heading" w:semiHidden="1" w:unhideWhenUsed="1"/>
+    <w:lsdException w:name="caption" w:semiHidden="1" w:uiPriority="35" w:unhideWhenUsed="1" w:qFormat="1"/>
+    <w:lsdException w:name="table of figures" w:semiHidden="1" w:unhideWhenUsed="1"/>
+    <w:lsdException w:name="envelope address" w:semiHidden="1" w:unhideWhenUsed="1"/>
+    <w:lsdException w:name="envelope return" w:semiHidden="1" w:unhideWhenUsed="1"/>
+    <w:lsdException w:name="footnote reference" w:semiHidden="1" w:unhideWhenUsed="1"/>
+    <w:lsdException w:name="annotation reference" w:semiHidden="1" w:unhideWhenUsed="1"/>
+    <w:lsdException w:name="line number" w:semiHidden="1" w:unhideWhenUsed="1"/>
+    <w:lsdException w:name="page number" w:semiHidden="1" w:unhideWhenUsed="1"/>
+    <w:lsdException w:name="endnote reference" w:semiHidden="1" w:unhideWhenUsed="1"/>
+    <w:lsdException w:name="endnote text" w:semiHidden="1" w:unhideWhenUsed="1"/>
+    <w:lsdException w:name="table of authorities" w:semiHidden="1" w:unhideWhenUsed="1"/>
+    <w:lsdException w:name="macro" w:semiHidden="1" w:unhideWhenUsed="1"/>
+    <w:lsdException w:name="toa heading" w:semiHidden="1" w:unhideWhenUsed="1"/>
+    <w:lsdException w:name="List" w:semiHidden="1" w:unhideWhenUsed="1"/>
+    <w:lsdException w:name="List Bullet" w:semiHidden="1" w:unhideWhenUsed="1"/>
+    <w:lsdException w:name="List Number" w:semiHidden="1" w:unhideWhenUsed="1"/>
+    <w:lsdException w:name="List 2" w:semiHidden="1" w:unhideWhenUsed="1"/>
+    <w:lsdException w:name="List 3" w:semiHidden="1" w:unhideWhenUsed="1"/>
+    <w:lsdException w:name="List 4" w:semiHidden="1" w:unhideWhenUsed="1"/>
+    <w:lsdException w:name="List 5" w:semiHidden="1" w:unhideWhenUsed="1"/>
+    <w:lsdException w:name="List Bullet 2" w:semiHidden="1" w:unhideWhenUsed="1"/>
+    <w:lsdException w:name="List Bullet 3" w:semiHidden="1" w:unhideWhenUsed="1"/>
+    <w:lsdException w:name="List Bullet 4" w:semiHidden="1" w:unhideWhenUsed="1"/>
+    <w:lsdException w:name="List Bullet 5" w:semiHidden="1" w:unhideWhenUsed="1"/>
+    <w:lsdException w:name="List Number 2" w:semiHidden="1" w:unhideWhenUsed="1"/>
+    <w:lsdException w:name="List Number 3" w:semiHidden="1" w:unhideWhenUsed="1"/>
+    <w:lsdException w:name="List Number 4" w:semiHidden="1" w:unhideWhenUsed="1"/>
+    <w:lsdException w:name="List Number 5" w:semiHidden="1" w:unhideWhenUsed="1"/>
+    <w:lsdException w:name="Title" w:uiPriority="10" w:qFormat="1"/>
+    <w:lsdException w:name="Closing" w:semiHidden="1" w:unhideWhenUsed="1"/>
+    <w:lsdException w:name="Signature" w:semiHidden="1" w:unhideWhenUsed="1"/>
+    <w:lsdException w:name="Default Paragraph Font" w:semiHidden="1" w:uiPriority="1" w:unhideWhenUsed="1"/>
+    <w:lsdException w:name="Body Text" w:semiHidden="1" w:unhideWhenUsed="1"/>
+    <w:lsdException w:name="Body Text Indent" w:semiHidden="1" w:unhideWhenUsed="1"/>
+    <w:lsdException w:name="List Continue" w:semiHidden="1" w:unhideWhenUsed="1"/>
+    <w:lsdException w:name="List Continue 2" w:semiHidden="1" w:unhideWhenUsed="1"/>
+    <w:lsdException w:name="List Continue 3" w:semiHidden="1" w:unhideWhenUsed="1"/>
+    <w:lsdException w:name="List Continue 4" w:semiHidden="1" w:unhideWhenUsed="1"/>
+    <w:lsdException w:name="List Continue 5" w:semiHidden="1" w:unhideWhenUsed="1"/>
+    <w:lsdException w:name="Message Header" w:semiHidden="1" w:unhideWhenUsed="1"/>
+    <w:lsdException w:name="Subtitle" w:uiPriority="11" w:qFormat="1"/>
+    <w:lsdException w:name="Salutation" w:semiHidden="1" w:unhideWhenUsed="1"/>
+    <w:lsdException w:name="Date" w:semiHidden="1" w:unhideWhenUsed="1"/>
+    <w:lsdException w:name="Body Text First Indent" w:semiHidden="1" w:unhideWhenUsed="1"/>
+    <w:lsdException w:name="Body Text First Indent 2" w:semiHidden="1" w:unhideWhenUsed="1"/>
+    <w:lsdException w:name="Note Heading" w:semiHidden="1" w:unhideWhenUsed="1"/>
+    <w:lsdException w:name="Body Text 2" w:semiHidden="1" w:unhideWhenUsed="1"/>
+    <w:lsdException w:name="Body Text 3" w:semiHidden="1" w:unhideWhenUsed="1"/>
+    <w:lsdException w:name="Body Text Indent 2" w:semiHidden="1" w:unhideWhenUsed="1"/>
+    <w:lsdException w:name="Body Text Indent 3" w:semiHidden="1" w:unhideWhenUsed="1"/>
+    <w:lsdException w:name="Block Text" w:semiHidden="1" w:unhideWhenUsed="1"/>
+    <w:lsdException w:name="Hyperlink" w:semiHidden="1" w:unhideWhenUsed="1"/>
+    <w:lsdException w:name="FollowedHyperlink" w:semiHidden="1" w:unhideWhenUsed="1"/>
+    <w:lsdException w:name="Strong" w:uiPriority="22" w:qFormat="1"/>
+    <w:lsdException w:name="Emphasis" w:uiPriority="20" w:qFormat="1"/>
+    <w:lsdException w:name="Document Map" w:semiHidden="1" w:unhideWhenUsed="1"/>
+    <w:lsdException w:name="Plain Text" w:semiHidden="1" w:unhideWhenUsed="1"/>
+    <w:lsdException w:name="E-mail Signature" w:semiHidden="1" w:unhideWhenUsed="1"/>
+    <w:lsdException w:name="HTML Top of Form" w:semiHidden="1" w:unhideWhenUsed="1"/>
+    <w:lsdException w:name="HTML Bottom of Form" w:semiHidden="1" w:unhideWhenUsed="1"/>
+    <w:lsdException w:name="Normal (Web)" w:semiHidden="1" w:unhideWhenUsed="1"/>
+    <w:lsdException w:name="HTML Acronym" w:semiHidden="1" w:unhideWhenUsed="1"/>
+    <w:lsdException w:name="HTML Address" w:semiHidden="1" w:unhideWhenUsed="1"/>
+    <w:lsdException w:name="HTML Cite" w:semiHidden="1" w:unhideWhenUsed="1"/>
+    <w:lsdException w:name="HTML Code" w:semiHidden="1" w:unhideWhenUsed="1"/>
+    <w:lsdException w:name="HTML Definition" w:semiHidden="1" w:unhideWhenUsed="1"/>
+    <w:lsdException w:name="HTML Keyboard" w:semiHidden="1" w:unhideWhenUsed="1"/>
+    <w:lsdException w:name="HTML Preformatted" w:semiHidden="1" w:unhideWhenUsed="1"/>
+    <w:lsdException w:name="HTML Sample" w:semiHidden="1" w:unhideWhenUsed="1"/>
+    <w:lsdException w:name="HTML Typewriter" w:semiHidden="1" w:unhideWhenUsed="1"/>
+    <w:lsdException w:name="HTML Variable" w:semiHidden="1" w:unhideWhenUsed="1"/>
+    <w:lsdException w:name="Normal Table" w:semiHidden="1" w:unhideWhenUsed="1"/>
+    <w:lsdException w:name="annotation subject" w:semiHidden="1" w:unhideWhenUsed="1"/>
+    <w:lsdException w:name="No List" w:semiHidden="1" w:unhideWhenUsed="1"/>
+    <w:lsdException w:name="Outline List 1" w:semiHidden="1" w:unhideWhenUsed="1"/>
+    <w:lsdException w:name="Outline List 2" w:semiHidden="1" w:unhideWhenUsed="1"/>
+    <w:lsdException w:name="Outline List 3" w:semiHidden="1" w:unhideWhenUsed="1"/>
+    <w:lsdException w:name="Table Simple 1" w:semiHidden="1" w:unhideWhenUsed="1"/>
+    <w:lsdException w:name="Table Simple 2" w:semiHidden="1" w:unhideWhenUsed="1"/>
+    <w:lsdException w:name="Table Simple 3" w:semiHidden="1" w:unhideWhenUsed="1"/>
+    <w:lsdException w:name="Table Classic 1" w:semiHidden="1" w:unhideWhenUsed="1"/>
+    <w:lsdException w:name="Table Classic 2" w:semiHidden="1" w:unhideWhenUsed="1"/>
+    <w:lsdException w:name="Table Classic 3" w:semiHidden="1" w:unhideWhenUsed="1"/>
+    <w:lsdException w:name="Table Classic 4" w:semiHidden="1" w:unhideWhenUsed="1"/>
+    <w:lsdException w:name="Table Colorful 1" w:semiHidden="1" w:unhideWhenUsed="1"/>
+    <w:lsdException w:name="Table Colorful 2" w:semiHidden="1" w:unhideWhenUsed="1"/>
+    <w:lsdException w:name="Table Colorful 3" w:semiHidden="1" w:unhideWhenUsed="1"/>
+    <w:lsdException w:name="Table Columns 1" w:semiHidden="1" w:unhideWhenUsed="1"/>
+    <w:lsdException w:name="Table Columns 2" w:semiHidden="1" w:unhideWhenUsed="1"/>
+    <w:lsdException w:name="Table Columns 3" w:semiHidden="1" w:unhideWhenUsed="1"/>
+    <w:lsdException w:name="Table Columns 4" w:semiHidden="1" w:unhideWhenUsed="1"/>
+    <w:lsdException w:name="Table Columns 5" w:semiHidden="1" w:unhideWhenUsed="1"/>
+    <w:lsdException w:name="Table Grid 1" w:semiHidden="1" w:unhideWhenUsed="1"/>
+    <w:lsdException w:name="Table Grid 2" w:semiHidden="1" w:unhideWhenUsed="1"/>
+    <w:lsdException w:name="Table Grid 3" w:semiHidden="1" w:unhideWhenUsed="1"/>
+    <w:lsdException w:name="Table Grid 4" w:semiHidden="1" w:unhideWhenUsed="1"/>
+    <w:lsdException w:name="Table Grid 5" w:semiHidden="1" w:unhideWhenUsed="1"/>
+    <w:lsdException w:name="Table Grid 6" w:semiHidden="1" w:unhideWhenUsed="1"/>
+    <w:lsdException w:name="Table Grid 7" w:semiHidden="1" w:unhideWhenUsed="1"/>
+    <w:lsdException w:name="Table Grid 8" w:semiHidden="1" w:unhideWhenUsed="1"/>
+    <w:lsdException w:name="Table List 1" w:semiHidden="1" w:unhideWhenUsed="1"/>
+    <w:lsdException w:name="Table List 2" w:semiHidden="1" w:unhideWhenUsed="1"/>
+    <w:lsdException w:name="Table List 3" w:semiHidden="1" w:unhideWhenUsed="1"/>
+    <w:lsdException w:name="Table List 4" w:semiHidden="1" w:unhideWhenUsed="1"/>
+    <w:lsdException w:name="Table List 5" w:semiHidden="1" w:unhideWhenUsed="1"/>
+    <w:lsdException w:name="Table List 6" w:semiHidden="1" w:unhideWhenUsed="1"/>
+    <w:lsdException w:name="Table List 7" w:semiHidden="1" w:unhideWhenUsed="1"/>
+    <w:lsdException w:name="Table List 8" w:semiHidden="1" w:unhideWhenUsed="1"/>
+    <w:lsdException w:name="Table 3D effects 1" w:semiHidden="1" w:unhideWhenUsed="1"/>
+    <w:lsdException w:name="Table 3D effects 2" w:semiHidden="1" w:unhideWhenUsed="1"/>
+    <w:lsdException w:name="Table 3D effects 3" w:semiHidden="1" w:unhideWhenUsed="1"/>
+    <w:lsdException w:name="Table Contemporary" w:semiHidden="1" w:unhideWhenUsed="1"/>
+    <w:lsdException w:name="Table Elegant" w:semiHidden="1" w:unhideWhenUsed="1"/>
+    <w:lsdException w:name="Table Professional" w:semiHidden="1" w:unhideWhenUsed="1"/>
+    <w:lsdException w:name="Table Subtle 1" w:semiHidden="1" w:unhideWhenUsed="1"/>
+    <w:lsdException w:name="Table Subtle 2" w:semiHidden="1" w:unhideWhenUsed="1"/>
+    <w:lsdException w:name="Table Web 1" w:semiHidden="1" w:unhideWhenUsed="1"/>
+    <w:lsdException w:name="Table Web 2" w:semiHidden="1" w:unhideWhenUsed="1"/>
+    <w:lsdException w:name="Table Web 3" w:semiHidden="1" w:unhideWhenUsed="1"/>
+    <w:lsdException w:name="Balloon Text" w:semiHidden="1" w:unhideWhenUsed="1"/>
+    <w:lsdException w:name="Table Grid" w:uiPriority="39"/>
+    <w:lsdException w:name="Table Theme" w:semiHidden="1" w:unhideWhenUsed="1"/>
+    <w:lsdException w:name="Placeholder Text" w:semiHidden="1"/>
+    <w:lsdException w:name="No Spacing" w:uiPriority="1" w:qFormat="1"/>
+    <w:lsdException w:name="Light Shading" w:uiPriority="60"/>
+    <w:lsdException w:name="Light List" w:uiPriority="61"/>
+    <w:lsdException w:name="Light Grid" w:uiPriority="62"/>
+    <w:lsdException w:name="Medium Shading 1" w:uiPriority="63"/>
+    <w:lsdException w:name="Medium Shading 2" w:uiPriority="64"/>
+    <w:lsdException w:name="Medium List 1" w:uiPriority="65"/>
+    <w:lsdException w:name="Medium List 2" w:uiPriority="66"/>
+    <w:lsdException w:name="Medium Grid 1" w:uiPriority="67"/>
+    <w:lsdException w:name="Medium Grid 2" w:uiPriority="68"/>
+    <w:lsdException w:name="Medium Grid 3" w:uiPriority="69"/>
+    <w:lsdException w:name="Dark List" w:uiPriority="70"/>
+    <w:lsdException w:name="Colorful Shading" w:uiPriority="71"/>
+    <w:lsdException w:name="Colorful List" w:uiPriority="72"/>
+    <w:lsdException w:name="Colorful Grid" w:uiPriority="73"/>
+    <w:lsdException w:name="Light Shading Accent 1" w:uiPriority="60"/>
+    <w:lsdException w:name="Light List Accent 1" w:uiPriority="61"/>
+    <w:lsdException w:name="Light Grid Accent 1" w:uiPriority="62"/>
+    <w:lsdException w:name="Medium Shading 1 Accent 1" w:uiPriority="63"/>
+    <w:lsdException w:name="Medium Shading 2 Accent 1" w:uiPriority="64"/>
+    <w:lsdException w:name="Medium List 1 Accent 1" w:uiPriority="65"/>
+    <w:lsdException w:name="Revision" w:semiHidden="1"/>
+    <w:lsdException w:name="List Paragraph" w:uiPriority="34" w:qFormat="1"/>
+    <w:lsdException w:name="Quote" w:uiPriority="29" w:qFormat="1"/>
+    <w:lsdException w:name="Intense Quote" w:uiPriority="30" w:qFormat="1"/>
+    <w:lsdException w:name="Medium List 2 Accent 1" w:uiPriority="66"/>
+    <w:lsdException w:name="Medium Grid 1 Accent 1" w:uiPriority="67"/>
+    <w:lsdException w:name="Medium Grid 2 Accent 1" w:uiPriority="68"/>
+    <w:lsdException w:name="Medium Grid 3 Accent 1" w:uiPriority="69"/>
+    <w:lsdException w:name="Dark List Accent 1" w:uiPriority="70"/>
+    <w:lsdException w:name="Colorful Shading Accent 1" w:uiPriority="71"/>
+    <w:lsdException w:name="Colorful List Accent 1" w:uiPriority="72"/>
+    <w:lsdException w:name="Colorful Grid Accent 1" w:uiPriority="73"/>
+    <w:lsdException w:name="Light Shading Accent 2" w:uiPriority="60"/>
+    <w:lsdException w:name="Light List Accent 2" w:uiPriority="61"/>
+    <w:lsdException w:name="Light Grid Accent 2" w:uiPriority="62"/>
+    <w:lsdException w:name="Medium Shading 1 Accent 2" w:uiPriority="63"/>
+    <w:lsdException w:name="Medium Shading 2 Accent 2" w:uiPriority="64"/>
+    <w:lsdException w:name="Medium List 1 Accent 2" w:uiPriority="65"/>
+    <w:lsdException w:name="Medium List 2 Accent 2" w:uiPriority="66"/>
+    <w:lsdException w:name="Medium Grid 1 Accent 2" w:uiPriority="67"/>
+    <w:lsdException w:name="Medium Grid 2 Accent 2" w:uiPriority="68"/>
+    <w:lsdException w:name="Medium Grid 3 Accent 2" w:uiPriority="69"/>
+    <w:lsdException w:name="Dark List Accent 2" w:uiPriority="70"/>
+    <w:lsdException w:name="Colorful Shading Accent 2" w:uiPriority="71"/>
+    <w:lsdException w:name="Colorful List Accent 2" w:uiPriority="72"/>
+    <w:lsdException w:name="Colorful Grid Accent 2" w:uiPriority="73"/>
+    <w:lsdException w:name="Light Shading Accent 3" w:uiPriority="60"/>
+    <w:lsdException w:name="Light List Accent 3" w:uiPriority="61"/>
+    <w:lsdException w:name="Light Grid Accent 3" w:uiPriority="62"/>
+    <w:lsdException w:name="Medium Shading 1 Accent 3" w:uiPriority="63"/>
+    <w:lsdException w:name="Medium Shading 2 Accent 3" w:uiPriority="64"/>
+    <w:lsdException w:name="Medium List 1 Accent 3" w:uiPriority="65"/>
+    <w:lsdException w:name="Medium List 2 Accent 3" w:uiPriority="66"/>
+    <w:lsdException w:name="Medium Grid 1 Accent 3" w:uiPriority="67"/>
+    <w:lsdException w:name="Medium Grid 2 Accent 3" w:uiPriority="68"/>
+    <w:lsdException w:name="Medium Grid 3 Accent 3" w:uiPriority="69"/>
+    <w:lsdException w:name="Dark List Accent 3" w:uiPriority="70"/>
+    <w:lsdException w:name="Colorful Shading Accent 3" w:uiPriority="71"/>
+    <w:lsdException w:name="Colorful List Accent 3" w:uiPriority="72"/>
+    <w:lsdException w:name="Colorful Grid Accent 3" w:uiPriority="73"/>
+    <w:lsdException w:name="Light Shading Accent 4" w:uiPriority="60"/>
+    <w:lsdException w:name="Light List Accent 4" w:uiPriority="61"/>
+    <w:lsdException w:name="Light Grid Accent 4" w:uiPriority="62"/>
+    <w:lsdException w:name="Medium Shading 1 Accent 4" w:uiPriority="63"/>
+    <w:lsdException w:name="Medium Shading 2 Accent 4" w:uiPriority="64"/>
+    <w:lsdException w:name="Medium List 1 Accent 4" w:uiPriority="65"/>
+    <w:lsdException w:name="Medium List 2 Accent 4" w:uiPriority="66"/>
+    <w:lsdException w:name="Medium Grid 1 Accent 4" w:uiPriority="67"/>
+    <w:lsdException w:name="Medium Grid 2 Accent 4" w:uiPriority="68"/>
+    <w:lsdException w:name="Medium Grid 3 Accent 4" w:uiPriority="69"/>
+    <w:lsdException w:name="Dark List Accent 4" w:uiPriority="70"/>
+    <w:lsdException w:name="Colorful Shading Accent 4" w:uiPriority="71"/>
+    <w:lsdException w:name="Colorful List Accent 4" w:uiPriority="72"/>
+    <w:lsdException w:name="Colorful Grid Accent 4" w:uiPriority="73"/>
+    <w:lsdException w:name="Light Shading Accent 5" w:uiPriority="60"/>
+    <w:lsdException w:name="Light List Accent 5" w:uiPriority="61"/>
+    <w:lsdException w:name="Light Grid Accent 5" w:uiPriority="62"/>
+    <w:lsdException w:name="Medium Shading 1 Accent 5" w:uiPriority="63"/>
+    <w:lsdException w:name="Medium Shading 2 Accent 5" w:uiPriority="64"/>
+    <w:lsdException w:name="Medium List 1 Accent 5" w:uiPriority="65"/>
+    <w:lsdException w:name="Medium List 2 Accent 5" w:uiPriority="66"/>
+    <w:lsdException w:name="Medium Grid 1 Accent 5" w:uiPriority="67"/>
+    <w:lsdException w:name="Medium Grid 2 Accent 5" w:uiPriority="68"/>
+    <w:lsdException w:name="Medium Grid 3 Accent 5" w:uiPriority="69"/>
+    <w:lsdException w:name="Dark List Accent 5" w:uiPriority="70"/>
+    <w:lsdException w:name="Colorful Shading Accent 5" w:uiPriority="71"/>
+    <w:lsdException w:name="Colorful List Accent 5" w:uiPriority="72"/>
+    <w:lsdException w:name="Colorful Grid Accent 5" w:uiPriority="73"/>
+    <w:lsdException w:name="Light Shading Accent 6" w:uiPriority="60"/>
+    <w:lsdException w:name="Light List Accent 6" w:uiPriority="61"/>
+    <w:lsdException w:name="Light Grid Accent 6" w:uiPriority="62"/>
+    <w:lsdException w:name="Medium Shading 1 Accent 6" w:uiPriority="63"/>
+    <w:lsdException w:name="Medium Shading 2 Accent 6" w:uiPriority="64"/>
+    <w:lsdException w:name="Medium List 1 Accent 6" w:uiPriority="65"/>
+    <w:lsdException w:name="Medium List 2 Accent 6" w:uiPriority="66"/>
+    <w:lsdException w:name="Medium Grid 1 Accent 6" w:uiPriority="67"/>
+    <w:lsdException w:name="Medium Grid 2 Accent 6" w:uiPriority="68"/>
+    <w:lsdException w:name="Medium Grid 3 Accent 6" w:uiPriority="69"/>
+    <w:lsdException w:name="Dark List Accent 6" w:uiPriority="70"/>
+    <w:lsdException w:name="Colorful Shading Accent 6" w:uiPriority="71"/>
+    <w:lsdException w:name="Colorful List Accent 6" w:uiPriority="72"/>
+    <w:lsdException w:name="Colorful Grid Accent 6" w:uiPriority="73"/>
+    <w:lsdException w:name="Subtle Emphasis" w:uiPriority="19" w:qFormat="1"/>
+    <w:lsdException w:name="Intense Emphasis" w:uiPriority="21" w:qFormat="1"/>
+    <w:lsdException w:name="Subtle Reference" w:uiPriority="31" w:qFormat="1"/>
+    <w:lsdException w:name="Intense Reference" w:uiPriority="32" w:qFormat="1"/>
+    <w:lsdException w:name="Book Title" w:uiPriority="33" w:qFormat="1"/>
+    <w:lsdException w:name="Bibliography" w:semiHidden="1" w:uiPriority="37" w:unhideWhenUsed="1"/>
+    <w:lsdException w:name="TOC Heading" w:semiHidden="1" w:uiPriority="39" w:unhideWhenUsed="1" w:qFormat="1"/>
+    <w:lsdException w:name="Plain Table 1" w:uiPriority="41"/>
+    <w:lsdException w:name="Plain Table 2" w:uiPriority="42"/>
+    <w:lsdException w:name="Plain Table 3" w:uiPriority="43"/>
+    <w:lsdException w:name="Plain Table 4" w:uiPriority="44"/>
+    <w:lsdException w:name="Plain Table 5" w:uiPriority="45"/>
+    <w:lsdException w:name="Grid Table Light" w:uiPriority="40"/>
+    <w:lsdException w:name="Grid Table 1 Light" w:uiPriority="46"/>
+    <w:lsdException w:name="Grid Table 2" w:uiPriority="47"/>
+    <w:lsdException w:name="Grid Table 3" w:uiPriority="48"/>
+    <w:lsdException w:name="Grid Table 4" w:uiPriority="49"/>
+    <w:lsdException w:name="Grid Table 5 Dark" w:uiPriority="50"/>
+    <w:lsdException w:name="Grid Table 6 Colorful" w:uiPriority="51"/>
+    <w:lsdException w:name="Grid Table 7 Colorful" w:uiPriority="52"/>
+    <w:lsdException w:name="Grid Table 1 Light Accent 1" w:uiPriority="46"/>
+    <w:lsdException w:name="Grid Table 2 Accent 1" w:uiPriority="47"/>
+    <w:lsdException w:name="Grid Table 3 Accent 1" w:uiPriority="48"/>
+    <w:lsdException w:name="Grid Table 4 Accent 1" w:uiPriority="49"/>
+    <w:lsdException w:name="Grid Table 5 Dark Accent 1" w:uiPriority="50"/>
+    <w:lsdException w:name="Grid Table 6 Colorful Accent 1" w:uiPriority="51"/>
+    <w:lsdException w:name="Grid Table 7 Colorful Accent 1" w:uiPriority="52"/>
+    <w:lsdException w:name="Grid Table 1 Light Accent 2" w:uiPriority="46"/>
+    <w:lsdException w:name="Grid Table 2 Accent 2" w:uiPriority="47"/>
+    <w:lsdException w:name="Grid Table 3 Accent 2" w:uiPriority="48"/>
+    <w:lsdException w:name="Grid Table 4 Accent 2" w:uiPriority="49"/>
+    <w:lsdException w:name="Grid Table 5 Dark Accent 2" w:uiPriority="50"/>
+    <w:lsdException w:name="Grid Table 6 Colorful Accent 2" w:uiPriority="51"/>
+    <w:lsdException w:name="Grid Table 7 Colorful Accent 2" w:uiPriority="52"/>
+    <w:lsdException w:name="Grid Table 1 Light Accent 3" w:uiPriority="46"/>
+    <w:lsdException w:name="Grid Table 2 Accent 3" w:uiPriority="47"/>
+    <w:lsdException w:name="Grid Table 3 Accent 3" w:uiPriority="48"/>
+    <w:lsdException w:name="Grid Table 4 Accent 3" w:uiPriority="49"/>
+    <w:lsdException w:name="Grid Table 5 Dark Accent 3" w:uiPriority="50"/>
+    <w:lsdException w:name="Grid Table 6 Colorful Accent 3" w:uiPriority="51"/>
+    <w:lsdException w:name="Grid Table 7 Colorful Accent 3" w:uiPriority="52"/>
+    <w:lsdException w:name="Grid Table 1 Light Accent 4" w:uiPriority="46"/>
+    <w:lsdException w:name="Grid Table 2 Accent 4" w:uiPriority="47"/>
+    <w:lsdException w:name="Grid Table 3 Accent 4" w:uiPriority="48"/>
+    <w:lsdException w:name="Grid Table 4 Accent 4" w:uiPriority="49"/>
+    <w:lsdException w:name="Grid Table 5 Dark Accent 4" w:uiPriority="50"/>
+    <w:lsdException w:name="Grid Table 6 Colorful Accent 4" w:uiPriority="51"/>
+    <w:lsdException w:name="Grid Table 7 Colorful Accent 4" w:uiPriority="52"/>
+    <w:lsdException w:name="Grid Table 1 Light Accent 5" w:uiPriority="46"/>
+    <w:lsdException w:name="Grid Table 2 Accent 5" w:uiPriority="47"/>
+    <w:lsdException w:name="Grid Table 3 Accent 5" w:uiPriority="48"/>
+    <w:lsdException w:name="Grid Table 4 Accent 5" w:uiPriority="49"/>
+    <w:lsdException w:name="Grid Table 5 Dark Accent 5" w:uiPriority="50"/>
+    <w:lsdException w:name="Grid Table 6 Colorful Accent 5" w:uiPriority="51"/>
+    <w:lsdException w:name="Grid Table 7 Colorful Accent 5" w:uiPriority="52"/>
+    <w:lsdException w:name="Grid Table 1 Light Accent 6" w:uiPriority="46"/>
+    <w:lsdException w:name="Grid Table 2 Accent 6" w:uiPriority="47"/>
+    <w:lsdException w:name="Grid Table 3 Accent 6" w:uiPriority="48"/>
+    <w:lsdException w:name="Grid Table 4 Accent 6" w:uiPriority="49"/>
+    <w:lsdException w:name="Grid Table 5 Dark Accent 6" w:uiPriority="50"/>
+    <w:lsdException w:name="Grid Table 6 Colorful Accent 6" w:uiPriority="51"/>
+    <w:lsdException w:name="Grid Table 7 Colorful Accent 6" w:uiPriority="52"/>
+    <w:lsdException w:name="List Table 1 Light" w:uiPriority="46"/>
+    <w:lsdException w:name="List Table 2" w:uiPriority="47"/>
+    <w:lsdException w:name="List Table 3" w:uiPriority="48"/>
+    <w:lsdException w:name="List Table 4" w:uiPriority="49"/>
+    <w:lsdException w:name="List Table 5 Dark" w:uiPriority="50"/>
+    <w:lsdException w:name="List Table 6 Colorful" w:uiPriority="51"/>
+    <w:lsdException w:name="List Table 7 Colorful" w:uiPriority="52"/>
+    <w:lsdException w:name="List Table 1 Light Accent 1" w:uiPriority="46"/>
+    <w:lsdException w:name="List Table 2 Accent 1" w:uiPriority="47"/>
+    <w:lsdException w:name="List Table 3 Accent 1" w:uiPriority="48"/>
+    <w:lsdException w:name="List Table 4 Accent 1" w:uiPriority="49"/>
+    <w:lsdException w:name="List Table 5 Dark Accent 1" w:uiPriority="50"/>
+    <w:lsdException w:name="List Table 6 Colorful Accent 1" w:uiPriority="51"/>
+    <w:lsdException w:name="List Table 7 Colorful Accent 1" w:uiPriority="52"/>
+    <w:lsdException w:name="List Table 1 Light Accent 2" w:uiPriority="46"/>
+    <w:lsdException w:name="List Table 2 Accent 2" w:uiPriority="47"/>
+    <w:lsdException w:name="List Table 3 Accent 2" w:uiPriority="48"/>
+    <w:lsdException w:name="List Table 4 Accent 2" w:uiPriority="49"/>
+    <w:lsdException w:name="List Table 5 Dark Accent 2" w:uiPriority="50"/>
+    <w:lsdException w:name="List Table 6 Colorful Accent 2" w:uiPriority="51"/>
+    <w:lsdException w:name="List Table 7 Colorful Accent 2" w:uiPriority="52"/>
+    <w:lsdException w:name="List Table 1 Light Accent 3" w:uiPriority="46"/>
+    <w:lsdException w:name="List Table 2 Accent 3" w:uiPriority="47"/>
+    <w:lsdException w:name="List Table 3 Accent 3" w:uiPriority="48"/>
+    <w:lsdException w:name="List Table 4 Accent 3" w:uiPriority="49"/>
+    <w:lsdException w:name="List Table 5 Dark Accent 3" w:uiPriority="50"/>
+    <w:lsdException w:name="List Table 6 Colorful Accent 3" w:uiPriority="51"/>
+    <w:lsdException w:name="List Table 7 Colorful Accent 3" w:uiPriority="52"/>
+    <w:lsdException w:name="List Table 1 Light Accent 4" w:uiPriority="46"/>
+    <w:lsdException w:name="List Table 2 Accent 4" w:uiPriority="47"/>
+    <w:lsdException w:name="List Table 3 Accent 4" w:uiPriority="48"/>
+    <w:lsdException w:name="List Table 4 Accent 4" w:uiPriority="49"/>
+    <w:lsdException w:name="List Table 5 Dark Accent 4" w:uiPriority="50"/>
+    <w:lsdException w:name="List Table 6 Colorful Accent 4" w:uiPriority="51"/>
+    <w:lsdException w:name="List Table 7 Colorful Accent 4" w:uiPriority="52"/>
+    <w:lsdException w:name="List Table 1 Light Accent 5" w:uiPriority="46"/>
+    <w:lsdException w:name="List Table 2 Accent 5" w:uiPriority="47"/>
+    <w:lsdException w:name="List Table 3 Accent 5" w:uiPriority="48"/>
+    <w:lsdException w:name="List Table 4 Accent 5" w:uiPriority="49"/>
+    <w:lsdException w:name="List Table 5 Dark Accent 5" w:uiPriority="50"/>
+    <w:lsdException w:name="List Table 6 Colorful Accent 5" w:uiPriority="51"/>
+    <w:lsdException w:name="List Table 7 Colorful Accent 5" w:uiPriority="52"/>
+    <w:lsdException w:name="List Table 1 Light Accent 6" w:uiPriority="46"/>
+    <w:lsdException w:name="List Table 2 Accent 6" w:uiPriority="47"/>
+    <w:lsdException w:name="List Table 3 Accent 6" w:uiPriority="48"/>
+    <w:lsdException w:name="List Table 4 Accent 6" w:uiPriority="49"/>
+    <w:lsdException w:name="List Table 5 Dark Accent 6" w:uiPriority="50"/>
+    <w:lsdException w:name="List Table 6 Colorful Accent 6" w:uiPriority="51"/>
+    <w:lsdException w:name="List Table 7 Colorful Accent 6" w:uiPriority="52"/>
+    <w:lsdException w:name="Mention" w:semiHidden="1" w:unhideWhenUsed="1"/>
+    <w:lsdException w:name="Smart Hyperlink" w:semiHidden="1" w:unhideWhenUsed="1"/>
+    <w:lsdException w:name="Hashtag" w:semiHidden="1" w:unhideWhenUsed="1"/>
+    <w:lsdException w:name="Unresolved Mention" w:semiHidden="1" w:unhideWhenUsed="1"/>
+    <w:lsdException w:name="Smart Link" w:semiHidden="1" w:unhideWhenUsed="1"/>
+  </w:latentStyles>
+  <w:style w:type="paragraph" w:default="1" w:styleId="Normal">
+    <w:name w:val="Normal"/>
+    <w:qFormat/>
+  </w:style>
+  <w:style w:type="character" w:default="1" w:styleId="DefaultParagraphFont">
+    <w:name w:val="Default Paragraph Font"/>
+    <w:uiPriority w:val="1"/>
+    <w:semiHidden/>
+    <w:unhideWhenUsed/>
+  </w:style>
+  <w:style w:type="table" w:default="1" w:styleId="TableNormal">
+    <w:name w:val="Normal Table"/>
+    <w:uiPriority w:val="99"/>
+    <w:semiHidden/>
+    <w:unhideWhenUsed/>
+    <w:tblPr>
+      <w:tblInd w:w="0" w:type="dxa"/>
+      <w:tblCellMar>
+        <w:top w:w="0" w:type="dxa"/>
+        <w:left w:w="108" w:type="dxa"/>
+        <w:bottom w:w="0" w:type="dxa"/>
+        <w:right w:w="108" w:type="dxa"/>
+      </w:tblCellMar>
+    </w:tblPr>
+  </w:style>
+  <w:style w:type="numbering" w:default="1" w:styleId="NoList">
+    <w:name w:val="No List"/>
+    <w:uiPriority w:val="99"/>
+    <w:semiHidden/>
+    <w:unhideWhenUsed/>
+  </w:style>
+  <w:style w:type="character" w:styleId="PlaceholderText">
+    <w:name w:val="Placeholder Text"/>
+    <w:basedOn w:val="DefaultParagraphFont"/>
+    <w:uiPriority w:val="99"/>
+    <w:semiHidden/>
+    <w:rsid w:val="00D7088C"/>
+    <w:rPr>
+      <w:color w:val="808080"/>
+      <w:shd w:val="clear" w:color="auto" w:fill="D9E2F3" w:themeFill="accent1" w:themeFillTint="33"/>
+    </w:rPr>
+  </w:style>
+</w:styles>
+</file>
+
+<file path=word/glossary/webSettings.xml><?xml version="1.0" encoding="utf-8"?>
+<w:webSettings xmlns:mc="http://schemas.openxmlformats.org/markup-compatibility/2006" xmlns:r="http://schemas.openxmlformats.org/officeDocument/2006/relationships" xmlns:w="http://schemas.openxmlformats.org/wordprocessingml/2006/main" xmlns:w14="http://schemas.microsoft.com/office/word/2010/wordml" xmlns:w15="http://schemas.microsoft.com/office/word/2012/wordml" xmlns:w16cid="http://schemas.microsoft.com/office/word/2016/wordml/cid" xmlns:w16se="http://schemas.microsoft.com/office/word/2015/wordml/symex" mc:Ignorable="w14 w15 w16se w16cid">
+  <w:optimizeForBrowser/>
+  <w:allowPNG/>
+</w:webSettings>
+</file>
+
 <file path=word/theme/theme1.xml><?xml version="1.0" encoding="utf-8"?>
 <a:theme xmlns:a="http://schemas.openxmlformats.org/drawingml/2006/main" name="Office Theme">
   <a:themeElements>

</xml_diff>

<commit_message>
To DOCX: latest notes about how to handle spaces.
</commit_message>
<xml_diff>
--- a/proofread/proofread_todocx/tests/CPLEX.docx
+++ b/proofread/proofread_todocx/tests/CPLEX.docx
@@ -7,7 +7,9 @@
       <w:pPr>
         <w:pStyle w:val="Title"/>
       </w:pPr>
-      <w:r/>
+      <w:r>
+        <w:t>API CPLEX</w:t>
+      </w:r>
     </w:p>
     <w:p>
       <w:pPr>
@@ -17,33 +19,51 @@
         <w:rPr>
           <w:rStyle w:val="Application"/>
         </w:rPr>
-      </w:r>
-      <w:r/>
+        <w:t>CPLEX</w:t>
+      </w:r>
+      <w:r>
+        <w:t xml:space="preserve"> est un outil commercial d'optimisation mathématique. Il doit son nom à l'algorithme du simplexe, un algorithme relativement ancien pour les</w:t>
+        <w:t xml:space="preserve"> problèmes d'optimisation linéaire, mais il supporte actuellement bien d'autres types de programmes mathématiques (programmes entiers, mais également non linéaires – quadratiques).</w:t>
+        <w:t xml:space="preserve"> Il fait partie </w:t>
+      </w:r>
       <w:hyperlink r:id="rId10">
         <w:r>
           <w:rPr>
             <w:color w:val="0563c1"/>
             <w:u w:val="single"/>
           </w:rPr>
+          <w:t>des outils les plus performants à ce niveau</w:t>
         </w:r>
       </w:hyperlink>
-      <w:r/>
+      <w:r>
+        <w:t xml:space="preserve">, de par sa rapidité de traitement. </w:t>
+      </w:r>
     </w:p>
     <w:p>
       <w:pPr>
         <w:pStyle w:val="Normal"/>
       </w:pPr>
       <w:r>
+        <w:t>Il dispose d'une interface interactive en ligne de commande (</w:t>
+      </w:r>
+      <w:r>
         <w:rPr>
           <w:rStyle w:val="Application"/>
         </w:rPr>
+        <w:t>CPLEX Interactive Optimizer</w:t>
+      </w:r>
+      <w:r>
+        <w:t>), mais également d'interfaces dans divers langages de programmation, dont C++ et Java (</w:t>
       </w:r>
       <w:r>
         <w:rPr>
           <w:rStyle w:val="Application"/>
         </w:rPr>
-      </w:r>
-      <w:r/>
+        <w:t>Concert Technology</w:t>
+      </w:r>
+      <w:r>
+        <w:t xml:space="preserve">). Ce document se focalise sur ces interfaces. </w:t>
+      </w:r>
     </w:p>
     <w:p>
       <w:pPr>
@@ -56,56 +76,86 @@
             <w:color w:val="0563c1"/>
             <w:u w:val="single"/>
           </w:rPr>
+          <w:t>Une version d'évaluation de trois mois</w:t>
         </w:r>
       </w:hyperlink>
-      <w:r/>
+      <w:r>
+        <w:t xml:space="preserve">, grandement limitée dans la taille des problèmes, est disponible gratuitement ; pour le monde académique, </w:t>
+      </w:r>
       <w:hyperlink r:id="rId12">
         <w:r>
           <w:rPr>
             <w:color w:val="0563c1"/>
             <w:u w:val="single"/>
           </w:rPr>
+          <w:t>une licence gratuite sans limite</w:t>
         </w:r>
       </w:hyperlink>
-      <w:r/>
+      <w:r>
+        <w:t xml:space="preserve">est également proposée. </w:t>
+      </w:r>
     </w:p>
     <w:p>
       <w:pPr>
         <w:pStyle w:val="Heading1"/>
       </w:pPr>
-      <w:r/>
+      <w:r>
+        <w:t>Architecture d'une application</w:t>
+      </w:r>
     </w:p>
     <w:p>
       <w:pPr>
         <w:pStyle w:val="Normal"/>
       </w:pPr>
       <w:r>
+        <w:t xml:space="preserve">Une application utilisant CPLEX travaillera principalement avec un objet </w:t>
+      </w:r>
+      <w:r>
         <w:rPr>
           <w:rStyle w:val="ClassName"/>
         </w:rPr>
+        <w:t>IloCplex</w:t>
+      </w:r>
+      <w:r>
+        <w:t xml:space="preserve"> ou </w:t>
       </w:r>
       <w:r>
         <w:rPr>
           <w:rStyle w:val="ClassName"/>
         </w:rPr>
+        <w:t>IloEnv</w:t>
+      </w:r>
+      <w:r>
+        <w:t xml:space="preserve"> : il permet de créer des variables (</w:t>
       </w:r>
       <w:r>
         <w:rPr>
           <w:rStyle w:val="ClassName"/>
         </w:rPr>
+        <w:t>IloNumVar</w:t>
+      </w:r>
+      <w:r>
+        <w:t>) et des contraintes (</w:t>
       </w:r>
       <w:r>
         <w:rPr>
           <w:rStyle w:val="ClassName"/>
         </w:rPr>
-      </w:r>
-      <w:r/>
+        <w:t>IloConstraint</w:t>
+      </w:r>
+      <w:r>
+        <w:t>), mais aussi d'appeler le solveur et de récupérer les solutions. Tous les objets créés ne seront que des interfaces vers la</w:t>
+        <w:t xml:space="preserve"> représentation interne du solveur CPLEX de ces variables et contraintes : le fonctionnement interne de CPLEX n'est pas montré, seule une version abstraite est</w:t>
+        <w:t xml:space="preserve"> disponible – et largement suffisante pour la plupart des besoins. </w:t>
+      </w:r>
     </w:p>
     <w:p>
       <w:pPr>
         <w:pStyle w:val="Normal"/>
       </w:pPr>
-      <w:r/>
+      <w:r>
+        <w:t xml:space="preserve">Une application se déroulera donc en trois phases : </w:t>
+      </w:r>
     </w:p>
     <w:p>
       <w:pPr>
@@ -115,7 +165,9 @@
           <w:numId w:val="13"/>
         </w:numPr>
       </w:pPr>
-      <w:r/>
+      <w:r>
+        <w:t xml:space="preserve">la création du modèle ; </w:t>
+      </w:r>
     </w:p>
     <w:p>
       <w:pPr>
@@ -125,7 +177,9 @@
           <w:numId w:val="13"/>
         </w:numPr>
       </w:pPr>
-      <w:r/>
+      <w:r>
+        <w:t xml:space="preserve">sa résolution ; </w:t>
+      </w:r>
     </w:p>
     <w:p>
       <w:pPr>
@@ -135,40 +189,63 @@
           <w:numId w:val="13"/>
         </w:numPr>
       </w:pPr>
-      <w:r/>
+      <w:r>
+        <w:t xml:space="preserve">l'utilisation de la solution. </w:t>
+      </w:r>
     </w:p>
     <w:p>
       <w:pPr>
         <w:pStyle w:val="Normal"/>
       </w:pPr>
-      <w:r/>
+      <w:r>
+        <w:t>Pour de petits modèles, il est envisageable de n'utiliser qu'une fonction qui gère l'entièreté du modèle, mais cette solution n'est pas applicable à grande échelle. Pour</w:t>
+        <w:t>un modèle de taille plus conséquente, le paradigme objet, utilisé pour la conception de l'API Concert, se révélera souvent utile. Une analyse du problème à modéliser donne une</w:t>
+        <w:t>liste de concepts qui y interviennent (par exemple, les ressources disponibles, les machines à utiliser, les objets à fabriquer) : chacun deviendra une classe, dont les</w:t>
+        <w:t xml:space="preserve">instances seront responsables de la création des variables et des contraintes qui leur correspondent (une machine ne gérera que sa propre production). </w:t>
+      </w:r>
     </w:p>
     <w:p>
       <w:pPr>
         <w:pStyle w:val="Heading1"/>
       </w:pPr>
-      <w:r/>
+      <w:r>
+        <w:t>Création d'un modèle</w:t>
+      </w:r>
     </w:p>
     <w:p>
       <w:pPr>
         <w:pStyle w:val="Normal"/>
       </w:pPr>
       <w:r>
+        <w:t xml:space="preserve">La première étape est d'instancier CPLEX. En C++, il s'agira de créer un objet </w:t>
+      </w:r>
+      <w:r>
         <w:rPr>
           <w:rStyle w:val="ClassName"/>
         </w:rPr>
+        <w:t>IloEnv</w:t>
+      </w:r>
+      <w:r>
+        <w:t xml:space="preserve">, puis un modèle </w:t>
       </w:r>
       <w:r>
         <w:rPr>
           <w:rStyle w:val="ClassName"/>
         </w:rPr>
+        <w:t>IloModel</w:t>
+      </w:r>
+      <w:r>
+        <w:t xml:space="preserve"> ; en Java, une instance de </w:t>
       </w:r>
       <w:r>
         <w:rPr>
           <w:rStyle w:val="ClassName"/>
         </w:rPr>
-      </w:r>
-      <w:r/>
+        <w:t>IloCplex</w:t>
+      </w:r>
+      <w:r>
+        <w:t xml:space="preserve"> gère l'entièreté du processus. </w:t>
+      </w:r>
     </w:p>
     <w:p>
       <w:pPr>
@@ -186,7 +263,11 @@
       <w:pPr>
         <w:pStyle w:val="ProgramListing"/>
       </w:pPr>
-      <w:r/>
+      <w:r>
+        <w:t>IloEnv env;</w:t>
+        <w:br/>
+        <w:t>IloModel model(env);</w:t>
+      </w:r>
     </w:p>
     <w:p>
       <w:pPr>
@@ -204,18 +285,26 @@
       <w:pPr>
         <w:pStyle w:val="ProgramListing"/>
       </w:pPr>
-      <w:r/>
+      <w:r>
+        <w:t>IloCplex cplex = new IloCplex();</w:t>
+      </w:r>
     </w:p>
     <w:p>
       <w:pPr>
         <w:pStyle w:val="Normal"/>
       </w:pPr>
       <w:r>
+        <w:t xml:space="preserve">De là, il est possible de créer une variable, par exemple entière, qui prend ses valeurs entre zéro et quarante-deux, avec un nom </w:t>
+      </w:r>
+      <w:r>
         <w:rPr>
           <w:rStyle w:val="Code"/>
         </w:rPr>
-      </w:r>
-      <w:r/>
+        <w:t>"x"</w:t>
+      </w:r>
+      <w:r>
+        <w:t xml:space="preserve"> (il sera utile pour le débogage).</w:t>
+      </w:r>
     </w:p>
     <w:p>
       <w:pPr>
@@ -233,7 +322,9 @@
       <w:pPr>
         <w:pStyle w:val="ProgramListing"/>
       </w:pPr>
-      <w:r/>
+      <w:r>
+        <w:t>IloNumVar x(env, 0, 42, IloNumVar::Int, "x");</w:t>
+      </w:r>
     </w:p>
     <w:p>
       <w:pPr>
@@ -251,13 +342,17 @@
       <w:pPr>
         <w:pStyle w:val="ProgramListing"/>
       </w:pPr>
-      <w:r/>
+      <w:r>
+        <w:t>IloNumVar x = cplex.intVar(0, 42, "x");</w:t>
+      </w:r>
     </w:p>
     <w:p>
       <w:pPr>
         <w:pStyle w:val="Normal"/>
       </w:pPr>
-      <w:r/>
+      <w:r>
+        <w:t>Il est également possible de créer des tableaux de variables, par exemple booléennes, dont les noms sont donnés par un tableau de chaînes de caractères (en Java).</w:t>
+      </w:r>
     </w:p>
     <w:p>
       <w:pPr>
@@ -275,7 +370,9 @@
       <w:pPr>
         <w:pStyle w:val="ProgramListing"/>
       </w:pPr>
-      <w:r/>
+      <w:r>
+        <w:t>IloNumVarArray y(env, 2, 0, 1, IloNumVar::Bool);</w:t>
+      </w:r>
     </w:p>
     <w:p>
       <w:pPr>
@@ -293,13 +390,21 @@
       <w:pPr>
         <w:pStyle w:val="ProgramListing"/>
       </w:pPr>
-      <w:r/>
+      <w:r>
+        <w:t>String[] namesY = new String[]</w:t>
+        <w:t xml:space="preserve"> { "y1", "y2" };</w:t>
+        <w:br/>
+        <w:t>IloNumVar[]</w:t>
+        <w:t xml:space="preserve"> y = cplex.boolVarArray(2, namesY);</w:t>
+      </w:r>
     </w:p>
     <w:p>
       <w:pPr>
         <w:pStyle w:val="Normal"/>
       </w:pPr>
-      <w:r/>
+      <w:r>
+        <w:t>De là, l'API permet d'exprimer des contraintes entre ces variables, chacune avec un nom donné.</w:t>
+      </w:r>
     </w:p>
     <w:p>
       <w:pPr>
@@ -317,7 +422,16 @@
       <w:pPr>
         <w:pStyle w:val="ProgramListing"/>
       </w:pPr>
-      <w:r/>
+      <w:r>
+        <w:t xml:space="preserve">model.add(y[0] </w:t>
+        <w:t>&lt;</w:t>
+        <w:t>= y[1], "c1");</w:t>
+        <w:t/>
+        <w:br/>
+        <w:t xml:space="preserve">model.add(x </w:t>
+        <w:t>&lt;</w:t>
+        <w:t>= 1000 * y[1], "c2");</w:t>
+      </w:r>
     </w:p>
     <w:p>
       <w:pPr>
@@ -335,13 +449,21 @@
       <w:pPr>
         <w:pStyle w:val="ProgramListing"/>
       </w:pPr>
-      <w:r/>
+      <w:r>
+        <w:t>cplex.addLe(y[0], y[1]</w:t>
+        <w:t>, "c1");</w:t>
+        <w:br/>
+        <w:t>cplex.addLe(y[0]</w:t>
+        <w:t>, cplex.prod(1000, y[1]), "c2");</w:t>
+      </w:r>
     </w:p>
     <w:p>
       <w:pPr>
         <w:pStyle w:val="Normal"/>
       </w:pPr>
-      <w:r/>
+      <w:r>
+        <w:t>La dernière étape est de créer un objectif.</w:t>
+      </w:r>
     </w:p>
     <w:p>
       <w:pPr>
@@ -359,7 +481,9 @@
       <w:pPr>
         <w:pStyle w:val="ProgramListing"/>
       </w:pPr>
-      <w:r/>
+      <w:r>
+        <w:t>model.add(IloMinimize(env, x));</w:t>
+      </w:r>
     </w:p>
     <w:p>
       <w:pPr>
@@ -377,19 +501,25 @@
       <w:pPr>
         <w:pStyle w:val="ProgramListing"/>
       </w:pPr>
-      <w:r/>
+      <w:r>
+        <w:t>cplex.addMinimize(x);</w:t>
+      </w:r>
     </w:p>
     <w:p>
       <w:pPr>
         <w:pStyle w:val="Heading1"/>
       </w:pPr>
-      <w:r/>
+      <w:r>
+        <w:t>Optimisation d'un modèle</w:t>
+      </w:r>
     </w:p>
     <w:p>
       <w:pPr>
         <w:pStyle w:val="Normal"/>
       </w:pPr>
-      <w:r/>
+      <w:r>
+        <w:t>La résolution du modèle se réduit ensuite à l'appel d'une fonction.</w:t>
+      </w:r>
     </w:p>
     <w:p>
       <w:pPr>
@@ -407,7 +537,11 @@
       <w:pPr>
         <w:pStyle w:val="ProgramListing"/>
       </w:pPr>
-      <w:r/>
+      <w:r>
+        <w:t>IloCplex cplex(model);</w:t>
+        <w:br/>
+        <w:t>cplex.solve();</w:t>
+      </w:r>
     </w:p>
     <w:p>
       <w:pPr>
@@ -425,34 +559,52 @@
       <w:pPr>
         <w:pStyle w:val="ProgramListing"/>
       </w:pPr>
-      <w:r/>
+      <w:r>
+        <w:t>cplex.solve();</w:t>
+      </w:r>
     </w:p>
     <w:p>
       <w:pPr>
         <w:pStyle w:val="Normal"/>
       </w:pPr>
       <w:r>
+        <w:t xml:space="preserve">La méthode </w:t>
+      </w:r>
+      <w:r>
         <w:rPr>
           <w:rStyle w:val="MethodName"/>
         </w:rPr>
+        <w:t>solve()</w:t>
+      </w:r>
+      <w:r>
+        <w:t xml:space="preserve"> retourne un booléen vrai si l'optimisation s'est déroulée sans problème (si une solution a été trouvée).</w:t>
       </w:r>
       <w:r>
         <w:rPr>
           <w:rStyle w:val="MethodName"/>
         </w:rPr>
-      </w:r>
-      <w:r/>
+        <w:t>getStatus()</w:t>
+      </w:r>
+      <w:r>
+        <w:t xml:space="preserve"> donne plus de détail (solution optimale trouvée, solution faisable mais non optimale trouvée, modèle infaisable, etc.). </w:t>
+      </w:r>
     </w:p>
     <w:p>
       <w:pPr>
         <w:pStyle w:val="Normal"/>
       </w:pPr>
       <w:r>
+        <w:t xml:space="preserve">La valeur de l'objectif est accessible par la méthode </w:t>
+      </w:r>
+      <w:r>
         <w:rPr>
           <w:rStyle w:val="MethodName"/>
         </w:rPr>
-      </w:r>
-      <w:r/>
+        <w:t>getObjValue()</w:t>
+      </w:r>
+      <w:r>
+        <w:t>.</w:t>
+      </w:r>
     </w:p>
     <w:p>
       <w:pPr>
@@ -470,23 +622,35 @@
       <w:pPr>
         <w:pStyle w:val="ProgramListing"/>
       </w:pPr>
-      <w:r/>
+      <w:r>
+        <w:t xml:space="preserve">double objective = cplex.getObjValue(); </w:t>
+      </w:r>
     </w:p>
     <w:p>
       <w:pPr>
         <w:pStyle w:val="Normal"/>
       </w:pPr>
       <w:r>
+        <w:t xml:space="preserve">La valeur d'une variable particulière s'obtient en passant son objet </w:t>
+      </w:r>
+      <w:r>
         <w:rPr>
           <w:rStyle w:val="ClassName"/>
         </w:rPr>
+        <w:t>IloNumVar</w:t>
+      </w:r>
+      <w:r>
+        <w:t xml:space="preserve"> en paramètre à </w:t>
       </w:r>
       <w:r>
         <w:rPr>
           <w:rStyle w:val="MethodName"/>
         </w:rPr>
-      </w:r>
-      <w:r/>
+        <w:t>getValue()</w:t>
+      </w:r>
+      <w:r>
+        <w:t>.</w:t>
+      </w:r>
     </w:p>
     <w:p>
       <w:pPr>
@@ -504,18 +668,26 @@
       <w:pPr>
         <w:pStyle w:val="ProgramListing"/>
       </w:pPr>
-      <w:r/>
+      <w:r>
+        <w:t>double xV = cplex.getValue(x);</w:t>
+      </w:r>
     </w:p>
     <w:p>
       <w:pPr>
         <w:pStyle w:val="Normal"/>
       </w:pPr>
       <w:r>
+        <w:t xml:space="preserve">Pour récupérer les valeurs de plusieurs variables, </w:t>
+      </w:r>
+      <w:r>
         <w:rPr>
           <w:rStyle w:val="MethodName"/>
         </w:rPr>
-      </w:r>
-      <w:r/>
+        <w:t>getValues()</w:t>
+      </w:r>
+      <w:r>
+        <w:t xml:space="preserve"> prend en paramètre un tableau.</w:t>
+      </w:r>
     </w:p>
     <w:p>
       <w:pPr>
@@ -533,7 +705,9 @@
       <w:pPr>
         <w:pStyle w:val="ProgramListing"/>
       </w:pPr>
-      <w:r/>
+      <w:r>
+        <w:t>double yV[] = cplex.getValues(y);</w:t>
+      </w:r>
     </w:p>
     <w:p>
       <w:pPr>
@@ -551,19 +725,26 @@
       <w:pPr>
         <w:pStyle w:val="ProgramListing"/>
       </w:pPr>
-      <w:r/>
+      <w:r>
+        <w:t>double[] yV = cplex.getValues(y);</w:t>
+      </w:r>
     </w:p>
     <w:p>
       <w:pPr>
         <w:pStyle w:val="Heading1"/>
       </w:pPr>
-      <w:r/>
+      <w:r>
+        <w:t>Résolution d'infaisabilité</w:t>
+      </w:r>
     </w:p>
     <w:p>
       <w:pPr>
         <w:pStyle w:val="Normal"/>
       </w:pPr>
-      <w:r/>
+      <w:r>
+        <w:t>En cas de problème dans la résolution (pas de solution faisable, loin de l'optimalité, etc.), il est bien souvent utile d'exporter le modèle créé. CPLEX permet de créer très</w:t>
+        <w:t>facilement des fichiers LP contenant toutes les contraintes et objectifs, contenant notamment leur nom.</w:t>
+      </w:r>
     </w:p>
     <w:p>
       <w:pPr>
@@ -581,48 +762,283 @@
       <w:pPr>
         <w:pStyle w:val="ProgramListing"/>
       </w:pPr>
-      <w:r/>
+      <w:r>
+        <w:t>cplex.exportModel("model.lp");</w:t>
+      </w:r>
     </w:p>
     <w:p>
       <w:pPr>
         <w:pStyle w:val="Normal"/>
       </w:pPr>
-      <w:r/>
+      <w:r>
+        <w:t xml:space="preserve">Ce fichier peut alors être chargé dans l'interface interactive, où </w:t>
+      </w:r>
       <w:hyperlink r:id="rId13">
         <w:r>
           <w:rPr>
             <w:color w:val="0563c1"/>
             <w:u w:val="single"/>
           </w:rPr>
+          <w:t>un outil de détection de conflits</w:t>
         </w:r>
       </w:hyperlink>
+      <w:r>
+        <w:t xml:space="preserve">peut se révéler précieux (il est également accessible par les API CPLEX). </w:t>
+      </w:r>
+    </w:p>
+    <w:p>
+      <w:pPr>
+        <w:pStyle w:val="Normal"/>
+      </w:pPr>
+      <w:r>
+        <w:t>Dans la console interactive, une fois le modèle chargé et optimisé, la commande</w:t>
+      </w:r>
+      <w:r>
+        <w:rPr>
+          <w:rStyle w:val="Command"/>
+        </w:rPr>
+        <w:t>conflict</w:t>
+      </w:r>
+      <w:r>
+        <w:t xml:space="preserve"> détermine un sous-ensemble d'inégalités rendant le problème non faisable (</w:t>
+      </w:r>
+      <w:r>
+        <w:rPr>
+          <w:rStyle w:val="Acronym"/>
+        </w:rPr>
+        <w:t>IIS</w:t>
+      </w:r>
+      <w:r>
+        <w:t xml:space="preserve">, pour </w:t>
+      </w:r>
+      <w:r>
+        <w:rPr>
+          <w:rStyle w:val="ForeignPhrase"/>
+        </w:rPr>
+        <w:t>irreducible infeasible set</w:t>
+      </w:r>
+      <w:r>
+        <w:t xml:space="preserve">), qu'il présente grâce à </w:t>
+      </w:r>
+      <w:r>
+        <w:rPr>
+          <w:rStyle w:val="Command"/>
+        </w:rPr>
+        <w:t>display conflict all</w:t>
+      </w:r>
+      <w:r>
+        <w:t xml:space="preserve"> sous la forme d'un problème de faisabilité reprenant ces quelques contraintes (souvent assez peu).</w:t>
+      </w:r>
+    </w:p>
+    <w:p>
+      <w:pPr>
+        <w:pStyle w:val="Screen"/>
+      </w:pPr>
+      <w:r>
+        <w:rPr>
+          <w:rStyle w:val="Prompt"/>
+        </w:rPr>
+        <w:t xml:space="preserve">CPLEX&gt; </w:t>
+      </w:r>
+      <w:r>
+        <w:t>read model.lp</w:t>
+      </w:r>
+      <w:r>
+        <w:rPr>
+          <w:rStyle w:val="ComputerOutput"/>
+        </w:rPr>
+        <w:t>Problem 'Problems/model.lp' read.</w:t>
+        <w:br/>
+        <w:t>Read time = 0.02 sec. (0.55 ticks)</w:t>
+      </w:r>
+      <w:r>
+        <w:rPr>
+          <w:rStyle w:val="Prompt"/>
+        </w:rPr>
+        <w:t xml:space="preserve">CPLEX&gt; </w:t>
+      </w:r>
+      <w:r>
+        <w:t>optimize</w:t>
+      </w:r>
+      <w:r>
+        <w:rPr>
+          <w:rStyle w:val="ComputerOutput"/>
+        </w:rPr>
+        <w:t>Row 'c4257' infeasible, all entries at implied bounds.</w:t>
+        <w:br/>
+        <w:t>Presolve time = 0.00 sec. (0.89 ticks)</w:t>
+        <w:t/>
+        <w:br/>
+        <w:t>…</w:t>
+      </w:r>
+      <w:r>
+        <w:rPr>
+          <w:rStyle w:val="Prompt"/>
+        </w:rPr>
+        <w:t xml:space="preserve">CPLEX&gt; </w:t>
+      </w:r>
+      <w:r>
+        <w:t>conflict</w:t>
+      </w:r>
+      <w:r>
+        <w:rPr>
+          <w:rStyle w:val="ComputerOutput"/>
+        </w:rPr>
+        <w:t>Refine conflict on 4884 members...</w:t>
+        <w:br/>
+        <w:t/>
+        <w:br/>
+        <w:t xml:space="preserve"> Iteration  Max Members  Min Members</w:t>
+        <w:t/>
+        <w:br/>
+        <w:t xml:space="preserve">         1         4274            0</w:t>
+        <w:br/>
+        <w:t xml:space="preserve">         …</w:t>
+        <w:t/>
+        <w:br/>
+        <w:t xml:space="preserve">        37            7            7</w:t>
+        <w:br/>
+        <w:t/>
+        <w:br/>
+        <w:t>Minimal conflict:    7 linear constraint(s)</w:t>
+        <w:t/>
+        <w:br/>
+        <w:t xml:space="preserve">                     0 lower bound(s)</w:t>
+        <w:br/>
+        <w:t xml:space="preserve">                     0 upper bound(s)</w:t>
+        <w:t/>
+        <w:br/>
+        <w:t>Conflict computation time =    0.22 sec.  Iterations = 37</w:t>
+        <w:br/>
+        <w:t>Deterministic time = 38.98 ticks  (177.99 ticks/sec)</w:t>
+      </w:r>
+      <w:r>
+        <w:rPr>
+          <w:rStyle w:val="Prompt"/>
+        </w:rPr>
+        <w:t xml:space="preserve">CPLEX&gt; </w:t>
+      </w:r>
+      <w:r>
+        <w:t>display conflict all</w:t>
+      </w:r>
+      <w:r>
+        <w:rPr>
+          <w:rStyle w:val="ComputerOutput"/>
+        </w:rPr>
+        <w:t>Minimize</w:t>
+        <w:br/>
+        <w:t xml:space="preserve"> obj:</w:t>
+        <w:t/>
+        <w:br/>
+        <w:t>Subject To</w:t>
+        <w:br/>
+        <w:t xml:space="preserve"> off_t1_th4:              on_t1_th4 + off_t1_th4  = 1</w:t>
+        <w:t/>
+        <w:br/>
+        <w:t xml:space="preserve"> off_t2_th4:              on_t2_th4 + off_t2_th4  = 1</w:t>
+        <w:br/>
+        <w:t xml:space="preserve"> timeToStart_t0_th4:      - starting_t0_th4 + off_t1_th4 &gt;= 0</w:t>
+        <w:t/>
+        <w:br/>
+        <w:t xml:space="preserve"> startConjunction_t0_th4: - on_t2_th4 + starting_t0_th4 &gt;= 0</w:t>
+        <w:br/>
+        <w:t xml:space="preserve"> stopIfPreviousOn_t0_th4: stopping_t0_th4 </w:t>
+        <w:t>&lt;</w:t>
+        <w:t>= 0</w:t>
+        <w:br/>
+        <w:t xml:space="preserve"> stopConjunction_t2_th4:  - on_t1_th4 - off_t2_th4 + stopping_t0_th4 &gt;= -1</w:t>
+        <w:t/>
+        <w:br/>
+        <w:t xml:space="preserve"> c4225:                   - on_t1_th4 </w:t>
+        <w:t>&lt;</w:t>
+        <w:t>= -1</w:t>
+        <w:br/>
+        <w:t>\Sum of equality rows in the conflict:</w:t>
+        <w:t/>
+        <w:br/>
+        <w:t>\ sum_eq: on_t1_th4 + on_t2_th4 + off_t1_th4 + off_t2_th4  = 2</w:t>
+        <w:br/>
+        <w:t>Bounds</w:t>
+        <w:t/>
+        <w:br/>
+        <w:t xml:space="preserve"> 0 </w:t>
+        <w:t>&lt;</w:t>
+        <w:t xml:space="preserve">= on_t1_th4 </w:t>
+        <w:t>&lt;</w:t>
+        <w:t>= 1</w:t>
+        <w:br/>
+        <w:t xml:space="preserve"> 0 </w:t>
+        <w:t>&lt;</w:t>
+        <w:t xml:space="preserve">= on_t2_th4 </w:t>
+        <w:t>&lt;</w:t>
+        <w:t>= 1</w:t>
+        <w:br/>
+        <w:t xml:space="preserve"> 0 </w:t>
+        <w:t>&lt;</w:t>
+        <w:t xml:space="preserve">= starting_t0_th4 </w:t>
+        <w:t>&lt;</w:t>
+        <w:t>= 1</w:t>
+        <w:br/>
+        <w:t xml:space="preserve"> 0 </w:t>
+        <w:t>&lt;</w:t>
+        <w:t xml:space="preserve">= off_t1_th4 </w:t>
+        <w:t>&lt;</w:t>
+        <w:t>= 1</w:t>
+        <w:br/>
+        <w:t xml:space="preserve"> 0 </w:t>
+        <w:t>&lt;</w:t>
+        <w:t xml:space="preserve">= off_t2_th4 </w:t>
+        <w:t>&lt;</w:t>
+        <w:t>= 1</w:t>
+        <w:br/>
+        <w:t xml:space="preserve"> 0 </w:t>
+        <w:t>&lt;</w:t>
+        <w:t xml:space="preserve">= stopping_t0_th4 </w:t>
+        <w:t>&lt;</w:t>
+        <w:t>= 1</w:t>
+        <w:br/>
+        <w:t>Binaries</w:t>
+        <w:t/>
+        <w:br/>
+        <w:t xml:space="preserve"> on_t1_th4  on_t2_th4  starting_t0_th4  off_t1_th4  off_t2_th4</w:t>
+        <w:br/>
+        <w:t xml:space="preserve"> stopping_t0_th4</w:t>
+      </w:r>
       <w:r/>
     </w:p>
     <w:p>
       <w:pPr>
+        <w:pStyle w:val="Heading1"/>
+      </w:pPr>
+      <w:r>
+        <w:t>Compilation</w:t>
+      </w:r>
+    </w:p>
+    <w:p>
+      <w:pPr>
         <w:pStyle w:val="Normal"/>
       </w:pPr>
       <w:r>
-        <w:rPr>
-          <w:rStyle w:val="Command"/>
-        </w:rPr>
-      </w:r>
-      <w:r>
-        <w:rPr>
-          <w:rStyle w:val="Acronym"/>
-        </w:rPr>
-      </w:r>
-      <w:r>
-        <w:rPr>
-          <w:rStyle w:val="ForeignPhrase"/>
-        </w:rPr>
-      </w:r>
-      <w:r>
-        <w:rPr>
-          <w:rStyle w:val="Command"/>
-        </w:rPr>
-      </w:r>
-      <w:r/>
+        <w:t xml:space="preserve">Pour Java, à la compilation, il suffit d'ajouter le fichier JAR de CPLEX. Par exemple, sous Windows, en notant </w:t>
+      </w:r>
+      <w:r>
+        <w:rPr>
+          <w:rStyle w:val="EnvironmentVariable"/>
+        </w:rPr>
+        <w:t>%CPLEX%</w:t>
+      </w:r>
+      <w:r>
+        <w:t xml:space="preserve"> le dossier d'installation de CPLEX (par exemple, </w:t>
+      </w:r>
+      <w:r>
+        <w:rPr>
+          <w:rStyle w:val="FileName"/>
+        </w:rPr>
+        <w:t>C:\Program Files (x86)\IBM\ILOG\CPLEX_Studio_126</w:t>
+      </w:r>
+      <w:r>
+        <w:t>) :</w:t>
+      </w:r>
     </w:p>
     <w:p>
       <w:pPr>
@@ -632,153 +1048,428 @@
         <w:rPr>
           <w:rStyle w:val="Prompt"/>
         </w:rPr>
-      </w:r>
-      <w:r>
-        <w:rPr>
-          <w:rStyle w:val="ComputerOutput"/>
-        </w:rPr>
-      </w:r>
+        <w:t xml:space="preserve">&gt; </w:t>
+      </w:r>
+      <w:r>
+        <w:t>javac… -classpath "%CPLEX%\cplex\lib"</w:t>
+      </w:r>
+    </w:p>
+    <w:p>
+      <w:pPr>
+        <w:pStyle w:val="Normal"/>
+      </w:pPr>
+      <w:r>
+        <w:t>Lors de l'exécution, il faudra, en plus, spécifier l'emplacement de la bibliothèque partagée native CPLEX. Puisque l'interaction se fait par JNI, la plateforme de CPLEX utilisée</w:t>
+        <w:t>doit parfaitement correspondre avec celle de la machine virtuelle Java (si la machine virtuelle est en 32 bits, la version 32 bits de CPLEX devra être utilisée). Par exemple :</w:t>
+      </w:r>
+    </w:p>
+    <w:p>
+      <w:pPr>
+        <w:pStyle w:val="Screen"/>
+      </w:pPr>
       <w:r>
         <w:rPr>
           <w:rStyle w:val="Prompt"/>
         </w:rPr>
-      </w:r>
-      <w:r>
-        <w:rPr>
-          <w:rStyle w:val="ComputerOutput"/>
-        </w:rPr>
-      </w:r>
-      <w:r>
-        <w:rPr>
-          <w:rStyle w:val="Prompt"/>
-        </w:rPr>
-      </w:r>
-      <w:r>
-        <w:rPr>
-          <w:rStyle w:val="ComputerOutput"/>
-        </w:rPr>
-      </w:r>
-      <w:r>
-        <w:rPr>
-          <w:rStyle w:val="Prompt"/>
-        </w:rPr>
-      </w:r>
-      <w:r>
-        <w:rPr>
-          <w:rStyle w:val="ComputerOutput"/>
-        </w:rPr>
-      </w:r>
-      <w:r/>
+        <w:t xml:space="preserve">&gt; </w:t>
+      </w:r>
+      <w:r>
+        <w:t>java… -classpath "%CPLEX%\cplex\lib" -Djava.library.path="%CPLEX%\cplex\bin\x86_win32"</w:t>
+      </w:r>
+    </w:p>
+    <w:p>
+      <w:pPr>
+        <w:pStyle w:val="Normal"/>
+      </w:pPr>
+      <w:r>
+        <w:t xml:space="preserve">En C++, la situation est similaire : il faut indiquer au compilateur le chemin des en-têtes (par exemple, </w:t>
+      </w:r>
+      <w:r>
+        <w:rPr>
+          <w:rStyle w:val="FileName"/>
+        </w:rPr>
+        <w:t>%CPLEX%\cplex\include</w:t>
+      </w:r>
+      <w:r>
+        <w:t xml:space="preserve"> et </w:t>
+      </w:r>
+      <w:r>
+        <w:rPr>
+          <w:rStyle w:val="FileName"/>
+        </w:rPr>
+        <w:t>%CPLEX%\concert\include</w:t>
+      </w:r>
+      <w:r>
+        <w:t xml:space="preserve">) et des fichiers d'import (par exemple, </w:t>
+      </w:r>
+      <w:r>
+        <w:rPr>
+          <w:rStyle w:val="FileName"/>
+        </w:rPr>
+        <w:t>%CPLEX%\cplex\lib\x86_windows_vs2010\stat_mda</w:t>
+      </w:r>
+      <w:r>
+        <w:t>) de CPLEX, en plus de lui indiquer de lier avec une série de fichiers d'import (par exemple, pour</w:t>
+        <w:t xml:space="preserve"> Visual Studio sous Windows, </w:t>
+      </w:r>
+      <w:r>
+        <w:rPr>
+          <w:rStyle w:val="FileName"/>
+        </w:rPr>
+        <w:t>ilocplex.lib</w:t>
+      </w:r>
+      <w:r>
+        <w:t xml:space="preserve">, </w:t>
+      </w:r>
+      <w:r>
+        <w:rPr>
+          <w:rStyle w:val="FileName"/>
+        </w:rPr>
+        <w:t>concert.lib</w:t>
+      </w:r>
+      <w:r>
+        <w:t xml:space="preserve"> et </w:t>
+      </w:r>
+      <w:r>
+        <w:rPr>
+          <w:rStyle w:val="FileName"/>
+        </w:rPr>
+        <w:t>cplex</w:t>
+      </w:r>
+      <w:r>
+        <w:rPr>
+          <w:rStyle w:val="Replaceable"/>
+        </w:rPr>
+        <w:t>125</w:t>
+      </w:r>
+      <w:r>
+        <w:t>.lib</w:t>
+      </w:r>
+      <w:r>
+        <w:t xml:space="preserve"> – il faut veiller à remplacer les chiffres par la version de CPLEX utilisée). Les bibliothèques partagées</w:t>
+        <w:t xml:space="preserve"> devront être disponibles à l'application compilée (par exemple, sous Windows, il faut le fichier </w:t>
+      </w:r>
+      <w:r>
+        <w:rPr>
+          <w:rStyle w:val="FileName"/>
+        </w:rPr>
+        <w:t>cplex</w:t>
+      </w:r>
+      <w:r>
+        <w:rPr>
+          <w:rStyle w:val="Replaceable"/>
+        </w:rPr>
+        <w:t>125</w:t>
+      </w:r>
+      <w:r>
+        <w:t>.dll</w:t>
+      </w:r>
+      <w:r>
+        <w:t xml:space="preserve">, qui peut se situer sous </w:t>
+      </w:r>
+      <w:r>
+        <w:rPr>
+          <w:rStyle w:val="FileName"/>
+        </w:rPr>
+        <w:t>%CPLEX%\cplex\bin\x86_win32</w:t>
+      </w:r>
+      <w:r>
+        <w:t xml:space="preserve">). </w:t>
+      </w:r>
     </w:p>
     <w:p>
       <w:pPr>
         <w:pStyle w:val="Heading1"/>
       </w:pPr>
-      <w:r/>
+      <w:r>
+        <w:t>Exemple complet</w:t>
+      </w:r>
     </w:p>
     <w:p>
       <w:pPr>
         <w:pStyle w:val="Normal"/>
       </w:pPr>
       <w:r>
-        <w:rPr>
-          <w:rStyle w:val="EnvironmentVariable"/>
-        </w:rPr>
-      </w:r>
-      <w:r>
-        <w:rPr>
-          <w:rStyle w:val="FileName"/>
-        </w:rPr>
-      </w:r>
-      <w:r/>
-    </w:p>
-    <w:p>
-      <w:pPr>
-        <w:pStyle w:val="Screen"/>
-      </w:pPr>
-      <w:r>
-        <w:rPr>
-          <w:rStyle w:val="Prompt"/>
-        </w:rPr>
-      </w:r>
-      <w:r/>
+        <w:t>Soit un problème de sac à dos. Le sac à dos sera un objet (ce qui permettra de généraliser le modèle à de l'assignation, par exemple, en imposant que chaque objet est</w:t>
+        <w:t>au plus dans un sac à dos), il n'aura comme attribut que sa capacité.</w:t>
+      </w:r>
+    </w:p>
+    <w:p>
+      <w:pPr>
+        <w:pStyle w:val="ProgramListing"/>
+        <w:keepNext w:val="on"/>
+      </w:pPr>
+      <w:r>
+        <w:rPr>
+          <w:b w:val="true"/>
+        </w:rPr>
+        <w:t xml:space="preserve">Program listing. Language: c++. </w:t>
+      </w:r>
+    </w:p>
+    <w:p>
+      <w:pPr>
+        <w:pStyle w:val="ProgramListing"/>
+      </w:pPr>
+      <w:r>
+        <w:t>class KnapSack {</w:t>
+        <w:br/>
+        <w:t xml:space="preserve">private: </w:t>
+        <w:t/>
+        <w:br/>
+        <w:t xml:space="preserve">    const int capacity; </w:t>
+        <w:br/>
+        <w:t/>
+        <w:br/>
+        <w:t>public:</w:t>
+        <w:t/>
+        <w:br/>
+        <w:t xml:space="preserve">    KnapSack(int c) : capacity(c) {}</w:t>
+        <w:br/>
+        <w:t>};</w:t>
+      </w:r>
+    </w:p>
+    <w:p>
+      <w:pPr>
+        <w:pStyle w:val="ProgramListing"/>
+        <w:keepNext w:val="on"/>
+      </w:pPr>
+      <w:r>
+        <w:rPr>
+          <w:b w:val="true"/>
+        </w:rPr>
+        <w:t xml:space="preserve">Program listing. Language: java. </w:t>
+      </w:r>
+    </w:p>
+    <w:p>
+      <w:pPr>
+        <w:pStyle w:val="ProgramListing"/>
+      </w:pPr>
+      <w:r>
+        <w:t>public class KnapSack {</w:t>
+        <w:br/>
+        <w:t xml:space="preserve">    private final int capacity;</w:t>
+        <w:t/>
+        <w:br/>
+        <w:t/>
+        <w:br/>
+        <w:t xml:space="preserve">    public KnapSack(int c) {</w:t>
+        <w:br/>
+        <w:t xml:space="preserve">        capacity = c;</w:t>
+        <w:t/>
+        <w:br/>
+        <w:t xml:space="preserve">    }</w:t>
+        <w:br/>
+        <w:t>}</w:t>
+      </w:r>
     </w:p>
     <w:p>
       <w:pPr>
         <w:pStyle w:val="Normal"/>
       </w:pPr>
-      <w:r/>
-    </w:p>
-    <w:p>
-      <w:pPr>
-        <w:pStyle w:val="Screen"/>
-      </w:pPr>
-      <w:r>
-        <w:rPr>
-          <w:rStyle w:val="Prompt"/>
-        </w:rPr>
-      </w:r>
-      <w:r/>
+      <w:r>
+        <w:t>Chaque objet sera également un objet, avec son poids, sa valeur et un identifiant.</w:t>
+      </w:r>
+    </w:p>
+    <w:p>
+      <w:pPr>
+        <w:pStyle w:val="ProgramListing"/>
+        <w:keepNext w:val="on"/>
+      </w:pPr>
+      <w:r>
+        <w:rPr>
+          <w:b w:val="true"/>
+        </w:rPr>
+        <w:t xml:space="preserve">Program listing. Language: c++. </w:t>
+      </w:r>
+    </w:p>
+    <w:p>
+      <w:pPr>
+        <w:pStyle w:val="ProgramListing"/>
+      </w:pPr>
+      <w:r>
+        <w:t>class Object {</w:t>
+        <w:br/>
+        <w:t>private:</w:t>
+        <w:t/>
+        <w:br/>
+        <w:t xml:space="preserve">    const int id, weight, value;</w:t>
+        <w:br/>
+        <w:t/>
+        <w:br/>
+        <w:t>public:</w:t>
+        <w:t/>
+        <w:br/>
+        <w:t xml:space="preserve">    Object(int i, int w, int v) : id(i), weight(w), value(v) {}</w:t>
+        <w:br/>
+        <w:t xml:space="preserve">    int getId()      { return id;     }</w:t>
+        <w:t/>
+        <w:br/>
+        <w:t xml:space="preserve">    int getWeight()  { return weight; }</w:t>
+        <w:br/>
+        <w:t xml:space="preserve">    int getValue()   { return value;  }</w:t>
+        <w:t/>
+        <w:br/>
+        <w:t>};</w:t>
+      </w:r>
+    </w:p>
+    <w:p>
+      <w:pPr>
+        <w:pStyle w:val="ProgramListing"/>
+        <w:keepNext w:val="on"/>
+      </w:pPr>
+      <w:r>
+        <w:rPr>
+          <w:b w:val="true"/>
+        </w:rPr>
+        <w:t xml:space="preserve">Program listing. Language: java. </w:t>
+      </w:r>
+    </w:p>
+    <w:p>
+      <w:pPr>
+        <w:pStyle w:val="ProgramListing"/>
+      </w:pPr>
+      <w:r>
+        <w:t>public class Object {</w:t>
+        <w:br/>
+        <w:t xml:space="preserve">    private final int id, weight, value;</w:t>
+        <w:t/>
+        <w:br/>
+        <w:t/>
+        <w:br/>
+        <w:t xml:space="preserve">    public Object(int i, int w, int v) {</w:t>
+        <w:br/>
+        <w:t xml:space="preserve">        id = i;    weight = w;    value = v;</w:t>
+        <w:t/>
+        <w:br/>
+        <w:t xml:space="preserve">    }</w:t>
+        <w:br/>
+        <w:t/>
+        <w:br/>
+        <w:t xml:space="preserve">    public int getId()      { return id;     }</w:t>
+        <w:t/>
+        <w:br/>
+        <w:t xml:space="preserve">    public int getWeight()  { return weight; }</w:t>
+        <w:br/>
+        <w:t xml:space="preserve">    public int getValue()   { return value;  }md</w:t>
+        <w:t/>
+        <w:br/>
+        <w:t>}</w:t>
+      </w:r>
     </w:p>
     <w:p>
       <w:pPr>
         <w:pStyle w:val="Normal"/>
       </w:pPr>
       <w:r>
-        <w:rPr>
-          <w:rStyle w:val="FileName"/>
-        </w:rPr>
-      </w:r>
-      <w:r>
-        <w:rPr>
-          <w:rStyle w:val="FileName"/>
-        </w:rPr>
-      </w:r>
-      <w:r>
-        <w:rPr>
-          <w:rStyle w:val="FileName"/>
-        </w:rPr>
-      </w:r>
-      <w:r>
-        <w:rPr>
-          <w:rStyle w:val="FileName"/>
-        </w:rPr>
-      </w:r>
-      <w:r>
-        <w:rPr>
-          <w:rStyle w:val="FileName"/>
-        </w:rPr>
-      </w:r>
-      <w:r>
-        <w:rPr>
-          <w:rStyle w:val="Replaceable"/>
-        </w:rPr>
-      </w:r>
-      <w:r/>
-      <w:r>
-        <w:rPr>
-          <w:rStyle w:val="Replaceable"/>
-        </w:rPr>
-      </w:r>
-      <w:r/>
-      <w:r>
-        <w:rPr>
-          <w:rStyle w:val="FileName"/>
-        </w:rPr>
-      </w:r>
-      <w:r/>
-    </w:p>
-    <w:p>
-      <w:pPr>
-        <w:pStyle w:val="Heading1"/>
-      </w:pPr>
-      <w:r/>
+        <w:t>Il faut alors créer une variable dans le modèle mathématique par objet. Il est commode d'effectuer cette opération dans une méthode et de stocker la valeur dans l'objet.</w:t>
+      </w:r>
+    </w:p>
+    <w:p>
+      <w:pPr>
+        <w:pStyle w:val="ProgramListing"/>
+        <w:keepNext w:val="on"/>
+      </w:pPr>
+      <w:r>
+        <w:rPr>
+          <w:b w:val="true"/>
+        </w:rPr>
+        <w:t xml:space="preserve">Program listing. Language: c++. </w:t>
+      </w:r>
+    </w:p>
+    <w:p>
+      <w:pPr>
+        <w:pStyle w:val="ProgramListing"/>
+      </w:pPr>
+      <w:r>
+        <w:t xml:space="preserve">#include </w:t>
+        <w:t>&lt;</w:t>
+        <w:t>ilcplex/ilocplex.h&gt;</w:t>
+        <w:br/>
+        <w:t/>
+        <w:br/>
+        <w:t>class Object {</w:t>
+        <w:t/>
+        <w:br/>
+        <w:t>private:</w:t>
+        <w:br/>
+        <w:t xml:space="preserve">    IloNumVar* x;</w:t>
+        <w:t/>
+        <w:br/>
+        <w:t/>
+        <w:br/>
+        <w:t>public:</w:t>
+        <w:br/>
+        <w:t xml:space="preserve">    IloNumVar</w:t>
+        <w:t>&amp;</w:t>
+        <w:t xml:space="preserve"> getX() { return *x; }</w:t>
+        <w:br/>
+        <w:t/>
+        <w:br/>
+        <w:t xml:space="preserve">    void createVariables(IloEnv</w:t>
+        <w:t>&amp;</w:t>
+        <w:t xml:space="preserve"> env) {</w:t>
+        <w:br/>
+        <w:t xml:space="preserve">        x = new IloNumVar(env, 0, 1, IloNumVar::Bool, "x" + id);</w:t>
+        <w:t/>
+        <w:br/>
+        <w:t xml:space="preserve">    }</w:t>
+        <w:br/>
+        <w:t>};</w:t>
+      </w:r>
+    </w:p>
+    <w:p>
+      <w:pPr>
+        <w:pStyle w:val="ProgramListing"/>
+        <w:keepNext w:val="on"/>
+      </w:pPr>
+      <w:r>
+        <w:rPr>
+          <w:b w:val="true"/>
+        </w:rPr>
+        <w:t xml:space="preserve">Program listing. Language: java. </w:t>
+      </w:r>
+    </w:p>
+    <w:p>
+      <w:pPr>
+        <w:pStyle w:val="ProgramListing"/>
+      </w:pPr>
+      <w:r>
+        <w:t>import ilog.concert.IloException;</w:t>
+        <w:br/>
+        <w:t>import ilog.concert.IloIntVar;</w:t>
+        <w:t/>
+        <w:br/>
+        <w:t>import ilog.cplex.IloCplex;</w:t>
+        <w:br/>
+        <w:t/>
+        <w:br/>
+        <w:t>public class Object {</w:t>
+        <w:t/>
+        <w:br/>
+        <w:t xml:space="preserve">    private IloIntVar x;</w:t>
+        <w:br/>
+        <w:t xml:space="preserve">    public IloIntVar getX() { return x; }</w:t>
+        <w:t/>
+        <w:br/>
+        <w:t/>
+        <w:br/>
+        <w:t xml:space="preserve">    public void createVariables(IloCplex solver) throws IloException {</w:t>
+        <w:br/>
+        <w:t xml:space="preserve">        x = solver.boolVar("x" + id);</w:t>
+        <w:t/>
+        <w:br/>
+        <w:t xml:space="preserve">    }</w:t>
+        <w:br/>
+        <w:t>}</w:t>
+      </w:r>
     </w:p>
     <w:p>
       <w:pPr>
         <w:pStyle w:val="Normal"/>
       </w:pPr>
-      <w:r/>
+      <w:r>
+        <w:t>Côté sac à dos, il faudra imposer que les objets pris ne dépassent pas la capacité. Pour ce faire, une méthode imposera cette contrainte, elle prendra en argument tous les objets.</w:t>
+      </w:r>
     </w:p>
     <w:p>
       <w:pPr>
@@ -796,7 +1487,54 @@
       <w:pPr>
         <w:pStyle w:val="ProgramListing"/>
       </w:pPr>
-      <w:r/>
+      <w:r>
+        <w:t xml:space="preserve">#include </w:t>
+        <w:t>&lt;</w:t>
+        <w:t>ilcplex/ilocplex.h&gt;</w:t>
+        <w:br/>
+        <w:t xml:space="preserve">#include </w:t>
+        <w:t>&lt;</w:t>
+        <w:t>vector&gt;</w:t>
+        <w:br/>
+        <w:t/>
+        <w:br/>
+        <w:t>class KnapSack {</w:t>
+        <w:t/>
+        <w:br/>
+        <w:t>public:</w:t>
+        <w:br/>
+        <w:t xml:space="preserve">    void addConstraints(IloModel</w:t>
+        <w:t>&amp;</w:t>
+        <w:t xml:space="preserve"> model, vector</w:t>
+        <w:t>&lt;</w:t>
+        <w:t>Object*&gt; objects) {</w:t>
+        <w:br/>
+        <w:t xml:space="preserve">        IloIntVarArray xs;</w:t>
+        <w:t/>
+        <w:br/>
+        <w:t xml:space="preserve">        IloIntArray weights;</w:t>
+        <w:br/>
+        <w:t xml:space="preserve">        for (auto object : objects) {</w:t>
+        <w:t/>
+        <w:br/>
+        <w:t xml:space="preserve">            xs.add(object-&gt;getX());</w:t>
+        <w:br/>
+        <w:t xml:space="preserve">            weights.add(object-&gt;getWeight());</w:t>
+        <w:t/>
+        <w:br/>
+        <w:t xml:space="preserve">        }</w:t>
+        <w:br/>
+        <w:t/>
+        <w:br/>
+        <w:t xml:space="preserve">        model.add(IloScalProd(weights, xs) </w:t>
+        <w:t>&lt;</w:t>
+        <w:t>= capacity);</w:t>
+        <w:br/>
+        <w:t xml:space="preserve">    }</w:t>
+        <w:t/>
+        <w:br/>
+        <w:t>};</w:t>
+      </w:r>
     </w:p>
     <w:p>
       <w:pPr>
@@ -814,13 +1552,61 @@
       <w:pPr>
         <w:pStyle w:val="ProgramListing"/>
       </w:pPr>
-      <w:r/>
+      <w:r>
+        <w:t>import ilog.concert.IloException;</w:t>
+        <w:br/>
+        <w:t>import ilog.concert.IloIntVar;</w:t>
+        <w:t/>
+        <w:br/>
+        <w:t>import ilog.cplex.IloCplex;</w:t>
+        <w:br/>
+        <w:t/>
+        <w:br/>
+        <w:t>public class KnapSack {</w:t>
+        <w:t/>
+        <w:br/>
+        <w:t xml:space="preserve">    public void addConstraints(IloCplex solver, Object[] objects) throws IloException {</w:t>
+        <w:t/>
+        <w:br/>
+        <w:t xml:space="preserve">        IloIntVar[] xs = new IloIntVar[objects.length]</w:t>
+        <w:t>;</w:t>
+        <w:br/>
+        <w:t xml:space="preserve">        int[]</w:t>
+        <w:t xml:space="preserve"> weights = new int[objects.length];</w:t>
+        <w:t/>
+        <w:br/>
+        <w:t xml:space="preserve">        for(int i = 0; i </w:t>
+        <w:t>&lt;</w:t>
+        <w:t xml:space="preserve"> objects.length; ++i) {</w:t>
+        <w:br/>
+        <w:t xml:space="preserve">            xs[i]</w:t>
+        <w:t xml:space="preserve"> = objects[i].getX();</w:t>
+        <w:t/>
+        <w:br/>
+        <w:t xml:space="preserve">            weights[i] = objects[i]</w:t>
+        <w:t>.getWeight();</w:t>
+        <w:br/>
+        <w:t xml:space="preserve">        }</w:t>
+        <w:t/>
+        <w:br/>
+        <w:t/>
+        <w:br/>
+        <w:t xml:space="preserve">        solver.addLe(solver.scalProd(weights, xs), capacity);</w:t>
+        <w:br/>
+        <w:t xml:space="preserve">    }</w:t>
+        <w:t/>
+        <w:br/>
+        <w:t>}</w:t>
+      </w:r>
     </w:p>
     <w:p>
       <w:pPr>
         <w:pStyle w:val="Normal"/>
       </w:pPr>
-      <w:r/>
+      <w:r>
+        <w:t>La fonction principale se chargera de créer ces objets, d'instancier le solveur, d'appeler les méthodes pour créer un modèle, puis de le résoudre et d'afficher la</w:t>
+        <w:t>solution.</w:t>
+      </w:r>
     </w:p>
     <w:p>
       <w:pPr>
@@ -838,7 +1624,153 @@
       <w:pPr>
         <w:pStyle w:val="ProgramListing"/>
       </w:pPr>
-      <w:r/>
+      <w:r>
+        <w:t xml:space="preserve">#include </w:t>
+        <w:t>&lt;</w:t>
+        <w:t>ilcplex/ilocplex.h&gt;</w:t>
+        <w:br/>
+        <w:t xml:space="preserve">#include </w:t>
+        <w:t>&lt;</w:t>
+        <w:t>ilconcert/iloexpression.h&gt;</w:t>
+        <w:br/>
+        <w:t xml:space="preserve">#include </w:t>
+        <w:t>&lt;</w:t>
+        <w:t>ilconcert/ilolinear.h&gt;</w:t>
+        <w:br/>
+        <w:t>#includ</w:t>
+        <w:t xml:space="preserve">e </w:t>
+        <w:t>&lt;</w:t>
+        <w:t>vector&gt;</w:t>
+        <w:br/>
+        <w:t/>
+        <w:br/>
+        <w:t>int main(int argc, char* argv[]</w:t>
+        <w:t>) {</w:t>
+        <w:br/>
+        <w:t xml:space="preserve">    // Create data.</w:t>
+        <w:t/>
+        <w:br/>
+        <w:t xml:space="preserve">    vector</w:t>
+        <w:t>&lt;</w:t>
+        <w:t>Object*&gt; objects;</w:t>
+        <w:br/>
+        <w:t xml:space="preserve">    objects[0]</w:t>
+        <w:t xml:space="preserve"> = new Object(1, 12, 5);</w:t>
+        <w:br/>
+        <w:t xml:space="preserve">    objects[1]</w:t>
+        <w:t xml:space="preserve"> = new Object(2, 25, 9);</w:t>
+        <w:br/>
+        <w:t xml:space="preserve">    objects[2]</w:t>
+        <w:t xml:space="preserve"> = new Object(3, 10, 3);</w:t>
+        <w:br/>
+        <w:t/>
+        <w:br/>
+        <w:t xml:space="preserve">    KnapSack sack(30);</w:t>
+        <w:t/>
+        <w:br/>
+        <w:t/>
+        <w:br/>
+        <w:t xml:space="preserve">    // Initialise solver.</w:t>
+        <w:br/>
+        <w:t xml:space="preserve">    IloEnv env;</w:t>
+        <w:t/>
+        <w:br/>
+        <w:t xml:space="preserve">    IloModel model(env);</w:t>
+        <w:br/>
+        <w:t/>
+        <w:br/>
+        <w:t/>
+        <w:br/>
+        <w:t xml:space="preserve">    // Fill the model.</w:t>
+        <w:t/>
+        <w:br/>
+        <w:t xml:space="preserve">    for (auto o : objects) {</w:t>
+        <w:br/>
+        <w:t xml:space="preserve">        o-&gt;createVariables(env);</w:t>
+        <w:t/>
+        <w:br/>
+        <w:t xml:space="preserve">    }</w:t>
+        <w:br/>
+        <w:t xml:space="preserve">    sack.addConstraints(model, objects);</w:t>
+        <w:t/>
+        <w:br/>
+        <w:t/>
+        <w:br/>
+        <w:t xml:space="preserve">    IloNumVarArray xs;</w:t>
+        <w:br/>
+        <w:t xml:space="preserve">    IloIntArray values;</w:t>
+        <w:t/>
+        <w:br/>
+        <w:t xml:space="preserve">    for (auto object : objects) {</w:t>
+        <w:br/>
+        <w:t xml:space="preserve">        xs.add(object-&gt;getX());</w:t>
+        <w:t/>
+        <w:br/>
+        <w:t xml:space="preserve">        values.add(object-&gt;getValue());</w:t>
+        <w:br/>
+        <w:t xml:space="preserve">    }</w:t>
+        <w:t/>
+        <w:br/>
+        <w:t xml:space="preserve">    model.add(IloMaximize(env, IloScalProd(xs, values)));</w:t>
+        <w:br/>
+        <w:t/>
+        <w:br/>
+        <w:t xml:space="preserve">    // Solve it.</w:t>
+        <w:t/>
+        <w:br/>
+        <w:t xml:space="preserve">    IloCplex solver(model);</w:t>
+        <w:br/>
+        <w:t xml:space="preserve">    solver.solve();</w:t>
+        <w:t/>
+        <w:br/>
+        <w:t xml:space="preserve">    solver.exportModel("model.lp");</w:t>
+        <w:br/>
+        <w:t xml:space="preserve">    solver.setParam(IloCplex::TiLim, 30);</w:t>
+        <w:t/>
+        <w:br/>
+        <w:t/>
+        <w:br/>
+        <w:t xml:space="preserve">    // Give the solver one feasible solution (useful in large MIP models).</w:t>
+        <w:br/>
+        <w:t xml:space="preserve">    IloNumArray start(env, 3, 1., 0., 1.); </w:t>
+        <w:t/>
+        <w:br/>
+        <w:t xml:space="preserve">    solver.addMIPStart(xs, start, IloCplex::MIPStartAuto, "initial solution");</w:t>
+        <w:br/>
+        <w:t/>
+        <w:br/>
+        <w:t xml:space="preserve">    // Show the solution.</w:t>
+        <w:t/>
+        <w:br/>
+        <w:t xml:space="preserve">    for (auto object : objects) {</w:t>
+        <w:br/>
+        <w:t xml:space="preserve">        cout </w:t>
+        <w:t>&lt;</w:t>
+        <w:t>&lt;</w:t>
+        <w:t xml:space="preserve"> "Object " </w:t>
+        <w:t>&lt;</w:t>
+        <w:t>&lt;</w:t>
+        <w:t xml:space="preserve"> object-&gt;getId() </w:t>
+        <w:t>&lt;</w:t>
+        <w:t>&lt;</w:t>
+        <w:t xml:space="preserve"> ": " </w:t>
+        <w:t>&lt;</w:t>
+        <w:t>&lt;</w:t>
+        <w:t xml:space="preserve"> ((solver.getValue(object-&gt;getX()) &gt; 0.75) ? "taken" : "left");</w:t>
+        <w:br/>
+        <w:t xml:space="preserve">    }</w:t>
+        <w:t/>
+        <w:br/>
+        <w:t xml:space="preserve">    cout </w:t>
+        <w:t>&lt;</w:t>
+        <w:t>&lt;</w:t>
+        <w:t xml:space="preserve"> "Value: " </w:t>
+        <w:t>&lt;</w:t>
+        <w:t>&lt;</w:t>
+        <w:t xml:space="preserve"> solver.getObjValue();</w:t>
+        <w:br/>
+        <w:t>}</w:t>
+      </w:r>
     </w:p>
     <w:p>
       <w:pPr>
@@ -856,150 +1788,159 @@
       <w:pPr>
         <w:pStyle w:val="ProgramListing"/>
       </w:pPr>
-      <w:r/>
-    </w:p>
-    <w:p>
-      <w:pPr>
-        <w:pStyle w:val="Normal"/>
-      </w:pPr>
-      <w:r/>
-    </w:p>
-    <w:p>
-      <w:pPr>
-        <w:pStyle w:val="ProgramListing"/>
-        <w:keepNext w:val="on"/>
-      </w:pPr>
-      <w:r>
-        <w:rPr>
-          <w:b w:val="true"/>
-        </w:rPr>
-        <w:t xml:space="preserve">Program listing. Language: c++. </w:t>
-      </w:r>
-    </w:p>
-    <w:p>
-      <w:pPr>
-        <w:pStyle w:val="ProgramListing"/>
-      </w:pPr>
-      <w:r/>
-    </w:p>
-    <w:p>
-      <w:pPr>
-        <w:pStyle w:val="ProgramListing"/>
-        <w:keepNext w:val="on"/>
-      </w:pPr>
-      <w:r>
-        <w:rPr>
-          <w:b w:val="true"/>
-        </w:rPr>
-        <w:t xml:space="preserve">Program listing. Language: java. </w:t>
-      </w:r>
-    </w:p>
-    <w:p>
-      <w:pPr>
-        <w:pStyle w:val="ProgramListing"/>
-      </w:pPr>
-      <w:r/>
-    </w:p>
-    <w:p>
-      <w:pPr>
-        <w:pStyle w:val="Normal"/>
-      </w:pPr>
-      <w:r/>
-    </w:p>
-    <w:p>
-      <w:pPr>
-        <w:pStyle w:val="ProgramListing"/>
-        <w:keepNext w:val="on"/>
-      </w:pPr>
-      <w:r>
-        <w:rPr>
-          <w:b w:val="true"/>
-        </w:rPr>
-        <w:t xml:space="preserve">Program listing. Language: c++. </w:t>
-      </w:r>
-    </w:p>
-    <w:p>
-      <w:pPr>
-        <w:pStyle w:val="ProgramListing"/>
-      </w:pPr>
-      <w:r/>
-    </w:p>
-    <w:p>
-      <w:pPr>
-        <w:pStyle w:val="ProgramListing"/>
-        <w:keepNext w:val="on"/>
-      </w:pPr>
-      <w:r>
-        <w:rPr>
-          <w:b w:val="true"/>
-        </w:rPr>
-        <w:t xml:space="preserve">Program listing. Language: java. </w:t>
-      </w:r>
-    </w:p>
-    <w:p>
-      <w:pPr>
-        <w:pStyle w:val="ProgramListing"/>
-      </w:pPr>
-      <w:r/>
-    </w:p>
-    <w:p>
-      <w:pPr>
-        <w:pStyle w:val="Normal"/>
-      </w:pPr>
-      <w:r/>
-    </w:p>
-    <w:p>
-      <w:pPr>
-        <w:pStyle w:val="ProgramListing"/>
-        <w:keepNext w:val="on"/>
-      </w:pPr>
-      <w:r>
-        <w:rPr>
-          <w:b w:val="true"/>
-        </w:rPr>
-        <w:t xml:space="preserve">Program listing. Language: c++. </w:t>
-      </w:r>
-    </w:p>
-    <w:p>
-      <w:pPr>
-        <w:pStyle w:val="ProgramListing"/>
-      </w:pPr>
-      <w:r/>
-    </w:p>
-    <w:p>
-      <w:pPr>
-        <w:pStyle w:val="ProgramListing"/>
-        <w:keepNext w:val="on"/>
-      </w:pPr>
-      <w:r>
-        <w:rPr>
-          <w:b w:val="true"/>
-        </w:rPr>
-        <w:t xml:space="preserve">Program listing. Language: java. </w:t>
-      </w:r>
-    </w:p>
-    <w:p>
-      <w:pPr>
-        <w:pStyle w:val="ProgramListing"/>
-      </w:pPr>
-      <w:r/>
+      <w:r>
+        <w:t>import ilog.concert.IloException;</w:t>
+        <w:br/>
+        <w:t>import ilog.concert.IloIntVar;</w:t>
+        <w:t/>
+        <w:br/>
+        <w:t>import ilog.cplex.IloCplex;</w:t>
+        <w:br/>
+        <w:t/>
+        <w:br/>
+        <w:t>public class Main {</w:t>
+        <w:t/>
+        <w:br/>
+        <w:t xml:space="preserve">    public static void main(String[] args) throws IloException {</w:t>
+        <w:t/>
+        <w:br/>
+        <w:t xml:space="preserve">        // Create data.</w:t>
+        <w:br/>
+        <w:t xml:space="preserve">        Object[]</w:t>
+        <w:t xml:space="preserve"> objects = new Object[3];</w:t>
+        <w:t/>
+        <w:br/>
+        <w:t xml:space="preserve">        objects[0] = new Object(1, 12, 5);</w:t>
+        <w:t/>
+        <w:br/>
+        <w:t xml:space="preserve">        objects[1] = new Object(2, 25, 9);</w:t>
+        <w:t/>
+        <w:br/>
+        <w:t xml:space="preserve">        objects[2] = new Object(3, 10, 3);</w:t>
+        <w:t/>
+        <w:br/>
+        <w:t/>
+        <w:br/>
+        <w:t xml:space="preserve">        KnapSack sack = new KnapSack(30);</w:t>
+        <w:br/>
+        <w:t/>
+        <w:br/>
+        <w:t xml:space="preserve">        // Initialise solver.</w:t>
+        <w:t/>
+        <w:br/>
+        <w:t xml:space="preserve">        IloCplex solver = new IloCplex();</w:t>
+        <w:br/>
+        <w:t/>
+        <w:br/>
+        <w:t xml:space="preserve">        // Fill the model.</w:t>
+        <w:t/>
+        <w:br/>
+        <w:t xml:space="preserve">        for(Object o : objects) {</w:t>
+        <w:br/>
+        <w:t xml:space="preserve">            o.createVariables(solver);</w:t>
+        <w:t/>
+        <w:br/>
+        <w:t xml:space="preserve">        }</w:t>
+        <w:br/>
+        <w:t xml:space="preserve">        sack.addConstraints(solver, objects);</w:t>
+        <w:t/>
+        <w:br/>
+        <w:t/>
+        <w:br/>
+        <w:t xml:space="preserve">        IloIntVar[] xs = new IloIntVar[objects.length]</w:t>
+        <w:t>;</w:t>
+        <w:br/>
+        <w:t xml:space="preserve">        int[]</w:t>
+        <w:t xml:space="preserve"> values = new int[objects.length];</w:t>
+        <w:t/>
+        <w:br/>
+        <w:t xml:space="preserve">        for(int i = 0; i </w:t>
+        <w:t>&lt;</w:t>
+        <w:t xml:space="preserve"> objects.length; ++i) {</w:t>
+        <w:br/>
+        <w:t xml:space="preserve">            xs[i]</w:t>
+        <w:t xml:space="preserve"> = objects[i].getX();</w:t>
+        <w:t/>
+        <w:br/>
+        <w:t xml:space="preserve">            values[i] = objects[i]</w:t>
+        <w:t>.getValue();</w:t>
+        <w:br/>
+        <w:t xml:space="preserve">        }</w:t>
+        <w:t/>
+        <w:br/>
+        <w:t xml:space="preserve">        solver.addMaximize(solver.scalProd(xs, values));</w:t>
+        <w:br/>
+        <w:t/>
+        <w:br/>
+        <w:t xml:space="preserve">        // Give the solver one feasible solution (useful in large MIP models).</w:t>
+        <w:t/>
+        <w:br/>
+        <w:t xml:space="preserve">        solver.addMIPStart(xs, new double[]{1., 0., 1.}, "initial solution");</w:t>
+        <w:t/>
+        <w:br/>
+        <w:t/>
+        <w:br/>
+        <w:t xml:space="preserve">        // Solve it.</w:t>
+        <w:br/>
+        <w:t xml:space="preserve">        solver.exportModel("model.lp");</w:t>
+        <w:t/>
+        <w:br/>
+        <w:t xml:space="preserve">        solver.setParam(IloCplex.DoubleParam.TiLim, 30);</w:t>
+        <w:br/>
+        <w:t xml:space="preserve">        solver.solve();</w:t>
+        <w:t/>
+        <w:br/>
+        <w:t/>
+        <w:br/>
+        <w:t xml:space="preserve">        // Show the solution.</w:t>
+        <w:br/>
+        <w:t xml:space="preserve">        for (Object object : objects) {</w:t>
+        <w:t/>
+        <w:br/>
+        <w:t xml:space="preserve">            String taken = (solver.getValue(object.getX()) &gt; 0.75) ? "taken" : "left";</w:t>
+        <w:br/>
+        <w:t xml:space="preserve">            System.out.println("Object " + object.getId() + ": " + taken);</w:t>
+        <w:t/>
+        <w:br/>
+        <w:t xml:space="preserve">        }</w:t>
+        <w:br/>
+        <w:t xml:space="preserve">        System.out.println("Value: " + solver.getObjValue());</w:t>
+        <w:t/>
+        <w:br/>
+        <w:t xml:space="preserve">    }</w:t>
+        <w:br/>
+        <w:t>}</w:t>
+      </w:r>
     </w:p>
     <w:p>
       <w:pPr>
         <w:pStyle w:val=""/>
       </w:pPr>
       <w:r>
+        <w:t xml:space="preserve">La méthode </w:t>
+      </w:r>
+      <w:r>
         <w:rPr>
           <w:rStyle w:val="MethodName"/>
         </w:rPr>
-      </w:r>
-      <w:r/>
+        <w:t>addMIPStart()</w:t>
+      </w:r>
+      <w:r>
+        <w:t xml:space="preserve"> n'est utile que pour la résolution de problèmes impliquant des nombres entiers (d'où son nom). Elle fournit</w:t>
+        <w:t xml:space="preserve"> une solution initiale, faisable ou non, complète ou non, qui peut aider le solveur à démarrer, à trouver une première solution faisable, afin d'accélérer le</w:t>
+        <w:t xml:space="preserve"> prétraitement et l'algorithme de séparation et évaluation. Le solveur indiquera, lors de son exécution, quelles solutions initiales ont fourni des solutions et ont</w:t>
+        <w:t xml:space="preserve"> donné une première indication sur la valeur de l'objectif. </w:t>
+      </w:r>
     </w:p>
     <w:p>
       <w:pPr>
         <w:pStyle w:val=""/>
       </w:pPr>
-      <w:r/>
+      <w:r>
+        <w:t>Ce jeu de données peut être déterminé par une connaissance du problème (pour une situation à améliorer, l'actuel fonctionne, il donne donc une solution faisable :</w:t>
+        <w:t>pour déterminer un meilleur horaire des trains, l'horaire actuel est déjà connu et fonctionne ; lors de l'ajout de nouveaux trains, la solution optimale pour les</w:t>
+        <w:t xml:space="preserve">trains précédents est connue). </w:t>
+      </w:r>
     </w:p>
     <w:sectPr>
       <w:footerReference w:type="default" r:id="rId7"/>

</xml_diff>

<commit_message>
To DOCX: implement a dirty trick for space issues; more warnings if content is too complex.
</commit_message>
<xml_diff>
--- a/proofread/proofread_todocx/tests/CPLEX.docx
+++ b/proofread/proofread_todocx/tests/CPLEX.docx
@@ -8,7 +8,7 @@
         <w:pStyle w:val="Title"/>
       </w:pPr>
       <w:r>
-        <w:t>API CPLEX</w:t>
+        <w:t xml:space="preserve">API CPLEX </w:t>
       </w:r>
     </w:p>
     <w:p>
@@ -19,12 +19,12 @@
         <w:rPr>
           <w:rStyle w:val="Application"/>
         </w:rPr>
-        <w:t>CPLEX</w:t>
-      </w:r>
-      <w:r>
-        <w:t xml:space="preserve"> est un outil commercial d'optimisation mathématique. Il doit son nom à l'algorithme du simplexe, un algorithme relativement ancien pour les</w:t>
-        <w:t xml:space="preserve"> problèmes d'optimisation linéaire, mais il supporte actuellement bien d'autres types de programmes mathématiques (programmes entiers, mais également non linéaires – quadratiques).</w:t>
-        <w:t xml:space="preserve"> Il fait partie </w:t>
+        <w:t xml:space="preserve">CPLEX </w:t>
+      </w:r>
+      <w:r>
+        <w:t xml:space="preserve">est un outil commercial d'optimisation mathématique. Il doit son nom à l'algorithme du simplexe, un algorithme relativement ancien pour les </w:t>
+        <w:t xml:space="preserve">problèmes d'optimisation linéaire, mais il supporte actuellement bien d'autres types de programmes mathématiques (programmes entiers, mais également non linéaires – quadratiques). </w:t>
+        <w:t xml:space="preserve">Il fait partie </w:t>
       </w:r>
       <w:hyperlink r:id="rId10">
         <w:r>
@@ -32,7 +32,7 @@
             <w:color w:val="0563c1"/>
             <w:u w:val="single"/>
           </w:rPr>
-          <w:t>des outils les plus performants à ce niveau</w:t>
+          <w:t xml:space="preserve">des outils les plus performants à ce niveau </w:t>
         </w:r>
       </w:hyperlink>
       <w:r>
@@ -50,7 +50,7 @@
         <w:rPr>
           <w:rStyle w:val="Application"/>
         </w:rPr>
-        <w:t>CPLEX Interactive Optimizer</w:t>
+        <w:t xml:space="preserve">CPLEX Interactive Optimizer </w:t>
       </w:r>
       <w:r>
         <w:t>), mais également d'interfaces dans divers langages de programmation, dont C++ et Java (</w:t>
@@ -59,7 +59,7 @@
         <w:rPr>
           <w:rStyle w:val="Application"/>
         </w:rPr>
-        <w:t>Concert Technology</w:t>
+        <w:t xml:space="preserve">Concert Technology </w:t>
       </w:r>
       <w:r>
         <w:t xml:space="preserve">). Ce document se focalise sur ces interfaces. </w:t>
@@ -76,7 +76,7 @@
             <w:color w:val="0563c1"/>
             <w:u w:val="single"/>
           </w:rPr>
-          <w:t>Une version d'évaluation de trois mois</w:t>
+          <w:t xml:space="preserve">Une version d'évaluation de trois mois </w:t>
         </w:r>
       </w:hyperlink>
       <w:r>
@@ -88,7 +88,7 @@
             <w:color w:val="0563c1"/>
             <w:u w:val="single"/>
           </w:rPr>
-          <w:t>une licence gratuite sans limite</w:t>
+          <w:t xml:space="preserve">une licence gratuite sans limite </w:t>
         </w:r>
       </w:hyperlink>
       <w:r>
@@ -100,7 +100,7 @@
         <w:pStyle w:val="Heading1"/>
       </w:pPr>
       <w:r>
-        <w:t>Architecture d'une application</w:t>
+        <w:t xml:space="preserve">Architecture d'une application </w:t>
       </w:r>
     </w:p>
     <w:p>
@@ -114,25 +114,25 @@
         <w:rPr>
           <w:rStyle w:val="ClassName"/>
         </w:rPr>
-        <w:t>IloCplex</w:t>
-      </w:r>
-      <w:r>
-        <w:t xml:space="preserve"> ou </w:t>
+        <w:t xml:space="preserve">IloCplex </w:t>
+      </w:r>
+      <w:r>
+        <w:t xml:space="preserve">ou </w:t>
       </w:r>
       <w:r>
         <w:rPr>
           <w:rStyle w:val="ClassName"/>
         </w:rPr>
-        <w:t>IloEnv</w:t>
-      </w:r>
-      <w:r>
-        <w:t xml:space="preserve"> : il permet de créer des variables (</w:t>
+        <w:t xml:space="preserve">IloEnv </w:t>
+      </w:r>
+      <w:r>
+        <w:t>: il permet de créer des variables (</w:t>
       </w:r>
       <w:r>
         <w:rPr>
           <w:rStyle w:val="ClassName"/>
         </w:rPr>
-        <w:t>IloNumVar</w:t>
+        <w:t xml:space="preserve">IloNumVar </w:t>
       </w:r>
       <w:r>
         <w:t>) et des contraintes (</w:t>
@@ -141,12 +141,12 @@
         <w:rPr>
           <w:rStyle w:val="ClassName"/>
         </w:rPr>
-        <w:t>IloConstraint</w:t>
-      </w:r>
-      <w:r>
-        <w:t>), mais aussi d'appeler le solveur et de récupérer les solutions. Tous les objets créés ne seront que des interfaces vers la</w:t>
-        <w:t xml:space="preserve"> représentation interne du solveur CPLEX de ces variables et contraintes : le fonctionnement interne de CPLEX n'est pas montré, seule une version abstraite est</w:t>
-        <w:t xml:space="preserve"> disponible – et largement suffisante pour la plupart des besoins. </w:t>
+        <w:t xml:space="preserve">IloConstraint </w:t>
+      </w:r>
+      <w:r>
+        <w:t xml:space="preserve">), mais aussi d'appeler le solveur et de récupérer les solutions. Tous les objets créés ne seront que des interfaces vers la </w:t>
+        <w:t xml:space="preserve">représentation interne du solveur CPLEX de ces variables et contraintes : le fonctionnement interne de CPLEX n'est pas montré, seule une version abstraite est </w:t>
+        <w:t xml:space="preserve">disponible – et largement suffisante pour la plupart des besoins. </w:t>
       </w:r>
     </w:p>
     <w:p>
@@ -198,9 +198,9 @@
         <w:pStyle w:val="Normal"/>
       </w:pPr>
       <w:r>
-        <w:t>Pour de petits modèles, il est envisageable de n'utiliser qu'une fonction qui gère l'entièreté du modèle, mais cette solution n'est pas applicable à grande échelle. Pour</w:t>
-        <w:t>un modèle de taille plus conséquente, le paradigme objet, utilisé pour la conception de l'API Concert, se révélera souvent utile. Une analyse du problème à modéliser donne une</w:t>
-        <w:t>liste de concepts qui y interviennent (par exemple, les ressources disponibles, les machines à utiliser, les objets à fabriquer) : chacun deviendra une classe, dont les</w:t>
+        <w:t xml:space="preserve">Pour de petits modèles, il est envisageable de n'utiliser qu'une fonction qui gère l'entièreté du modèle, mais cette solution n'est pas applicable à grande échelle. Pour </w:t>
+        <w:t xml:space="preserve">un modèle de taille plus conséquente, le paradigme objet, utilisé pour la conception de l'API Concert, se révélera souvent utile. Une analyse du problème à modéliser donne une </w:t>
+        <w:t xml:space="preserve">liste de concepts qui y interviennent (par exemple, les ressources disponibles, les machines à utiliser, les objets à fabriquer) : chacun deviendra une classe, dont les </w:t>
         <w:t xml:space="preserve">instances seront responsables de la création des variables et des contraintes qui leur correspondent (une machine ne gérera que sa propre production). </w:t>
       </w:r>
     </w:p>
@@ -209,7 +209,7 @@
         <w:pStyle w:val="Heading1"/>
       </w:pPr>
       <w:r>
-        <w:t>Création d'un modèle</w:t>
+        <w:t xml:space="preserve">Création d'un modèle </w:t>
       </w:r>
     </w:p>
     <w:p>
@@ -223,7 +223,7 @@
         <w:rPr>
           <w:rStyle w:val="ClassName"/>
         </w:rPr>
-        <w:t>IloEnv</w:t>
+        <w:t xml:space="preserve">IloEnv </w:t>
       </w:r>
       <w:r>
         <w:t xml:space="preserve">, puis un modèle </w:t>
@@ -232,19 +232,19 @@
         <w:rPr>
           <w:rStyle w:val="ClassName"/>
         </w:rPr>
-        <w:t>IloModel</w:t>
-      </w:r>
-      <w:r>
-        <w:t xml:space="preserve"> ; en Java, une instance de </w:t>
+        <w:t xml:space="preserve">IloModel </w:t>
+      </w:r>
+      <w:r>
+        <w:t xml:space="preserve">; en Java, une instance de </w:t>
       </w:r>
       <w:r>
         <w:rPr>
           <w:rStyle w:val="ClassName"/>
         </w:rPr>
-        <w:t>IloCplex</w:t>
-      </w:r>
-      <w:r>
-        <w:t xml:space="preserve"> gère l'entièreté du processus. </w:t>
+        <w:t xml:space="preserve">IloCplex </w:t>
+      </w:r>
+      <w:r>
+        <w:t xml:space="preserve">gère l'entièreté du processus. </w:t>
       </w:r>
     </w:p>
     <w:p>
@@ -300,10 +300,10 @@
         <w:rPr>
           <w:rStyle w:val="Code"/>
         </w:rPr>
-        <w:t>"x"</w:t>
-      </w:r>
-      <w:r>
-        <w:t xml:space="preserve"> (il sera utile pour le débogage).</w:t>
+        <w:t xml:space="preserve">"x" </w:t>
+      </w:r>
+      <w:r>
+        <w:t xml:space="preserve">(il sera utile pour le débogage). </w:t>
       </w:r>
     </w:p>
     <w:p>
@@ -351,7 +351,7 @@
         <w:pStyle w:val="Normal"/>
       </w:pPr>
       <w:r>
-        <w:t>Il est également possible de créer des tableaux de variables, par exemple booléennes, dont les noms sont donnés par un tableau de chaînes de caractères (en Java).</w:t>
+        <w:t xml:space="preserve">Il est également possible de créer des tableaux de variables, par exemple booléennes, dont les noms sont donnés par un tableau de chaînes de caractères (en Java). </w:t>
       </w:r>
     </w:p>
     <w:p>
@@ -403,7 +403,7 @@
         <w:pStyle w:val="Normal"/>
       </w:pPr>
       <w:r>
-        <w:t>De là, l'API permet d'exprimer des contraintes entre ces variables, chacune avec un nom donné.</w:t>
+        <w:t xml:space="preserve">De là, l'API permet d'exprimer des contraintes entre ces variables, chacune avec un nom donné. </w:t>
       </w:r>
     </w:p>
     <w:p>
@@ -462,7 +462,7 @@
         <w:pStyle w:val="Normal"/>
       </w:pPr>
       <w:r>
-        <w:t>La dernière étape est de créer un objectif.</w:t>
+        <w:t xml:space="preserve">La dernière étape est de créer un objectif. </w:t>
       </w:r>
     </w:p>
     <w:p>
@@ -510,7 +510,7 @@
         <w:pStyle w:val="Heading1"/>
       </w:pPr>
       <w:r>
-        <w:t>Optimisation d'un modèle</w:t>
+        <w:t xml:space="preserve">Optimisation d'un modèle </w:t>
       </w:r>
     </w:p>
     <w:p>
@@ -518,7 +518,7 @@
         <w:pStyle w:val="Normal"/>
       </w:pPr>
       <w:r>
-        <w:t>La résolution du modèle se réduit ensuite à l'appel d'une fonction.</w:t>
+        <w:t xml:space="preserve">La résolution du modèle se réduit ensuite à l'appel d'une fonction. </w:t>
       </w:r>
     </w:p>
     <w:p>
@@ -574,19 +574,19 @@
         <w:rPr>
           <w:rStyle w:val="MethodName"/>
         </w:rPr>
-        <w:t>solve()</w:t>
-      </w:r>
-      <w:r>
-        <w:t xml:space="preserve"> retourne un booléen vrai si l'optimisation s'est déroulée sans problème (si une solution a été trouvée).</w:t>
+        <w:t xml:space="preserve">solve() </w:t>
+      </w:r>
+      <w:r>
+        <w:t xml:space="preserve">retourne un booléen vrai si l'optimisation s'est déroulée sans problème (si une solution a été trouvée). </w:t>
       </w:r>
       <w:r>
         <w:rPr>
           <w:rStyle w:val="MethodName"/>
         </w:rPr>
-        <w:t>getStatus()</w:t>
-      </w:r>
-      <w:r>
-        <w:t xml:space="preserve"> donne plus de détail (solution optimale trouvée, solution faisable mais non optimale trouvée, modèle infaisable, etc.). </w:t>
+        <w:t xml:space="preserve">getStatus() </w:t>
+      </w:r>
+      <w:r>
+        <w:t xml:space="preserve">donne plus de détail (solution optimale trouvée, solution faisable mais non optimale trouvée, modèle infaisable, etc.). </w:t>
       </w:r>
     </w:p>
     <w:p>
@@ -600,10 +600,10 @@
         <w:rPr>
           <w:rStyle w:val="MethodName"/>
         </w:rPr>
-        <w:t>getObjValue()</w:t>
-      </w:r>
-      <w:r>
-        <w:t>.</w:t>
+        <w:t xml:space="preserve">getObjValue() </w:t>
+      </w:r>
+      <w:r>
+        <w:t xml:space="preserve">. </w:t>
       </w:r>
     </w:p>
     <w:p>
@@ -637,19 +637,19 @@
         <w:rPr>
           <w:rStyle w:val="ClassName"/>
         </w:rPr>
-        <w:t>IloNumVar</w:t>
-      </w:r>
-      <w:r>
-        <w:t xml:space="preserve"> en paramètre à </w:t>
+        <w:t xml:space="preserve">IloNumVar </w:t>
+      </w:r>
+      <w:r>
+        <w:t xml:space="preserve">en paramètre à </w:t>
       </w:r>
       <w:r>
         <w:rPr>
           <w:rStyle w:val="MethodName"/>
         </w:rPr>
-        <w:t>getValue()</w:t>
-      </w:r>
-      <w:r>
-        <w:t>.</w:t>
+        <w:t xml:space="preserve">getValue() </w:t>
+      </w:r>
+      <w:r>
+        <w:t xml:space="preserve">. </w:t>
       </w:r>
     </w:p>
     <w:p>
@@ -683,10 +683,10 @@
         <w:rPr>
           <w:rStyle w:val="MethodName"/>
         </w:rPr>
-        <w:t>getValues()</w:t>
-      </w:r>
-      <w:r>
-        <w:t xml:space="preserve"> prend en paramètre un tableau.</w:t>
+        <w:t xml:space="preserve">getValues() </w:t>
+      </w:r>
+      <w:r>
+        <w:t xml:space="preserve">prend en paramètre un tableau. </w:t>
       </w:r>
     </w:p>
     <w:p>
@@ -734,7 +734,7 @@
         <w:pStyle w:val="Heading1"/>
       </w:pPr>
       <w:r>
-        <w:t>Résolution d'infaisabilité</w:t>
+        <w:t xml:space="preserve">Résolution d'infaisabilité </w:t>
       </w:r>
     </w:p>
     <w:p>
@@ -742,8 +742,8 @@
         <w:pStyle w:val="Normal"/>
       </w:pPr>
       <w:r>
-        <w:t>En cas de problème dans la résolution (pas de solution faisable, loin de l'optimalité, etc.), il est bien souvent utile d'exporter le modèle créé. CPLEX permet de créer très</w:t>
-        <w:t>facilement des fichiers LP contenant toutes les contraintes et objectifs, contenant notamment leur nom.</w:t>
+        <w:t xml:space="preserve">En cas de problème dans la résolution (pas de solution faisable, loin de l'optimalité, etc.), il est bien souvent utile d'exporter le modèle créé. CPLEX permet de créer très </w:t>
+        <w:t xml:space="preserve">facilement des fichiers LP contenant toutes les contraintes et objectifs, contenant notamment leur nom. </w:t>
       </w:r>
     </w:p>
     <w:p>
@@ -779,7 +779,7 @@
             <w:color w:val="0563c1"/>
             <w:u w:val="single"/>
           </w:rPr>
-          <w:t>un outil de détection de conflits</w:t>
+          <w:t xml:space="preserve">un outil de détection de conflits </w:t>
         </w:r>
       </w:hyperlink>
       <w:r>
@@ -791,22 +791,22 @@
         <w:pStyle w:val="Normal"/>
       </w:pPr>
       <w:r>
-        <w:t>Dans la console interactive, une fois le modèle chargé et optimisé, la commande</w:t>
+        <w:t xml:space="preserve">Dans la console interactive, une fois le modèle chargé et optimisé, la commande </w:t>
       </w:r>
       <w:r>
         <w:rPr>
           <w:rStyle w:val="Command"/>
         </w:rPr>
-        <w:t>conflict</w:t>
-      </w:r>
-      <w:r>
-        <w:t xml:space="preserve"> détermine un sous-ensemble d'inégalités rendant le problème non faisable (</w:t>
+        <w:t xml:space="preserve">conflict </w:t>
+      </w:r>
+      <w:r>
+        <w:t>détermine un sous-ensemble d'inégalités rendant le problème non faisable (</w:t>
       </w:r>
       <w:r>
         <w:rPr>
           <w:rStyle w:val="Acronym"/>
         </w:rPr>
-        <w:t>IIS</w:t>
+        <w:t xml:space="preserve">IIS </w:t>
       </w:r>
       <w:r>
         <w:t xml:space="preserve">, pour </w:t>
@@ -815,7 +815,7 @@
         <w:rPr>
           <w:rStyle w:val="ForeignPhrase"/>
         </w:rPr>
-        <w:t>irreducible infeasible set</w:t>
+        <w:t xml:space="preserve">irreducible infeasible set </w:t>
       </w:r>
       <w:r>
         <w:t xml:space="preserve">), qu'il présente grâce à </w:t>
@@ -824,10 +824,10 @@
         <w:rPr>
           <w:rStyle w:val="Command"/>
         </w:rPr>
-        <w:t>display conflict all</w:t>
-      </w:r>
-      <w:r>
-        <w:t xml:space="preserve"> sous la forme d'un problème de faisabilité reprenant ces quelques contraintes (souvent assez peu).</w:t>
+        <w:t xml:space="preserve">display conflict all </w:t>
+      </w:r>
+      <w:r>
+        <w:t xml:space="preserve">sous la forme d'un problème de faisabilité reprenant ces quelques contraintes (souvent assez peu). </w:t>
       </w:r>
     </w:p>
     <w:p>
@@ -835,55 +835,30 @@
         <w:pStyle w:val="Screen"/>
       </w:pPr>
       <w:r>
-        <w:rPr>
-          <w:rStyle w:val="Prompt"/>
-        </w:rPr>
-        <w:t xml:space="preserve">CPLEX&gt; </w:t>
-      </w:r>
-      <w:r>
-        <w:t>read model.lp</w:t>
-      </w:r>
-      <w:r>
-        <w:rPr>
-          <w:rStyle w:val="ComputerOutput"/>
-        </w:rPr>
+        <w:t>CPLEX&gt; read model.lp</w:t>
+        <w:br/>
         <w:t>Problem 'Problems/model.lp' read.</w:t>
+        <w:t/>
         <w:br/>
         <w:t>Read time = 0.02 sec. (0.55 ticks)</w:t>
-      </w:r>
-      <w:r>
-        <w:rPr>
-          <w:rStyle w:val="Prompt"/>
-        </w:rPr>
-        <w:t xml:space="preserve">CPLEX&gt; </w:t>
-      </w:r>
-      <w:r>
-        <w:t>optimize</w:t>
-      </w:r>
-      <w:r>
-        <w:rPr>
-          <w:rStyle w:val="ComputerOutput"/>
-        </w:rPr>
+        <w:br/>
+        <w:t/>
+        <w:br/>
+        <w:t>CPLEX&gt; optimize</w:t>
+        <w:t/>
+        <w:br/>
         <w:t>Row 'c4257' infeasible, all entries at implied bounds.</w:t>
         <w:br/>
         <w:t>Presolve time = 0.00 sec. (0.89 ticks)</w:t>
         <w:t/>
         <w:br/>
         <w:t>…</w:t>
-      </w:r>
-      <w:r>
-        <w:rPr>
-          <w:rStyle w:val="Prompt"/>
-        </w:rPr>
-        <w:t xml:space="preserve">CPLEX&gt; </w:t>
-      </w:r>
-      <w:r>
-        <w:t>conflict</w:t>
-      </w:r>
-      <w:r>
-        <w:rPr>
-          <w:rStyle w:val="ComputerOutput"/>
-        </w:rPr>
+        <w:br/>
+        <w:t/>
+        <w:br/>
+        <w:t>CPLEX&gt; conflict</w:t>
+        <w:t/>
+        <w:br/>
         <w:t>Refine conflict on 4884 members...</w:t>
         <w:br/>
         <w:t/>
@@ -911,36 +886,29 @@
         <w:t>Conflict computation time =    0.22 sec.  Iterations = 37</w:t>
         <w:br/>
         <w:t>Deterministic time = 38.98 ticks  (177.99 ticks/sec)</w:t>
-      </w:r>
-      <w:r>
-        <w:rPr>
-          <w:rStyle w:val="Prompt"/>
-        </w:rPr>
-        <w:t xml:space="preserve">CPLEX&gt; </w:t>
-      </w:r>
-      <w:r>
-        <w:t>display conflict all</w:t>
-      </w:r>
-      <w:r>
-        <w:rPr>
-          <w:rStyle w:val="ComputerOutput"/>
-        </w:rPr>
+        <w:t/>
+        <w:br/>
+        <w:t/>
+        <w:br/>
+        <w:t>CPLEX&gt; display conflict all</w:t>
+        <w:br/>
         <w:t>Minimize</w:t>
+        <w:t/>
         <w:br/>
         <w:t xml:space="preserve"> obj:</w:t>
-        <w:t/>
         <w:br/>
         <w:t>Subject To</w:t>
+        <w:t/>
         <w:br/>
         <w:t xml:space="preserve"> off_t1_th4:              on_t1_th4 + off_t1_th4  = 1</w:t>
-        <w:t/>
         <w:br/>
         <w:t xml:space="preserve"> off_t2_th4:              on_t2_th4 + off_t2_th4  = 1</w:t>
+        <w:t/>
         <w:br/>
         <w:t xml:space="preserve"> timeToStart_t0_th4:      - starting_t0_th4 + off_t1_th4 &gt;= 0</w:t>
-        <w:t/>
         <w:br/>
         <w:t xml:space="preserve"> startConjunction_t0_th4: - on_t2_th4 + starting_t0_th4 &gt;= 0</w:t>
+        <w:t/>
         <w:br/>
         <w:t xml:space="preserve"> stopIfPreviousOn_t0_th4: stopping_t0_th4 </w:t>
         <w:t>&lt;</w:t>
@@ -1004,14 +972,13 @@
         <w:br/>
         <w:t xml:space="preserve"> stopping_t0_th4</w:t>
       </w:r>
-      <w:r/>
     </w:p>
     <w:p>
       <w:pPr>
         <w:pStyle w:val="Heading1"/>
       </w:pPr>
       <w:r>
-        <w:t>Compilation</w:t>
+        <w:t xml:space="preserve">Compilation </w:t>
       </w:r>
     </w:p>
     <w:p>
@@ -1025,19 +992,19 @@
         <w:rPr>
           <w:rStyle w:val="EnvironmentVariable"/>
         </w:rPr>
-        <w:t>%CPLEX%</w:t>
-      </w:r>
-      <w:r>
-        <w:t xml:space="preserve"> le dossier d'installation de CPLEX (par exemple, </w:t>
+        <w:t xml:space="preserve">%CPLEX% </w:t>
+      </w:r>
+      <w:r>
+        <w:t xml:space="preserve">le dossier d'installation de CPLEX (par exemple, </w:t>
       </w:r>
       <w:r>
         <w:rPr>
           <w:rStyle w:val="FileName"/>
         </w:rPr>
-        <w:t>C:\Program Files (x86)\IBM\ILOG\CPLEX_Studio_126</w:t>
-      </w:r>
-      <w:r>
-        <w:t>) :</w:t>
+        <w:t xml:space="preserve">C:\Program Files (x86)\IBM\ILOG\CPLEX_Studio_126 </w:t>
+      </w:r>
+      <w:r>
+        <w:t xml:space="preserve">) : </w:t>
       </w:r>
     </w:p>
     <w:p>
@@ -1045,13 +1012,7 @@
         <w:pStyle w:val="Screen"/>
       </w:pPr>
       <w:r>
-        <w:rPr>
-          <w:rStyle w:val="Prompt"/>
-        </w:rPr>
-        <w:t xml:space="preserve">&gt; </w:t>
-      </w:r>
-      <w:r>
-        <w:t>javac… -classpath "%CPLEX%\cplex\lib"</w:t>
+        <w:t>&gt; javac… -classpath "%CPLEX%\cplex\lib"</w:t>
       </w:r>
     </w:p>
     <w:p>
@@ -1059,8 +1020,8 @@
         <w:pStyle w:val="Normal"/>
       </w:pPr>
       <w:r>
-        <w:t>Lors de l'exécution, il faudra, en plus, spécifier l'emplacement de la bibliothèque partagée native CPLEX. Puisque l'interaction se fait par JNI, la plateforme de CPLEX utilisée</w:t>
-        <w:t>doit parfaitement correspondre avec celle de la machine virtuelle Java (si la machine virtuelle est en 32 bits, la version 32 bits de CPLEX devra être utilisée). Par exemple :</w:t>
+        <w:t xml:space="preserve">Lors de l'exécution, il faudra, en plus, spécifier l'emplacement de la bibliothèque partagée native CPLEX. Puisque l'interaction se fait par JNI, la plateforme de CPLEX utilisée </w:t>
+        <w:t xml:space="preserve">doit parfaitement correspondre avec celle de la machine virtuelle Java (si la machine virtuelle est en 32 bits, la version 32 bits de CPLEX devra être utilisée). Par exemple : </w:t>
       </w:r>
     </w:p>
     <w:p>
@@ -1068,13 +1029,7 @@
         <w:pStyle w:val="Screen"/>
       </w:pPr>
       <w:r>
-        <w:rPr>
-          <w:rStyle w:val="Prompt"/>
-        </w:rPr>
-        <w:t xml:space="preserve">&gt; </w:t>
-      </w:r>
-      <w:r>
-        <w:t>java… -classpath "%CPLEX%\cplex\lib" -Djava.library.path="%CPLEX%\cplex\bin\x86_win32"</w:t>
+        <w:t>&gt; java… -classpath "%CPLEX%\cplex\lib" -Djava.library.path="%CPLEX%\cplex\bin\x86_win32"</w:t>
       </w:r>
     </w:p>
     <w:p>
@@ -1088,16 +1043,16 @@
         <w:rPr>
           <w:rStyle w:val="FileName"/>
         </w:rPr>
-        <w:t>%CPLEX%\cplex\include</w:t>
-      </w:r>
-      <w:r>
-        <w:t xml:space="preserve"> et </w:t>
+        <w:t xml:space="preserve">%CPLEX%\cplex\include </w:t>
+      </w:r>
+      <w:r>
+        <w:t xml:space="preserve">et </w:t>
       </w:r>
       <w:r>
         <w:rPr>
           <w:rStyle w:val="FileName"/>
         </w:rPr>
-        <w:t>%CPLEX%\concert\include</w:t>
+        <w:t xml:space="preserve">%CPLEX%\concert\include </w:t>
       </w:r>
       <w:r>
         <w:t xml:space="preserve">) et des fichiers d'import (par exemple, </w:t>
@@ -1106,17 +1061,17 @@
         <w:rPr>
           <w:rStyle w:val="FileName"/>
         </w:rPr>
-        <w:t>%CPLEX%\cplex\lib\x86_windows_vs2010\stat_mda</w:t>
-      </w:r>
-      <w:r>
-        <w:t>) de CPLEX, en plus de lui indiquer de lier avec une série de fichiers d'import (par exemple, pour</w:t>
-        <w:t xml:space="preserve"> Visual Studio sous Windows, </w:t>
+        <w:t xml:space="preserve">%CPLEX%\cplex\lib\x86_windows_vs2010\stat_mda </w:t>
+      </w:r>
+      <w:r>
+        <w:t xml:space="preserve">) de CPLEX, en plus de lui indiquer de lier avec une série de fichiers d'import (par exemple, pour </w:t>
+        <w:t xml:space="preserve">Visual Studio sous Windows, </w:t>
       </w:r>
       <w:r>
         <w:rPr>
           <w:rStyle w:val="FileName"/>
         </w:rPr>
-        <w:t>ilocplex.lib</w:t>
+        <w:t xml:space="preserve">ilocplex.lib </w:t>
       </w:r>
       <w:r>
         <w:t xml:space="preserve">, </w:t>
@@ -1125,44 +1080,44 @@
         <w:rPr>
           <w:rStyle w:val="FileName"/>
         </w:rPr>
-        <w:t>concert.lib</w:t>
-      </w:r>
-      <w:r>
-        <w:t xml:space="preserve"> et </w:t>
+        <w:t xml:space="preserve">concert.lib </w:t>
+      </w:r>
+      <w:r>
+        <w:t xml:space="preserve">et </w:t>
       </w:r>
       <w:r>
         <w:rPr>
           <w:rStyle w:val="FileName"/>
         </w:rPr>
-        <w:t>cplex</w:t>
+        <w:t xml:space="preserve">cplex </w:t>
       </w:r>
       <w:r>
         <w:rPr>
           <w:rStyle w:val="Replaceable"/>
         </w:rPr>
-        <w:t>125</w:t>
-      </w:r>
-      <w:r>
-        <w:t>.lib</w:t>
-      </w:r>
-      <w:r>
-        <w:t xml:space="preserve"> – il faut veiller à remplacer les chiffres par la version de CPLEX utilisée). Les bibliothèques partagées</w:t>
-        <w:t xml:space="preserve"> devront être disponibles à l'application compilée (par exemple, sous Windows, il faut le fichier </w:t>
+        <w:t xml:space="preserve">125 </w:t>
+      </w:r>
+      <w:r>
+        <w:t xml:space="preserve">.lib </w:t>
+      </w:r>
+      <w:r>
+        <w:t xml:space="preserve">– il faut veiller à remplacer les chiffres par la version de CPLEX utilisée). Les bibliothèques partagées </w:t>
+        <w:t xml:space="preserve">devront être disponibles à l'application compilée (par exemple, sous Windows, il faut le fichier </w:t>
       </w:r>
       <w:r>
         <w:rPr>
           <w:rStyle w:val="FileName"/>
         </w:rPr>
-        <w:t>cplex</w:t>
+        <w:t xml:space="preserve">cplex </w:t>
       </w:r>
       <w:r>
         <w:rPr>
           <w:rStyle w:val="Replaceable"/>
         </w:rPr>
-        <w:t>125</w:t>
-      </w:r>
-      <w:r>
-        <w:t>.dll</w:t>
+        <w:t xml:space="preserve">125 </w:t>
+      </w:r>
+      <w:r>
+        <w:t xml:space="preserve">.dll </w:t>
       </w:r>
       <w:r>
         <w:t xml:space="preserve">, qui peut se situer sous </w:t>
@@ -1171,7 +1126,7 @@
         <w:rPr>
           <w:rStyle w:val="FileName"/>
         </w:rPr>
-        <w:t>%CPLEX%\cplex\bin\x86_win32</w:t>
+        <w:t xml:space="preserve">%CPLEX%\cplex\bin\x86_win32 </w:t>
       </w:r>
       <w:r>
         <w:t xml:space="preserve">). </w:t>
@@ -1182,7 +1137,7 @@
         <w:pStyle w:val="Heading1"/>
       </w:pPr>
       <w:r>
-        <w:t>Exemple complet</w:t>
+        <w:t xml:space="preserve">Exemple complet </w:t>
       </w:r>
     </w:p>
     <w:p>
@@ -1190,8 +1145,8 @@
         <w:pStyle w:val="Normal"/>
       </w:pPr>
       <w:r>
-        <w:t>Soit un problème de sac à dos. Le sac à dos sera un objet (ce qui permettra de généraliser le modèle à de l'assignation, par exemple, en imposant que chaque objet est</w:t>
-        <w:t>au plus dans un sac à dos), il n'aura comme attribut que sa capacité.</w:t>
+        <w:t xml:space="preserve">Soit un problème de sac à dos. Le sac à dos sera un objet (ce qui permettra de généraliser le modèle à de l'assignation, par exemple, en imposant que chaque objet est </w:t>
+        <w:t xml:space="preserve">au plus dans un sac à dos), il n'aura comme attribut que sa capacité. </w:t>
       </w:r>
     </w:p>
     <w:p>
@@ -1267,7 +1222,7 @@
         <w:pStyle w:val="Normal"/>
       </w:pPr>
       <w:r>
-        <w:t>Chaque objet sera également un objet, avec son poids, sa valeur et un identifiant.</w:t>
+        <w:t xml:space="preserve">Chaque objet sera également un objet, avec son poids, sa valeur et un identifiant. </w:t>
       </w:r>
     </w:p>
     <w:p>
@@ -1361,7 +1316,7 @@
         <w:pStyle w:val="Normal"/>
       </w:pPr>
       <w:r>
-        <w:t>Il faut alors créer une variable dans le modèle mathématique par objet. Il est commode d'effectuer cette opération dans une méthode et de stocker la valeur dans l'objet.</w:t>
+        <w:t xml:space="preserve">Il faut alors créer une variable dans le modèle mathématique par objet. Il est commode d'effectuer cette opération dans une méthode et de stocker la valeur dans l'objet. </w:t>
       </w:r>
     </w:p>
     <w:p>
@@ -1468,7 +1423,7 @@
         <w:pStyle w:val="Normal"/>
       </w:pPr>
       <w:r>
-        <w:t>Côté sac à dos, il faudra imposer que les objets pris ne dépassent pas la capacité. Pour ce faire, une méthode imposera cette contrainte, elle prendra en argument tous les objets.</w:t>
+        <w:t xml:space="preserve">Côté sac à dos, il faudra imposer que les objets pris ne dépassent pas la capacité. Pour ce faire, une méthode imposera cette contrainte, elle prendra en argument tous les objets. </w:t>
       </w:r>
     </w:p>
     <w:p>
@@ -1604,8 +1559,8 @@
         <w:pStyle w:val="Normal"/>
       </w:pPr>
       <w:r>
-        <w:t>La fonction principale se chargera de créer ces objets, d'instancier le solveur, d'appeler les méthodes pour créer un modèle, puis de le résoudre et d'afficher la</w:t>
-        <w:t>solution.</w:t>
+        <w:t xml:space="preserve">La fonction principale se chargera de créer ces objets, d'instancier le solveur, d'appeler les méthodes pour créer un modèle, puis de le résoudre et d'afficher la </w:t>
+        <w:t xml:space="preserve">solution. </w:t>
       </w:r>
     </w:p>
     <w:p>
@@ -1637,8 +1592,7 @@
         <w:t>&lt;</w:t>
         <w:t>ilconcert/ilolinear.h&gt;</w:t>
         <w:br/>
-        <w:t>#includ</w:t>
-        <w:t xml:space="preserve">e </w:t>
+        <w:t xml:space="preserve">#include </w:t>
         <w:t>&lt;</w:t>
         <w:t>vector&gt;</w:t>
         <w:br/>
@@ -1665,84 +1619,85 @@
         <w:br/>
         <w:t/>
         <w:br/>
-        <w:t xml:space="preserve">    KnapSack sack(30);</w:t>
-        <w:t/>
+        <w:t xml:space="preserve">    KnapSac</w:t>
+        <w:t>k sack(30);</w:t>
         <w:br/>
         <w:t/>
         <w:br/>
         <w:t xml:space="preserve">    // Initialise solver.</w:t>
+        <w:t/>
         <w:br/>
         <w:t xml:space="preserve">    IloEnv env;</w:t>
-        <w:t/>
         <w:br/>
         <w:t xml:space="preserve">    IloModel model(env);</w:t>
+        <w:t/>
         <w:br/>
         <w:t/>
         <w:br/>
         <w:t/>
         <w:br/>
         <w:t xml:space="preserve">    // Fill the model.</w:t>
-        <w:t/>
         <w:br/>
         <w:t xml:space="preserve">    for (auto o : objects) {</w:t>
+        <w:t/>
         <w:br/>
         <w:t xml:space="preserve">        o-&gt;createVariables(env);</w:t>
-        <w:t/>
         <w:br/>
         <w:t xml:space="preserve">    }</w:t>
+        <w:t/>
         <w:br/>
         <w:t xml:space="preserve">    sack.addConstraints(model, objects);</w:t>
-        <w:t/>
         <w:br/>
         <w:t/>
         <w:br/>
         <w:t xml:space="preserve">    IloNumVarArray xs;</w:t>
+        <w:t/>
         <w:br/>
         <w:t xml:space="preserve">    IloIntArray values;</w:t>
-        <w:t/>
         <w:br/>
         <w:t xml:space="preserve">    for (auto object : objects) {</w:t>
+        <w:t/>
         <w:br/>
         <w:t xml:space="preserve">        xs.add(object-&gt;getX());</w:t>
-        <w:t/>
         <w:br/>
         <w:t xml:space="preserve">        values.add(object-&gt;getValue());</w:t>
+        <w:t/>
         <w:br/>
         <w:t xml:space="preserve">    }</w:t>
-        <w:t/>
         <w:br/>
         <w:t xml:space="preserve">    model.add(IloMaximize(env, IloScalProd(xs, values)));</w:t>
+        <w:t/>
         <w:br/>
         <w:t/>
         <w:br/>
         <w:t xml:space="preserve">    // Solve it.</w:t>
-        <w:t/>
         <w:br/>
         <w:t xml:space="preserve">    IloCplex solver(model);</w:t>
+        <w:t/>
         <w:br/>
         <w:t xml:space="preserve">    solver.solve();</w:t>
-        <w:t/>
         <w:br/>
         <w:t xml:space="preserve">    solver.exportModel("model.lp");</w:t>
+        <w:t/>
         <w:br/>
         <w:t xml:space="preserve">    solver.setParam(IloCplex::TiLim, 30);</w:t>
-        <w:t/>
         <w:br/>
         <w:t/>
         <w:br/>
         <w:t xml:space="preserve">    // Give the solver one feasible solution (useful in large MIP models).</w:t>
+        <w:t/>
         <w:br/>
         <w:t xml:space="preserve">    IloNumArray start(env, 3, 1., 0., 1.); </w:t>
-        <w:t/>
         <w:br/>
         <w:t xml:space="preserve">    solver.addMIPStart(xs, start, IloCplex::MIPStartAuto, "initial solution");</w:t>
+        <w:t/>
         <w:br/>
         <w:t/>
         <w:br/>
         <w:t xml:space="preserve">    // Show the solution.</w:t>
-        <w:t/>
         <w:br/>
         <w:t xml:space="preserve">    for (auto object : objects) {</w:t>
+        <w:t/>
         <w:br/>
         <w:t xml:space="preserve">        cout </w:t>
         <w:t>&lt;</w:t>
@@ -1923,13 +1878,13 @@
         <w:rPr>
           <w:rStyle w:val="MethodName"/>
         </w:rPr>
-        <w:t>addMIPStart()</w:t>
-      </w:r>
-      <w:r>
-        <w:t xml:space="preserve"> n'est utile que pour la résolution de problèmes impliquant des nombres entiers (d'où son nom). Elle fournit</w:t>
-        <w:t xml:space="preserve"> une solution initiale, faisable ou non, complète ou non, qui peut aider le solveur à démarrer, à trouver une première solution faisable, afin d'accélérer le</w:t>
-        <w:t xml:space="preserve"> prétraitement et l'algorithme de séparation et évaluation. Le solveur indiquera, lors de son exécution, quelles solutions initiales ont fourni des solutions et ont</w:t>
-        <w:t xml:space="preserve"> donné une première indication sur la valeur de l'objectif. </w:t>
+        <w:t xml:space="preserve">addMIPStart() </w:t>
+      </w:r>
+      <w:r>
+        <w:t xml:space="preserve">n'est utile que pour la résolution de problèmes impliquant des nombres entiers (d'où son nom). Elle fournit </w:t>
+        <w:t xml:space="preserve">une solution initiale, faisable ou non, complète ou non, qui peut aider le solveur à démarrer, à trouver une première solution faisable, afin d'accélérer le </w:t>
+        <w:t xml:space="preserve">prétraitement et l'algorithme de séparation et évaluation. Le solveur indiquera, lors de son exécution, quelles solutions initiales ont fourni des solutions et ont </w:t>
+        <w:t xml:space="preserve">donné une première indication sur la valeur de l'objectif. </w:t>
       </w:r>
     </w:p>
     <w:p>
@@ -1937,8 +1892,8 @@
         <w:pStyle w:val=""/>
       </w:pPr>
       <w:r>
-        <w:t>Ce jeu de données peut être déterminé par une connaissance du problème (pour une situation à améliorer, l'actuel fonctionne, il donne donc une solution faisable :</w:t>
-        <w:t>pour déterminer un meilleur horaire des trains, l'horaire actuel est déjà connu et fonctionne ; lors de l'ajout de nouveaux trains, la solution optimale pour les</w:t>
+        <w:t xml:space="preserve">Ce jeu de données peut être déterminé par une connaissance du problème (pour une situation à améliorer, l'actuel fonctionne, il donne donc une solution faisable : </w:t>
+        <w:t xml:space="preserve">pour déterminer un meilleur horaire des trains, l'horaire actuel est déjà connu et fonctionne ; lors de l'ajout de nouveaux trains, la solution optimale pour les </w:t>
         <w:t xml:space="preserve">trains précédents est connue). </w:t>
       </w:r>
     </w:p>

</xml_diff>

<commit_message>
To DOCX: new test cases (filename + replaceable, XInclude); filter XInclude attributes.
</commit_message>
<xml_diff>
--- a/proofread/proofread_todocx/tests/CPLEX.docx
+++ b/proofread/proofread_todocx/tests/CPLEX.docx
@@ -8,7 +8,7 @@
         <w:pStyle w:val="Title"/>
       </w:pPr>
       <w:r>
-        <w:t xml:space="preserve">API CPLEX </w:t>
+        <w:t>API CPLEX</w:t>
       </w:r>
     </w:p>
     <w:p>
@@ -19,12 +19,12 @@
         <w:rPr>
           <w:rStyle w:val="Application"/>
         </w:rPr>
-        <w:t xml:space="preserve">CPLEX </w:t>
-      </w:r>
-      <w:r>
-        <w:t xml:space="preserve">est un outil commercial d'optimisation mathématique. Il doit son nom à l'algorithme du simplexe, un algorithme relativement ancien pour les </w:t>
-        <w:t xml:space="preserve">problèmes d'optimisation linéaire, mais il supporte actuellement bien d'autres types de programmes mathématiques (programmes entiers, mais également non linéaires – quadratiques). </w:t>
-        <w:t xml:space="preserve">Il fait partie </w:t>
+        <w:t>CPLEX</w:t>
+      </w:r>
+      <w:r>
+        <w:t xml:space="preserve"> est un outil commercial d'optimisation mathématique. Il doit son nom à l'algorithme du simplexe, un algorithme relativement ancien pour les</w:t>
+        <w:t xml:space="preserve"> problèmes d'optimisation linéaire, mais il supporte actuellement bien d'autres types de programmes mathématiques (programmes entiers, mais également non linéaires – quadratiques).</w:t>
+        <w:t xml:space="preserve"> Il fait partie </w:t>
       </w:r>
       <w:hyperlink r:id="rId10">
         <w:r>
@@ -32,7 +32,7 @@
             <w:color w:val="0563c1"/>
             <w:u w:val="single"/>
           </w:rPr>
-          <w:t xml:space="preserve">des outils les plus performants à ce niveau </w:t>
+          <w:t>des outils les plus performants à ce niveau</w:t>
         </w:r>
       </w:hyperlink>
       <w:r>
@@ -50,7 +50,7 @@
         <w:rPr>
           <w:rStyle w:val="Application"/>
         </w:rPr>
-        <w:t xml:space="preserve">CPLEX Interactive Optimizer </w:t>
+        <w:t>CPLEX Interactive Optimizer</w:t>
       </w:r>
       <w:r>
         <w:t>), mais également d'interfaces dans divers langages de programmation, dont C++ et Java (</w:t>
@@ -59,7 +59,7 @@
         <w:rPr>
           <w:rStyle w:val="Application"/>
         </w:rPr>
-        <w:t xml:space="preserve">Concert Technology </w:t>
+        <w:t>Concert Technology</w:t>
       </w:r>
       <w:r>
         <w:t xml:space="preserve">). Ce document se focalise sur ces interfaces. </w:t>
@@ -76,7 +76,7 @@
             <w:color w:val="0563c1"/>
             <w:u w:val="single"/>
           </w:rPr>
-          <w:t xml:space="preserve">Une version d'évaluation de trois mois </w:t>
+          <w:t>Une version d'évaluation de trois mois</w:t>
         </w:r>
       </w:hyperlink>
       <w:r>
@@ -88,7 +88,7 @@
             <w:color w:val="0563c1"/>
             <w:u w:val="single"/>
           </w:rPr>
-          <w:t xml:space="preserve">une licence gratuite sans limite </w:t>
+          <w:t>une licence gratuite sans limite</w:t>
         </w:r>
       </w:hyperlink>
       <w:r>
@@ -100,7 +100,7 @@
         <w:pStyle w:val="Heading1"/>
       </w:pPr>
       <w:r>
-        <w:t xml:space="preserve">Architecture d'une application </w:t>
+        <w:t>Architecture d'une application</w:t>
       </w:r>
     </w:p>
     <w:p>
@@ -114,25 +114,25 @@
         <w:rPr>
           <w:rStyle w:val="ClassName"/>
         </w:rPr>
-        <w:t xml:space="preserve">IloCplex </w:t>
-      </w:r>
-      <w:r>
-        <w:t xml:space="preserve">ou </w:t>
+        <w:t>IloCplex</w:t>
+      </w:r>
+      <w:r>
+        <w:t xml:space="preserve"> ou </w:t>
       </w:r>
       <w:r>
         <w:rPr>
           <w:rStyle w:val="ClassName"/>
         </w:rPr>
-        <w:t xml:space="preserve">IloEnv </w:t>
-      </w:r>
-      <w:r>
-        <w:t>: il permet de créer des variables (</w:t>
+        <w:t>IloEnv</w:t>
+      </w:r>
+      <w:r>
+        <w:t xml:space="preserve"> : il permet de créer des variables (</w:t>
       </w:r>
       <w:r>
         <w:rPr>
           <w:rStyle w:val="ClassName"/>
         </w:rPr>
-        <w:t xml:space="preserve">IloNumVar </w:t>
+        <w:t>IloNumVar</w:t>
       </w:r>
       <w:r>
         <w:t>) et des contraintes (</w:t>
@@ -141,12 +141,12 @@
         <w:rPr>
           <w:rStyle w:val="ClassName"/>
         </w:rPr>
-        <w:t xml:space="preserve">IloConstraint </w:t>
-      </w:r>
-      <w:r>
-        <w:t xml:space="preserve">), mais aussi d'appeler le solveur et de récupérer les solutions. Tous les objets créés ne seront que des interfaces vers la </w:t>
-        <w:t xml:space="preserve">représentation interne du solveur CPLEX de ces variables et contraintes : le fonctionnement interne de CPLEX n'est pas montré, seule une version abstraite est </w:t>
-        <w:t xml:space="preserve">disponible – et largement suffisante pour la plupart des besoins. </w:t>
+        <w:t>IloConstraint</w:t>
+      </w:r>
+      <w:r>
+        <w:t>), mais aussi d'appeler le solveur et de récupérer les solutions. Tous les objets créés ne seront que des interfaces vers la</w:t>
+        <w:t xml:space="preserve"> représentation interne du solveur CPLEX de ces variables et contraintes : le fonctionnement interne de CPLEX n'est pas montré, seule une version abstraite est</w:t>
+        <w:t xml:space="preserve"> disponible – et largement suffisante pour la plupart des besoins. </w:t>
       </w:r>
     </w:p>
     <w:p>
@@ -198,9 +198,9 @@
         <w:pStyle w:val="Normal"/>
       </w:pPr>
       <w:r>
-        <w:t xml:space="preserve">Pour de petits modèles, il est envisageable de n'utiliser qu'une fonction qui gère l'entièreté du modèle, mais cette solution n'est pas applicable à grande échelle. Pour </w:t>
-        <w:t xml:space="preserve">un modèle de taille plus conséquente, le paradigme objet, utilisé pour la conception de l'API Concert, se révélera souvent utile. Une analyse du problème à modéliser donne une </w:t>
-        <w:t xml:space="preserve">liste de concepts qui y interviennent (par exemple, les ressources disponibles, les machines à utiliser, les objets à fabriquer) : chacun deviendra une classe, dont les </w:t>
+        <w:t>Pour de petits modèles, il est envisageable de n'utiliser qu'une fonction qui gère l'entièreté du modèle, mais cette solution n'est pas applicable à grande échelle. Pour</w:t>
+        <w:t>un modèle de taille plus conséquente, le paradigme objet, utilisé pour la conception de l'API Concert, se révélera souvent utile. Une analyse du problème à modéliser donne une</w:t>
+        <w:t>liste de concepts qui y interviennent (par exemple, les ressources disponibles, les machines à utiliser, les objets à fabriquer) : chacun deviendra une classe, dont les</w:t>
         <w:t xml:space="preserve">instances seront responsables de la création des variables et des contraintes qui leur correspondent (une machine ne gérera que sa propre production). </w:t>
       </w:r>
     </w:p>
@@ -209,7 +209,7 @@
         <w:pStyle w:val="Heading1"/>
       </w:pPr>
       <w:r>
-        <w:t xml:space="preserve">Création d'un modèle </w:t>
+        <w:t>Création d'un modèle</w:t>
       </w:r>
     </w:p>
     <w:p>
@@ -223,7 +223,7 @@
         <w:rPr>
           <w:rStyle w:val="ClassName"/>
         </w:rPr>
-        <w:t xml:space="preserve">IloEnv </w:t>
+        <w:t>IloEnv</w:t>
       </w:r>
       <w:r>
         <w:t xml:space="preserve">, puis un modèle </w:t>
@@ -232,19 +232,19 @@
         <w:rPr>
           <w:rStyle w:val="ClassName"/>
         </w:rPr>
-        <w:t xml:space="preserve">IloModel </w:t>
-      </w:r>
-      <w:r>
-        <w:t xml:space="preserve">; en Java, une instance de </w:t>
+        <w:t>IloModel</w:t>
+      </w:r>
+      <w:r>
+        <w:t xml:space="preserve"> ; en Java, une instance de </w:t>
       </w:r>
       <w:r>
         <w:rPr>
           <w:rStyle w:val="ClassName"/>
         </w:rPr>
-        <w:t xml:space="preserve">IloCplex </w:t>
-      </w:r>
-      <w:r>
-        <w:t xml:space="preserve">gère l'entièreté du processus. </w:t>
+        <w:t>IloCplex</w:t>
+      </w:r>
+      <w:r>
+        <w:t xml:space="preserve"> gère l'entièreté du processus. </w:t>
       </w:r>
     </w:p>
     <w:p>
@@ -300,10 +300,10 @@
         <w:rPr>
           <w:rStyle w:val="Code"/>
         </w:rPr>
-        <w:t xml:space="preserve">"x" </w:t>
-      </w:r>
-      <w:r>
-        <w:t xml:space="preserve">(il sera utile pour le débogage). </w:t>
+        <w:t>"x"</w:t>
+      </w:r>
+      <w:r>
+        <w:t xml:space="preserve"> (il sera utile pour le débogage).</w:t>
       </w:r>
     </w:p>
     <w:p>
@@ -351,7 +351,7 @@
         <w:pStyle w:val="Normal"/>
       </w:pPr>
       <w:r>
-        <w:t xml:space="preserve">Il est également possible de créer des tableaux de variables, par exemple booléennes, dont les noms sont donnés par un tableau de chaînes de caractères (en Java). </w:t>
+        <w:t>Il est également possible de créer des tableaux de variables, par exemple booléennes, dont les noms sont donnés par un tableau de chaînes de caractères (en Java).</w:t>
       </w:r>
     </w:p>
     <w:p>
@@ -403,7 +403,7 @@
         <w:pStyle w:val="Normal"/>
       </w:pPr>
       <w:r>
-        <w:t xml:space="preserve">De là, l'API permet d'exprimer des contraintes entre ces variables, chacune avec un nom donné. </w:t>
+        <w:t>De là, l'API permet d'exprimer des contraintes entre ces variables, chacune avec un nom donné.</w:t>
       </w:r>
     </w:p>
     <w:p>
@@ -462,7 +462,7 @@
         <w:pStyle w:val="Normal"/>
       </w:pPr>
       <w:r>
-        <w:t xml:space="preserve">La dernière étape est de créer un objectif. </w:t>
+        <w:t>La dernière étape est de créer un objectif.</w:t>
       </w:r>
     </w:p>
     <w:p>
@@ -510,7 +510,7 @@
         <w:pStyle w:val="Heading1"/>
       </w:pPr>
       <w:r>
-        <w:t xml:space="preserve">Optimisation d'un modèle </w:t>
+        <w:t>Optimisation d'un modèle</w:t>
       </w:r>
     </w:p>
     <w:p>
@@ -518,7 +518,7 @@
         <w:pStyle w:val="Normal"/>
       </w:pPr>
       <w:r>
-        <w:t xml:space="preserve">La résolution du modèle se réduit ensuite à l'appel d'une fonction. </w:t>
+        <w:t>La résolution du modèle se réduit ensuite à l'appel d'une fonction.</w:t>
       </w:r>
     </w:p>
     <w:p>
@@ -574,19 +574,19 @@
         <w:rPr>
           <w:rStyle w:val="MethodName"/>
         </w:rPr>
-        <w:t xml:space="preserve">solve() </w:t>
-      </w:r>
-      <w:r>
-        <w:t xml:space="preserve">retourne un booléen vrai si l'optimisation s'est déroulée sans problème (si une solution a été trouvée). </w:t>
+        <w:t>solve()</w:t>
+      </w:r>
+      <w:r>
+        <w:t xml:space="preserve"> retourne un booléen vrai si l'optimisation s'est déroulée sans problème (si une solution a été trouvée).</w:t>
       </w:r>
       <w:r>
         <w:rPr>
           <w:rStyle w:val="MethodName"/>
         </w:rPr>
-        <w:t xml:space="preserve">getStatus() </w:t>
-      </w:r>
-      <w:r>
-        <w:t xml:space="preserve">donne plus de détail (solution optimale trouvée, solution faisable mais non optimale trouvée, modèle infaisable, etc.). </w:t>
+        <w:t>getStatus()</w:t>
+      </w:r>
+      <w:r>
+        <w:t xml:space="preserve"> donne plus de détail (solution optimale trouvée, solution faisable mais non optimale trouvée, modèle infaisable, etc.). </w:t>
       </w:r>
     </w:p>
     <w:p>
@@ -600,10 +600,10 @@
         <w:rPr>
           <w:rStyle w:val="MethodName"/>
         </w:rPr>
-        <w:t xml:space="preserve">getObjValue() </w:t>
-      </w:r>
-      <w:r>
-        <w:t xml:space="preserve">. </w:t>
+        <w:t>getObjValue()</w:t>
+      </w:r>
+      <w:r>
+        <w:t>.</w:t>
       </w:r>
     </w:p>
     <w:p>
@@ -637,19 +637,19 @@
         <w:rPr>
           <w:rStyle w:val="ClassName"/>
         </w:rPr>
-        <w:t xml:space="preserve">IloNumVar </w:t>
-      </w:r>
-      <w:r>
-        <w:t xml:space="preserve">en paramètre à </w:t>
+        <w:t>IloNumVar</w:t>
+      </w:r>
+      <w:r>
+        <w:t xml:space="preserve"> en paramètre à </w:t>
       </w:r>
       <w:r>
         <w:rPr>
           <w:rStyle w:val="MethodName"/>
         </w:rPr>
-        <w:t xml:space="preserve">getValue() </w:t>
-      </w:r>
-      <w:r>
-        <w:t xml:space="preserve">. </w:t>
+        <w:t>getValue()</w:t>
+      </w:r>
+      <w:r>
+        <w:t>.</w:t>
       </w:r>
     </w:p>
     <w:p>
@@ -683,10 +683,10 @@
         <w:rPr>
           <w:rStyle w:val="MethodName"/>
         </w:rPr>
-        <w:t xml:space="preserve">getValues() </w:t>
-      </w:r>
-      <w:r>
-        <w:t xml:space="preserve">prend en paramètre un tableau. </w:t>
+        <w:t>getValues()</w:t>
+      </w:r>
+      <w:r>
+        <w:t xml:space="preserve"> prend en paramètre un tableau.</w:t>
       </w:r>
     </w:p>
     <w:p>
@@ -734,7 +734,7 @@
         <w:pStyle w:val="Heading1"/>
       </w:pPr>
       <w:r>
-        <w:t xml:space="preserve">Résolution d'infaisabilité </w:t>
+        <w:t>Résolution d'infaisabilité</w:t>
       </w:r>
     </w:p>
     <w:p>
@@ -742,8 +742,8 @@
         <w:pStyle w:val="Normal"/>
       </w:pPr>
       <w:r>
-        <w:t xml:space="preserve">En cas de problème dans la résolution (pas de solution faisable, loin de l'optimalité, etc.), il est bien souvent utile d'exporter le modèle créé. CPLEX permet de créer très </w:t>
-        <w:t xml:space="preserve">facilement des fichiers LP contenant toutes les contraintes et objectifs, contenant notamment leur nom. </w:t>
+        <w:t>En cas de problème dans la résolution (pas de solution faisable, loin de l'optimalité, etc.), il est bien souvent utile d'exporter le modèle créé. CPLEX permet de créer très</w:t>
+        <w:t>facilement des fichiers LP contenant toutes les contraintes et objectifs, contenant notamment leur nom.</w:t>
       </w:r>
     </w:p>
     <w:p>
@@ -779,7 +779,7 @@
             <w:color w:val="0563c1"/>
             <w:u w:val="single"/>
           </w:rPr>
-          <w:t xml:space="preserve">un outil de détection de conflits </w:t>
+          <w:t>un outil de détection de conflits</w:t>
         </w:r>
       </w:hyperlink>
       <w:r>
@@ -791,22 +791,22 @@
         <w:pStyle w:val="Normal"/>
       </w:pPr>
       <w:r>
-        <w:t xml:space="preserve">Dans la console interactive, une fois le modèle chargé et optimisé, la commande </w:t>
+        <w:t>Dans la console interactive, une fois le modèle chargé et optimisé, la commande</w:t>
       </w:r>
       <w:r>
         <w:rPr>
           <w:rStyle w:val="Command"/>
         </w:rPr>
-        <w:t xml:space="preserve">conflict </w:t>
-      </w:r>
-      <w:r>
-        <w:t>détermine un sous-ensemble d'inégalités rendant le problème non faisable (</w:t>
+        <w:t>conflict</w:t>
+      </w:r>
+      <w:r>
+        <w:t xml:space="preserve"> détermine un sous-ensemble d'inégalités rendant le problème non faisable (</w:t>
       </w:r>
       <w:r>
         <w:rPr>
           <w:rStyle w:val="Acronym"/>
         </w:rPr>
-        <w:t xml:space="preserve">IIS </w:t>
+        <w:t>IIS</w:t>
       </w:r>
       <w:r>
         <w:t xml:space="preserve">, pour </w:t>
@@ -815,7 +815,7 @@
         <w:rPr>
           <w:rStyle w:val="ForeignPhrase"/>
         </w:rPr>
-        <w:t xml:space="preserve">irreducible infeasible set </w:t>
+        <w:t>irreducible infeasible set</w:t>
       </w:r>
       <w:r>
         <w:t xml:space="preserve">), qu'il présente grâce à </w:t>
@@ -824,10 +824,10 @@
         <w:rPr>
           <w:rStyle w:val="Command"/>
         </w:rPr>
-        <w:t xml:space="preserve">display conflict all </w:t>
-      </w:r>
-      <w:r>
-        <w:t xml:space="preserve">sous la forme d'un problème de faisabilité reprenant ces quelques contraintes (souvent assez peu). </w:t>
+        <w:t>display conflict all</w:t>
+      </w:r>
+      <w:r>
+        <w:t xml:space="preserve"> sous la forme d'un problème de faisabilité reprenant ces quelques contraintes (souvent assez peu).</w:t>
       </w:r>
     </w:p>
     <w:p>
@@ -978,7 +978,7 @@
         <w:pStyle w:val="Heading1"/>
       </w:pPr>
       <w:r>
-        <w:t xml:space="preserve">Compilation </w:t>
+        <w:t>Compilation</w:t>
       </w:r>
     </w:p>
     <w:p>
@@ -992,19 +992,19 @@
         <w:rPr>
           <w:rStyle w:val="EnvironmentVariable"/>
         </w:rPr>
-        <w:t xml:space="preserve">%CPLEX% </w:t>
-      </w:r>
-      <w:r>
-        <w:t xml:space="preserve">le dossier d'installation de CPLEX (par exemple, </w:t>
+        <w:t>%CPLEX%</w:t>
+      </w:r>
+      <w:r>
+        <w:t xml:space="preserve"> le dossier d'installation de CPLEX (par exemple, </w:t>
       </w:r>
       <w:r>
         <w:rPr>
           <w:rStyle w:val="FileName"/>
         </w:rPr>
-        <w:t xml:space="preserve">C:\Program Files (x86)\IBM\ILOG\CPLEX_Studio_126 </w:t>
-      </w:r>
-      <w:r>
-        <w:t xml:space="preserve">) : </w:t>
+        <w:t>C:\Program Files (x86)\IBM\ILOG\CPLEX_Studio_126</w:t>
+      </w:r>
+      <w:r>
+        <w:t>) :</w:t>
       </w:r>
     </w:p>
     <w:p>
@@ -1020,8 +1020,8 @@
         <w:pStyle w:val="Normal"/>
       </w:pPr>
       <w:r>
-        <w:t xml:space="preserve">Lors de l'exécution, il faudra, en plus, spécifier l'emplacement de la bibliothèque partagée native CPLEX. Puisque l'interaction se fait par JNI, la plateforme de CPLEX utilisée </w:t>
-        <w:t xml:space="preserve">doit parfaitement correspondre avec celle de la machine virtuelle Java (si la machine virtuelle est en 32 bits, la version 32 bits de CPLEX devra être utilisée). Par exemple : </w:t>
+        <w:t>Lors de l'exécution, il faudra, en plus, spécifier l'emplacement de la bibliothèque partagée native CPLEX. Puisque l'interaction se fait par JNI, la plateforme de CPLEX utilisée</w:t>
+        <w:t>doit parfaitement correspondre avec celle de la machine virtuelle Java (si la machine virtuelle est en 32 bits, la version 32 bits de CPLEX devra être utilisée). Par exemple :</w:t>
       </w:r>
     </w:p>
     <w:p>
@@ -1043,16 +1043,16 @@
         <w:rPr>
           <w:rStyle w:val="FileName"/>
         </w:rPr>
-        <w:t xml:space="preserve">%CPLEX%\cplex\include </w:t>
-      </w:r>
-      <w:r>
-        <w:t xml:space="preserve">et </w:t>
+        <w:t>%CPLEX%\cplex\include</w:t>
+      </w:r>
+      <w:r>
+        <w:t xml:space="preserve"> et </w:t>
       </w:r>
       <w:r>
         <w:rPr>
           <w:rStyle w:val="FileName"/>
         </w:rPr>
-        <w:t xml:space="preserve">%CPLEX%\concert\include </w:t>
+        <w:t>%CPLEX%\concert\include</w:t>
       </w:r>
       <w:r>
         <w:t xml:space="preserve">) et des fichiers d'import (par exemple, </w:t>
@@ -1061,17 +1061,17 @@
         <w:rPr>
           <w:rStyle w:val="FileName"/>
         </w:rPr>
-        <w:t xml:space="preserve">%CPLEX%\cplex\lib\x86_windows_vs2010\stat_mda </w:t>
-      </w:r>
-      <w:r>
-        <w:t xml:space="preserve">) de CPLEX, en plus de lui indiquer de lier avec une série de fichiers d'import (par exemple, pour </w:t>
-        <w:t xml:space="preserve">Visual Studio sous Windows, </w:t>
+        <w:t>%CPLEX%\cplex\lib\x86_windows_vs2010\stat_mda</w:t>
+      </w:r>
+      <w:r>
+        <w:t>) de CPLEX, en plus de lui indiquer de lier avec une série de fichiers d'import (par exemple, pour</w:t>
+        <w:t xml:space="preserve"> Visual Studio sous Windows, </w:t>
       </w:r>
       <w:r>
         <w:rPr>
           <w:rStyle w:val="FileName"/>
         </w:rPr>
-        <w:t xml:space="preserve">ilocplex.lib </w:t>
+        <w:t>ilocplex.lib</w:t>
       </w:r>
       <w:r>
         <w:t xml:space="preserve">, </w:t>
@@ -1080,44 +1080,46 @@
         <w:rPr>
           <w:rStyle w:val="FileName"/>
         </w:rPr>
-        <w:t xml:space="preserve">concert.lib </w:t>
-      </w:r>
-      <w:r>
-        <w:t xml:space="preserve">et </w:t>
+        <w:t>concert.lib</w:t>
+      </w:r>
+      <w:r>
+        <w:t xml:space="preserve"> et </w:t>
       </w:r>
       <w:r>
         <w:rPr>
           <w:rStyle w:val="FileName"/>
         </w:rPr>
-        <w:t xml:space="preserve">cplex </w:t>
-      </w:r>
-      <w:r>
-        <w:rPr>
-          <w:rStyle w:val="Replaceable"/>
-        </w:rPr>
-        <w:t xml:space="preserve">125 </w:t>
-      </w:r>
-      <w:r>
-        <w:t xml:space="preserve">.lib </w:t>
-      </w:r>
-      <w:r>
-        <w:t xml:space="preserve">– il faut veiller à remplacer les chiffres par la version de CPLEX utilisée). Les bibliothèques partagées </w:t>
-        <w:t xml:space="preserve">devront être disponibles à l'application compilée (par exemple, sous Windows, il faut le fichier </w:t>
+        <w:t>cplex</w:t>
       </w:r>
       <w:r>
         <w:rPr>
           <w:rStyle w:val="FileName"/>
-        </w:rPr>
-        <w:t xml:space="preserve">cplex </w:t>
-      </w:r>
-      <w:r>
-        <w:rPr>
-          <w:rStyle w:val="Replaceable"/>
-        </w:rPr>
-        <w:t xml:space="preserve">125 </w:t>
-      </w:r>
-      <w:r>
-        <w:t xml:space="preserve">.dll </w:t>
+          <w:i w:val="true"/>
+        </w:rPr>
+        <w:t>125</w:t>
+      </w:r>
+      <w:r>
+        <w:t>.lib</w:t>
+      </w:r>
+      <w:r>
+        <w:t xml:space="preserve"> – il faut veiller à remplacer les chiffres par la version de CPLEX utilisée). Les bibliothèques partagées</w:t>
+        <w:t xml:space="preserve"> devront être disponibles à l'application compilée (par exemple, sous Windows, il faut le fichier </w:t>
+      </w:r>
+      <w:r>
+        <w:rPr>
+          <w:rStyle w:val="FileName"/>
+        </w:rPr>
+        <w:t>cplex</w:t>
+      </w:r>
+      <w:r>
+        <w:rPr>
+          <w:rStyle w:val="FileName"/>
+          <w:i w:val="true"/>
+        </w:rPr>
+        <w:t>125</w:t>
+      </w:r>
+      <w:r>
+        <w:t>.dll</w:t>
       </w:r>
       <w:r>
         <w:t xml:space="preserve">, qui peut se situer sous </w:t>
@@ -1126,7 +1128,7 @@
         <w:rPr>
           <w:rStyle w:val="FileName"/>
         </w:rPr>
-        <w:t xml:space="preserve">%CPLEX%\cplex\bin\x86_win32 </w:t>
+        <w:t>%CPLEX%\cplex\bin\x86_win32</w:t>
       </w:r>
       <w:r>
         <w:t xml:space="preserve">). </w:t>
@@ -1137,7 +1139,7 @@
         <w:pStyle w:val="Heading1"/>
       </w:pPr>
       <w:r>
-        <w:t xml:space="preserve">Exemple complet </w:t>
+        <w:t>Exemple complet</w:t>
       </w:r>
     </w:p>
     <w:p>
@@ -1145,8 +1147,8 @@
         <w:pStyle w:val="Normal"/>
       </w:pPr>
       <w:r>
-        <w:t xml:space="preserve">Soit un problème de sac à dos. Le sac à dos sera un objet (ce qui permettra de généraliser le modèle à de l'assignation, par exemple, en imposant que chaque objet est </w:t>
-        <w:t xml:space="preserve">au plus dans un sac à dos), il n'aura comme attribut que sa capacité. </w:t>
+        <w:t>Soit un problème de sac à dos. Le sac à dos sera un objet (ce qui permettra de généraliser le modèle à de l'assignation, par exemple, en imposant que chaque objet est</w:t>
+        <w:t>au plus dans un sac à dos), il n'aura comme attribut que sa capacité.</w:t>
       </w:r>
     </w:p>
     <w:p>
@@ -1222,7 +1224,7 @@
         <w:pStyle w:val="Normal"/>
       </w:pPr>
       <w:r>
-        <w:t xml:space="preserve">Chaque objet sera également un objet, avec son poids, sa valeur et un identifiant. </w:t>
+        <w:t>Chaque objet sera également un objet, avec son poids, sa valeur et un identifiant.</w:t>
       </w:r>
     </w:p>
     <w:p>
@@ -1316,7 +1318,7 @@
         <w:pStyle w:val="Normal"/>
       </w:pPr>
       <w:r>
-        <w:t xml:space="preserve">Il faut alors créer une variable dans le modèle mathématique par objet. Il est commode d'effectuer cette opération dans une méthode et de stocker la valeur dans l'objet. </w:t>
+        <w:t>Il faut alors créer une variable dans le modèle mathématique par objet. Il est commode d'effectuer cette opération dans une méthode et de stocker la valeur dans l'objet.</w:t>
       </w:r>
     </w:p>
     <w:p>
@@ -1423,7 +1425,7 @@
         <w:pStyle w:val="Normal"/>
       </w:pPr>
       <w:r>
-        <w:t xml:space="preserve">Côté sac à dos, il faudra imposer que les objets pris ne dépassent pas la capacité. Pour ce faire, une méthode imposera cette contrainte, elle prendra en argument tous les objets. </w:t>
+        <w:t>Côté sac à dos, il faudra imposer que les objets pris ne dépassent pas la capacité. Pour ce faire, une méthode imposera cette contrainte, elle prendra en argument tous les objets.</w:t>
       </w:r>
     </w:p>
     <w:p>
@@ -1559,8 +1561,8 @@
         <w:pStyle w:val="Normal"/>
       </w:pPr>
       <w:r>
-        <w:t xml:space="preserve">La fonction principale se chargera de créer ces objets, d'instancier le solveur, d'appeler les méthodes pour créer un modèle, puis de le résoudre et d'afficher la </w:t>
-        <w:t xml:space="preserve">solution. </w:t>
+        <w:t>La fonction principale se chargera de créer ces objets, d'instancier le solveur, d'appeler les méthodes pour créer un modèle, puis de le résoudre et d'afficher la</w:t>
+        <w:t>solution.</w:t>
       </w:r>
     </w:p>
     <w:p>
@@ -1878,13 +1880,13 @@
         <w:rPr>
           <w:rStyle w:val="MethodName"/>
         </w:rPr>
-        <w:t xml:space="preserve">addMIPStart() </w:t>
-      </w:r>
-      <w:r>
-        <w:t xml:space="preserve">n'est utile que pour la résolution de problèmes impliquant des nombres entiers (d'où son nom). Elle fournit </w:t>
-        <w:t xml:space="preserve">une solution initiale, faisable ou non, complète ou non, qui peut aider le solveur à démarrer, à trouver une première solution faisable, afin d'accélérer le </w:t>
-        <w:t xml:space="preserve">prétraitement et l'algorithme de séparation et évaluation. Le solveur indiquera, lors de son exécution, quelles solutions initiales ont fourni des solutions et ont </w:t>
-        <w:t xml:space="preserve">donné une première indication sur la valeur de l'objectif. </w:t>
+        <w:t>addMIPStart()</w:t>
+      </w:r>
+      <w:r>
+        <w:t xml:space="preserve"> n'est utile que pour la résolution de problèmes impliquant des nombres entiers (d'où son nom). Elle fournit</w:t>
+        <w:t xml:space="preserve"> une solution initiale, faisable ou non, complète ou non, qui peut aider le solveur à démarrer, à trouver une première solution faisable, afin d'accélérer le</w:t>
+        <w:t xml:space="preserve"> prétraitement et l'algorithme de séparation et évaluation. Le solveur indiquera, lors de son exécution, quelles solutions initiales ont fourni des solutions et ont</w:t>
+        <w:t xml:space="preserve"> donné une première indication sur la valeur de l'objectif. </w:t>
       </w:r>
     </w:p>
     <w:p>
@@ -1892,8 +1894,8 @@
         <w:pStyle w:val=""/>
       </w:pPr>
       <w:r>
-        <w:t xml:space="preserve">Ce jeu de données peut être déterminé par une connaissance du problème (pour une situation à améliorer, l'actuel fonctionne, il donne donc une solution faisable : </w:t>
-        <w:t xml:space="preserve">pour déterminer un meilleur horaire des trains, l'horaire actuel est déjà connu et fonctionne ; lors de l'ajout de nouveaux trains, la solution optimale pour les </w:t>
+        <w:t>Ce jeu de données peut être déterminé par une connaissance du problème (pour une situation à améliorer, l'actuel fonctionne, il donne donc une solution faisable :</w:t>
+        <w:t>pour déterminer un meilleur horaire des trains, l'horaire actuel est déjà connu et fonctionne ; lors de l'ajout de nouveaux trains, la solution optimale pour les</w:t>
         <w:t xml:space="preserve">trains précédents est connue). </w:t>
       </w:r>
     </w:p>

</xml_diff>

<commit_message>
To DOCX: implement nested lists.
</commit_message>
<xml_diff>
--- a/proofread/proofread_todocx/tests/CPLEX.docx
+++ b/proofread/proofread_todocx/tests/CPLEX.docx
@@ -1099,6 +1099,9 @@
         <w:t>125</w:t>
       </w:r>
       <w:r>
+        <w:rPr>
+          <w:rStyle w:val="FileName"/>
+        </w:rPr>
         <w:t>.lib</w:t>
       </w:r>
       <w:r>
@@ -1119,6 +1122,9 @@
         <w:t>125</w:t>
       </w:r>
       <w:r>
+        <w:rPr>
+          <w:rStyle w:val="FileName"/>
+        </w:rPr>
         <w:t>.dll</w:t>
       </w:r>
       <w:r>

</xml_diff>

<commit_message>
To DOCX: spacing problem induced by run numbering.
</commit_message>
<xml_diff>
--- a/proofread/proofread_todocx/tests/CPLEX.docx
+++ b/proofread/proofread_todocx/tests/CPLEX.docx
@@ -22,7 +22,7 @@
         <w:t>CPLEX</w:t>
       </w:r>
       <w:r>
-        <w:t xml:space="preserve"> est un outil commercial d'optimisation mathématique. Il doit son nom à l'algorithme du simplexe, un algorithme relativement ancien pour les</w:t>
+        <w:t>est un outil commercial d'optimisation mathématique. Il doit son nom à l'algorithme du simplexe, un algorithme relativement ancien pour les</w:t>
         <w:t xml:space="preserve"> problèmes d'optimisation linéaire, mais il supporte actuellement bien d'autres types de programmes mathématiques (programmes entiers, mais également non linéaires – quadratiques).</w:t>
         <w:t xml:space="preserve"> Il fait partie </w:t>
       </w:r>
@@ -92,7 +92,7 @@
         </w:r>
       </w:hyperlink>
       <w:r>
-        <w:t xml:space="preserve"> est également proposée. </w:t>
+        <w:t xml:space="preserve">est également proposée. </w:t>
       </w:r>
     </w:p>
     <w:p>
@@ -117,7 +117,7 @@
         <w:t>IloCplex</w:t>
       </w:r>
       <w:r>
-        <w:t xml:space="preserve"> ou </w:t>
+        <w:t xml:space="preserve">ou </w:t>
       </w:r>
       <w:r>
         <w:rPr>
@@ -126,7 +126,7 @@
         <w:t>IloEnv</w:t>
       </w:r>
       <w:r>
-        <w:t xml:space="preserve"> : il permet de créer des variables (</w:t>
+        <w:t>: il permet de créer des variables (</w:t>
       </w:r>
       <w:r>
         <w:rPr>
@@ -199,9 +199,9 @@
       </w:pPr>
       <w:r>
         <w:t>Pour de petits modèles, il est envisageable de n'utiliser qu'une fonction qui gère l'entièreté du modèle, mais cette solution n'est pas applicable à grande échelle. Pour</w:t>
-        <w:t>un modèle de taille plus conséquente, le paradigme objet, utilisé pour la conception de l'API Concert, se révélera souvent utile. Une analyse du problème à modéliser donne une</w:t>
-        <w:t>liste de concepts qui y interviennent (par exemple, les ressources disponibles, les machines à utiliser, les objets à fabriquer) : chacun deviendra une classe, dont les</w:t>
-        <w:t xml:space="preserve">instances seront responsables de la création des variables et des contraintes qui leur correspondent (une machine ne gérera que sa propre production). </w:t>
+        <w:t xml:space="preserve"> un modèle de taille plus conséquente, le paradigme objet, utilisé pour la conception de l'API Concert, se révélera souvent utile. Une analyse du problème à modéliser donne une</w:t>
+        <w:t xml:space="preserve"> liste de concepts qui y interviennent (par exemple, les ressources disponibles, les machines à utiliser, les objets à fabriquer) : chacun deviendra une classe, dont les</w:t>
+        <w:t xml:space="preserve"> instances seront responsables de la création des variables et des contraintes qui leur correspondent (une machine ne gérera que sa propre production). </w:t>
       </w:r>
     </w:p>
     <w:p>
@@ -235,7 +235,7 @@
         <w:t>IloModel</w:t>
       </w:r>
       <w:r>
-        <w:t xml:space="preserve"> ; en Java, une instance de </w:t>
+        <w:t xml:space="preserve">; en Java, une instance de </w:t>
       </w:r>
       <w:r>
         <w:rPr>
@@ -244,7 +244,7 @@
         <w:t>IloCplex</w:t>
       </w:r>
       <w:r>
-        <w:t xml:space="preserve"> gère l'entièreté du processus. </w:t>
+        <w:t xml:space="preserve">gère l'entièreté du processus. </w:t>
       </w:r>
     </w:p>
     <w:p>
@@ -257,13 +257,6 @@
           <w:b w:val="true"/>
         </w:rPr>
         <w:t xml:space="preserve">Program listing. Language: c++. </w:t>
-      </w:r>
-    </w:p>
-    <w:p>
-      <w:pPr>
-        <w:pStyle w:val="ProgramListing"/>
-      </w:pPr>
-      <w:r>
         <w:t>IloEnv env;</w:t>
         <w:br/>
         <w:t>IloModel model(env);</w:t>
@@ -272,6 +265,11 @@
     <w:p>
       <w:pPr>
         <w:pStyle w:val="ProgramListing"/>
+      </w:pPr>
+    </w:p>
+    <w:p>
+      <w:pPr>
+        <w:pStyle w:val="ProgramListing"/>
         <w:keepNext w:val="on"/>
       </w:pPr>
       <w:r>
@@ -279,18 +277,16 @@
           <w:b w:val="true"/>
         </w:rPr>
         <w:t xml:space="preserve">Program listing. Language: java. </w:t>
-      </w:r>
-    </w:p>
-    <w:p>
-      <w:pPr>
-        <w:pStyle w:val="ProgramListing"/>
-      </w:pPr>
-      <w:r>
         <w:t>IloCplex cplex = new IloCplex();</w:t>
       </w:r>
     </w:p>
     <w:p>
       <w:pPr>
+        <w:pStyle w:val="ProgramListing"/>
+      </w:pPr>
+    </w:p>
+    <w:p>
+      <w:pPr>
         <w:pStyle w:val="Normal"/>
       </w:pPr>
       <w:r>
@@ -303,7 +299,7 @@
         <w:t>"x"</w:t>
       </w:r>
       <w:r>
-        <w:t xml:space="preserve"> (il sera utile pour le débogage).</w:t>
+        <w:t>(il sera utile pour le débogage).</w:t>
       </w:r>
     </w:p>
     <w:p>
@@ -316,19 +312,17 @@
           <w:b w:val="true"/>
         </w:rPr>
         <w:t xml:space="preserve">Program listing. Language: c++. </w:t>
-      </w:r>
-    </w:p>
-    <w:p>
-      <w:pPr>
-        <w:pStyle w:val="ProgramListing"/>
-      </w:pPr>
-      <w:r>
         <w:t>IloNumVar x(env, 0, 42, IloNumVar::Int, "x");</w:t>
       </w:r>
     </w:p>
     <w:p>
       <w:pPr>
         <w:pStyle w:val="ProgramListing"/>
+      </w:pPr>
+    </w:p>
+    <w:p>
+      <w:pPr>
+        <w:pStyle w:val="ProgramListing"/>
         <w:keepNext w:val="on"/>
       </w:pPr>
       <w:r>
@@ -336,18 +330,16 @@
           <w:b w:val="true"/>
         </w:rPr>
         <w:t xml:space="preserve">Program listing. Language: java. </w:t>
-      </w:r>
-    </w:p>
-    <w:p>
-      <w:pPr>
-        <w:pStyle w:val="ProgramListing"/>
-      </w:pPr>
-      <w:r>
         <w:t>IloNumVar x = cplex.intVar(0, 42, "x");</w:t>
       </w:r>
     </w:p>
     <w:p>
       <w:pPr>
+        <w:pStyle w:val="ProgramListing"/>
+      </w:pPr>
+    </w:p>
+    <w:p>
+      <w:pPr>
         <w:pStyle w:val="Normal"/>
       </w:pPr>
       <w:r>
@@ -364,19 +356,17 @@
           <w:b w:val="true"/>
         </w:rPr>
         <w:t xml:space="preserve">Program listing. Language: c++. </w:t>
-      </w:r>
-    </w:p>
-    <w:p>
-      <w:pPr>
-        <w:pStyle w:val="ProgramListing"/>
-      </w:pPr>
-      <w:r>
         <w:t>IloNumVarArray y(env, 2, 0, 1, IloNumVar::Bool);</w:t>
       </w:r>
     </w:p>
     <w:p>
       <w:pPr>
         <w:pStyle w:val="ProgramListing"/>
+      </w:pPr>
+    </w:p>
+    <w:p>
+      <w:pPr>
+        <w:pStyle w:val="ProgramListing"/>
         <w:keepNext w:val="on"/>
       </w:pPr>
       <w:r>
@@ -384,13 +374,6 @@
           <w:b w:val="true"/>
         </w:rPr>
         <w:t xml:space="preserve">Program listing. Language: java. </w:t>
-      </w:r>
-    </w:p>
-    <w:p>
-      <w:pPr>
-        <w:pStyle w:val="ProgramListing"/>
-      </w:pPr>
-      <w:r>
         <w:t>String[] namesY = new String[]</w:t>
         <w:t xml:space="preserve"> { "y1", "y2" };</w:t>
         <w:br/>
@@ -400,6 +383,11 @@
     </w:p>
     <w:p>
       <w:pPr>
+        <w:pStyle w:val="ProgramListing"/>
+      </w:pPr>
+    </w:p>
+    <w:p>
+      <w:pPr>
         <w:pStyle w:val="Normal"/>
       </w:pPr>
       <w:r>
@@ -416,13 +404,6 @@
           <w:b w:val="true"/>
         </w:rPr>
         <w:t xml:space="preserve">Program listing. Language: c++. </w:t>
-      </w:r>
-    </w:p>
-    <w:p>
-      <w:pPr>
-        <w:pStyle w:val="ProgramListing"/>
-      </w:pPr>
-      <w:r>
         <w:t xml:space="preserve">model.add(y[0] </w:t>
         <w:t>&lt;</w:t>
         <w:t>= y[1], "c1");</w:t>
@@ -436,6 +417,11 @@
     <w:p>
       <w:pPr>
         <w:pStyle w:val="ProgramListing"/>
+      </w:pPr>
+    </w:p>
+    <w:p>
+      <w:pPr>
+        <w:pStyle w:val="ProgramListing"/>
         <w:keepNext w:val="on"/>
       </w:pPr>
       <w:r>
@@ -443,13 +429,6 @@
           <w:b w:val="true"/>
         </w:rPr>
         <w:t xml:space="preserve">Program listing. Language: java. </w:t>
-      </w:r>
-    </w:p>
-    <w:p>
-      <w:pPr>
-        <w:pStyle w:val="ProgramListing"/>
-      </w:pPr>
-      <w:r>
         <w:t>cplex.addLe(y[0], y[1]</w:t>
         <w:t>, "c1");</w:t>
         <w:br/>
@@ -459,6 +438,11 @@
     </w:p>
     <w:p>
       <w:pPr>
+        <w:pStyle w:val="ProgramListing"/>
+      </w:pPr>
+    </w:p>
+    <w:p>
+      <w:pPr>
         <w:pStyle w:val="Normal"/>
       </w:pPr>
       <w:r>
@@ -475,19 +459,17 @@
           <w:b w:val="true"/>
         </w:rPr>
         <w:t xml:space="preserve">Program listing. Language: c++. </w:t>
-      </w:r>
-    </w:p>
-    <w:p>
-      <w:pPr>
-        <w:pStyle w:val="ProgramListing"/>
-      </w:pPr>
-      <w:r>
         <w:t>model.add(IloMinimize(env, x));</w:t>
       </w:r>
     </w:p>
     <w:p>
       <w:pPr>
         <w:pStyle w:val="ProgramListing"/>
+      </w:pPr>
+    </w:p>
+    <w:p>
+      <w:pPr>
+        <w:pStyle w:val="ProgramListing"/>
         <w:keepNext w:val="on"/>
       </w:pPr>
       <w:r>
@@ -495,18 +477,16 @@
           <w:b w:val="true"/>
         </w:rPr>
         <w:t xml:space="preserve">Program listing. Language: java. </w:t>
-      </w:r>
-    </w:p>
-    <w:p>
-      <w:pPr>
-        <w:pStyle w:val="ProgramListing"/>
-      </w:pPr>
-      <w:r>
         <w:t>cplex.addMinimize(x);</w:t>
       </w:r>
     </w:p>
     <w:p>
       <w:pPr>
+        <w:pStyle w:val="ProgramListing"/>
+      </w:pPr>
+    </w:p>
+    <w:p>
+      <w:pPr>
         <w:pStyle w:val="Heading1"/>
       </w:pPr>
       <w:r>
@@ -531,13 +511,6 @@
           <w:b w:val="true"/>
         </w:rPr>
         <w:t xml:space="preserve">Program listing. Language: c++. </w:t>
-      </w:r>
-    </w:p>
-    <w:p>
-      <w:pPr>
-        <w:pStyle w:val="ProgramListing"/>
-      </w:pPr>
-      <w:r>
         <w:t>IloCplex cplex(model);</w:t>
         <w:br/>
         <w:t>cplex.solve();</w:t>
@@ -546,6 +519,11 @@
     <w:p>
       <w:pPr>
         <w:pStyle w:val="ProgramListing"/>
+      </w:pPr>
+    </w:p>
+    <w:p>
+      <w:pPr>
+        <w:pStyle w:val="ProgramListing"/>
         <w:keepNext w:val="on"/>
       </w:pPr>
       <w:r>
@@ -553,18 +531,16 @@
           <w:b w:val="true"/>
         </w:rPr>
         <w:t xml:space="preserve">Program listing. Language: java. </w:t>
-      </w:r>
-    </w:p>
-    <w:p>
-      <w:pPr>
-        <w:pStyle w:val="ProgramListing"/>
-      </w:pPr>
-      <w:r>
         <w:t>cplex.solve();</w:t>
       </w:r>
     </w:p>
     <w:p>
       <w:pPr>
+        <w:pStyle w:val="ProgramListing"/>
+      </w:pPr>
+    </w:p>
+    <w:p>
+      <w:pPr>
         <w:pStyle w:val="Normal"/>
       </w:pPr>
       <w:r>
@@ -577,7 +553,7 @@
         <w:t>solve()</w:t>
       </w:r>
       <w:r>
-        <w:t xml:space="preserve"> retourne un booléen vrai si l'optimisation s'est déroulée sans problème (si une solution a été trouvée).</w:t>
+        <w:t>retourne un booléen vrai si l'optimisation s'est déroulée sans problème (si une solution a été trouvée).</w:t>
       </w:r>
       <w:r>
         <w:rPr>
@@ -586,7 +562,7 @@
         <w:t>getStatus()</w:t>
       </w:r>
       <w:r>
-        <w:t xml:space="preserve"> donne plus de détail (solution optimale trouvée, solution faisable mais non optimale trouvée, modèle infaisable, etc.). </w:t>
+        <w:t xml:space="preserve">donne plus de détail (solution optimale trouvée, solution faisable mais non optimale trouvée, modèle infaisable, etc.). </w:t>
       </w:r>
     </w:p>
     <w:p>
@@ -616,18 +592,16 @@
           <w:b w:val="true"/>
         </w:rPr>
         <w:t xml:space="preserve">Program listing. </w:t>
-      </w:r>
-    </w:p>
-    <w:p>
-      <w:pPr>
-        <w:pStyle w:val="ProgramListing"/>
-      </w:pPr>
-      <w:r>
         <w:t xml:space="preserve">double objective = cplex.getObjValue(); </w:t>
       </w:r>
     </w:p>
     <w:p>
       <w:pPr>
+        <w:pStyle w:val="ProgramListing"/>
+      </w:pPr>
+    </w:p>
+    <w:p>
+      <w:pPr>
         <w:pStyle w:val="Normal"/>
       </w:pPr>
       <w:r>
@@ -640,7 +614,7 @@
         <w:t>IloNumVar</w:t>
       </w:r>
       <w:r>
-        <w:t xml:space="preserve"> en paramètre à </w:t>
+        <w:t xml:space="preserve">en paramètre à </w:t>
       </w:r>
       <w:r>
         <w:rPr>
@@ -662,18 +636,16 @@
           <w:b w:val="true"/>
         </w:rPr>
         <w:t xml:space="preserve">Program listing. </w:t>
-      </w:r>
-    </w:p>
-    <w:p>
-      <w:pPr>
-        <w:pStyle w:val="ProgramListing"/>
-      </w:pPr>
-      <w:r>
         <w:t>double xV = cplex.getValue(x);</w:t>
       </w:r>
     </w:p>
     <w:p>
       <w:pPr>
+        <w:pStyle w:val="ProgramListing"/>
+      </w:pPr>
+    </w:p>
+    <w:p>
+      <w:pPr>
         <w:pStyle w:val="Normal"/>
       </w:pPr>
       <w:r>
@@ -686,7 +658,7 @@
         <w:t>getValues()</w:t>
       </w:r>
       <w:r>
-        <w:t xml:space="preserve"> prend en paramètre un tableau.</w:t>
+        <w:t>prend en paramètre un tableau.</w:t>
       </w:r>
     </w:p>
     <w:p>
@@ -699,19 +671,17 @@
           <w:b w:val="true"/>
         </w:rPr>
         <w:t xml:space="preserve">Program listing. Language: c++. </w:t>
-      </w:r>
-    </w:p>
-    <w:p>
-      <w:pPr>
-        <w:pStyle w:val="ProgramListing"/>
-      </w:pPr>
-      <w:r>
         <w:t>double yV[] = cplex.getValues(y);</w:t>
       </w:r>
     </w:p>
     <w:p>
       <w:pPr>
         <w:pStyle w:val="ProgramListing"/>
+      </w:pPr>
+    </w:p>
+    <w:p>
+      <w:pPr>
+        <w:pStyle w:val="ProgramListing"/>
         <w:keepNext w:val="on"/>
       </w:pPr>
       <w:r>
@@ -719,18 +689,16 @@
           <w:b w:val="true"/>
         </w:rPr>
         <w:t xml:space="preserve">Program listing. Language: java. </w:t>
-      </w:r>
-    </w:p>
-    <w:p>
-      <w:pPr>
-        <w:pStyle w:val="ProgramListing"/>
-      </w:pPr>
-      <w:r>
         <w:t>double[] yV = cplex.getValues(y);</w:t>
       </w:r>
     </w:p>
     <w:p>
       <w:pPr>
+        <w:pStyle w:val="ProgramListing"/>
+      </w:pPr>
+    </w:p>
+    <w:p>
+      <w:pPr>
         <w:pStyle w:val="Heading1"/>
       </w:pPr>
       <w:r>
@@ -743,7 +711,7 @@
       </w:pPr>
       <w:r>
         <w:t>En cas de problème dans la résolution (pas de solution faisable, loin de l'optimalité, etc.), il est bien souvent utile d'exporter le modèle créé. CPLEX permet de créer très</w:t>
-        <w:t>facilement des fichiers LP contenant toutes les contraintes et objectifs, contenant notamment leur nom.</w:t>
+        <w:t xml:space="preserve"> facilement des fichiers LP contenant toutes les contraintes et objectifs, contenant notamment leur nom.</w:t>
       </w:r>
     </w:p>
     <w:p>
@@ -756,15 +724,13 @@
           <w:b w:val="true"/>
         </w:rPr>
         <w:t xml:space="preserve">Program listing. </w:t>
-      </w:r>
-    </w:p>
-    <w:p>
-      <w:pPr>
-        <w:pStyle w:val="ProgramListing"/>
-      </w:pPr>
-      <w:r>
         <w:t>cplex.exportModel("model.lp");</w:t>
       </w:r>
+    </w:p>
+    <w:p>
+      <w:pPr>
+        <w:pStyle w:val="ProgramListing"/>
+      </w:pPr>
     </w:p>
     <w:p>
       <w:pPr>
@@ -783,7 +749,7 @@
         </w:r>
       </w:hyperlink>
       <w:r>
-        <w:t xml:space="preserve"> peut se révéler précieux (il est également accessible par les API CPLEX). </w:t>
+        <w:t xml:space="preserve">peut se révéler précieux (il est également accessible par les API CPLEX). </w:t>
       </w:r>
     </w:p>
     <w:p>
@@ -800,7 +766,7 @@
         <w:t>conflict</w:t>
       </w:r>
       <w:r>
-        <w:t xml:space="preserve"> détermine un sous-ensemble d'inégalités rendant le problème non faisable (</w:t>
+        <w:t>détermine un sous-ensemble d'inégalités rendant le problème non faisable (</w:t>
       </w:r>
       <w:r>
         <w:rPr>
@@ -827,7 +793,7 @@
         <w:t>display conflict all</w:t>
       </w:r>
       <w:r>
-        <w:t xml:space="preserve"> sous la forme d'un problème de faisabilité reprenant ces quelques contraintes (souvent assez peu).</w:t>
+        <w:t>sous la forme d'un problème de faisabilité reprenant ces quelques contraintes (souvent assez peu).</w:t>
       </w:r>
     </w:p>
     <w:p>
@@ -995,7 +961,7 @@
         <w:t>%CPLEX%</w:t>
       </w:r>
       <w:r>
-        <w:t xml:space="preserve"> le dossier d'installation de CPLEX (par exemple, </w:t>
+        <w:t xml:space="preserve">le dossier d'installation de CPLEX (par exemple, </w:t>
       </w:r>
       <w:r>
         <w:rPr>
@@ -1021,7 +987,7 @@
       </w:pPr>
       <w:r>
         <w:t>Lors de l'exécution, il faudra, en plus, spécifier l'emplacement de la bibliothèque partagée native CPLEX. Puisque l'interaction se fait par JNI, la plateforme de CPLEX utilisée</w:t>
-        <w:t>doit parfaitement correspondre avec celle de la machine virtuelle Java (si la machine virtuelle est en 32 bits, la version 32 bits de CPLEX devra être utilisée). Par exemple :</w:t>
+        <w:t xml:space="preserve"> doit parfaitement correspondre avec celle de la machine virtuelle Java (si la machine virtuelle est en 32 bits, la version 32 bits de CPLEX devra être utilisée). Par exemple :</w:t>
       </w:r>
     </w:p>
     <w:p>
@@ -1046,7 +1012,7 @@
         <w:t>%CPLEX%\cplex\include</w:t>
       </w:r>
       <w:r>
-        <w:t xml:space="preserve"> et </w:t>
+        <w:t xml:space="preserve">et </w:t>
       </w:r>
       <w:r>
         <w:rPr>
@@ -1083,7 +1049,7 @@
         <w:t>concert.lib</w:t>
       </w:r>
       <w:r>
-        <w:t xml:space="preserve"> et </w:t>
+        <w:t xml:space="preserve">et </w:t>
       </w:r>
       <w:r>
         <w:rPr>
@@ -1105,7 +1071,7 @@
         <w:t>.lib</w:t>
       </w:r>
       <w:r>
-        <w:t xml:space="preserve"> – il faut veiller à remplacer les chiffres par la version de CPLEX utilisée). Les bibliothèques partagées</w:t>
+        <w:t>– il faut veiller à remplacer les chiffres par la version de CPLEX utilisée). Les bibliothèques partagées</w:t>
         <w:t xml:space="preserve"> devront être disponibles à l'application compilée (par exemple, sous Windows, il faut le fichier </w:t>
       </w:r>
       <w:r>
@@ -1154,7 +1120,7 @@
       </w:pPr>
       <w:r>
         <w:t>Soit un problème de sac à dos. Le sac à dos sera un objet (ce qui permettra de généraliser le modèle à de l'assignation, par exemple, en imposant que chaque objet est</w:t>
-        <w:t>au plus dans un sac à dos), il n'aura comme attribut que sa capacité.</w:t>
+        <w:t xml:space="preserve"> au plus dans un sac à dos), il n'aura comme attribut que sa capacité.</w:t>
       </w:r>
     </w:p>
     <w:p>
@@ -1167,13 +1133,6 @@
           <w:b w:val="true"/>
         </w:rPr>
         <w:t xml:space="preserve">Program listing. Language: c++. </w:t>
-      </w:r>
-    </w:p>
-    <w:p>
-      <w:pPr>
-        <w:pStyle w:val="ProgramListing"/>
-      </w:pPr>
-      <w:r>
         <w:t>class KnapSack {</w:t>
         <w:br/>
         <w:t xml:space="preserve">private: </w:t>
@@ -1194,6 +1153,11 @@
     <w:p>
       <w:pPr>
         <w:pStyle w:val="ProgramListing"/>
+      </w:pPr>
+    </w:p>
+    <w:p>
+      <w:pPr>
+        <w:pStyle w:val="ProgramListing"/>
         <w:keepNext w:val="on"/>
       </w:pPr>
       <w:r>
@@ -1201,13 +1165,6 @@
           <w:b w:val="true"/>
         </w:rPr>
         <w:t xml:space="preserve">Program listing. Language: java. </w:t>
-      </w:r>
-    </w:p>
-    <w:p>
-      <w:pPr>
-        <w:pStyle w:val="ProgramListing"/>
-      </w:pPr>
-      <w:r>
         <w:t>public class KnapSack {</w:t>
         <w:br/>
         <w:t xml:space="preserve">    private final int capacity;</w:t>
@@ -1227,6 +1184,11 @@
     </w:p>
     <w:p>
       <w:pPr>
+        <w:pStyle w:val="ProgramListing"/>
+      </w:pPr>
+    </w:p>
+    <w:p>
+      <w:pPr>
         <w:pStyle w:val="Normal"/>
       </w:pPr>
       <w:r>
@@ -1243,13 +1205,6 @@
           <w:b w:val="true"/>
         </w:rPr>
         <w:t xml:space="preserve">Program listing. Language: c++. </w:t>
-      </w:r>
-    </w:p>
-    <w:p>
-      <w:pPr>
-        <w:pStyle w:val="ProgramListing"/>
-      </w:pPr>
-      <w:r>
         <w:t>class Object {</w:t>
         <w:br/>
         <w:t>private:</w:t>
@@ -1278,6 +1233,11 @@
     <w:p>
       <w:pPr>
         <w:pStyle w:val="ProgramListing"/>
+      </w:pPr>
+    </w:p>
+    <w:p>
+      <w:pPr>
+        <w:pStyle w:val="ProgramListing"/>
         <w:keepNext w:val="on"/>
       </w:pPr>
       <w:r>
@@ -1285,13 +1245,6 @@
           <w:b w:val="true"/>
         </w:rPr>
         <w:t xml:space="preserve">Program listing. Language: java. </w:t>
-      </w:r>
-    </w:p>
-    <w:p>
-      <w:pPr>
-        <w:pStyle w:val="ProgramListing"/>
-      </w:pPr>
-      <w:r>
         <w:t>public class Object {</w:t>
         <w:br/>
         <w:t xml:space="preserve">    private final int id, weight, value;</w:t>
@@ -1321,6 +1274,11 @@
     </w:p>
     <w:p>
       <w:pPr>
+        <w:pStyle w:val="ProgramListing"/>
+      </w:pPr>
+    </w:p>
+    <w:p>
+      <w:pPr>
         <w:pStyle w:val="Normal"/>
       </w:pPr>
       <w:r>
@@ -1337,13 +1295,6 @@
           <w:b w:val="true"/>
         </w:rPr>
         <w:t xml:space="preserve">Program listing. Language: c++. </w:t>
-      </w:r>
-    </w:p>
-    <w:p>
-      <w:pPr>
-        <w:pStyle w:val="ProgramListing"/>
-      </w:pPr>
-      <w:r>
         <w:t xml:space="preserve">#include </w:t>
         <w:t>&lt;</w:t>
         <w:t>ilcplex/ilocplex.h&gt;</w:t>
@@ -1383,6 +1334,11 @@
     <w:p>
       <w:pPr>
         <w:pStyle w:val="ProgramListing"/>
+      </w:pPr>
+    </w:p>
+    <w:p>
+      <w:pPr>
+        <w:pStyle w:val="ProgramListing"/>
         <w:keepNext w:val="on"/>
       </w:pPr>
       <w:r>
@@ -1390,13 +1346,6 @@
           <w:b w:val="true"/>
         </w:rPr>
         <w:t xml:space="preserve">Program listing. Language: java. </w:t>
-      </w:r>
-    </w:p>
-    <w:p>
-      <w:pPr>
-        <w:pStyle w:val="ProgramListing"/>
-      </w:pPr>
-      <w:r>
         <w:t>import ilog.concert.IloException;</w:t>
         <w:br/>
         <w:t>import ilog.concert.IloIntVar;</w:t>
@@ -1428,6 +1377,11 @@
     </w:p>
     <w:p>
       <w:pPr>
+        <w:pStyle w:val="ProgramListing"/>
+      </w:pPr>
+    </w:p>
+    <w:p>
+      <w:pPr>
         <w:pStyle w:val="Normal"/>
       </w:pPr>
       <w:r>
@@ -1444,13 +1398,6 @@
           <w:b w:val="true"/>
         </w:rPr>
         <w:t xml:space="preserve">Program listing. Language: c++. </w:t>
-      </w:r>
-    </w:p>
-    <w:p>
-      <w:pPr>
-        <w:pStyle w:val="ProgramListing"/>
-      </w:pPr>
-      <w:r>
         <w:t xml:space="preserve">#include </w:t>
         <w:t>&lt;</w:t>
         <w:t>ilcplex/ilocplex.h&gt;</w:t>
@@ -1502,6 +1449,11 @@
     <w:p>
       <w:pPr>
         <w:pStyle w:val="ProgramListing"/>
+      </w:pPr>
+    </w:p>
+    <w:p>
+      <w:pPr>
+        <w:pStyle w:val="ProgramListing"/>
         <w:keepNext w:val="on"/>
       </w:pPr>
       <w:r>
@@ -1509,13 +1461,6 @@
           <w:b w:val="true"/>
         </w:rPr>
         <w:t xml:space="preserve">Program listing. Language: java. </w:t>
-      </w:r>
-    </w:p>
-    <w:p>
-      <w:pPr>
-        <w:pStyle w:val="ProgramListing"/>
-      </w:pPr>
-      <w:r>
         <w:t>import ilog.concert.IloException;</w:t>
         <w:br/>
         <w:t>import ilog.concert.IloIntVar;</w:t>
@@ -1564,11 +1509,16 @@
     </w:p>
     <w:p>
       <w:pPr>
+        <w:pStyle w:val="ProgramListing"/>
+      </w:pPr>
+    </w:p>
+    <w:p>
+      <w:pPr>
         <w:pStyle w:val="Normal"/>
       </w:pPr>
       <w:r>
         <w:t>La fonction principale se chargera de créer ces objets, d'instancier le solveur, d'appeler les méthodes pour créer un modèle, puis de le résoudre et d'afficher la</w:t>
-        <w:t>solution.</w:t>
+        <w:t xml:space="preserve"> solution.</w:t>
       </w:r>
     </w:p>
     <w:p>
@@ -1581,13 +1531,6 @@
           <w:b w:val="true"/>
         </w:rPr>
         <w:t xml:space="preserve">Program listing. Language: c++. </w:t>
-      </w:r>
-    </w:p>
-    <w:p>
-      <w:pPr>
-        <w:pStyle w:val="ProgramListing"/>
-      </w:pPr>
-      <w:r>
         <w:t xml:space="preserve">#include </w:t>
         <w:t>&lt;</w:t>
         <w:t>ilcplex/ilocplex.h&gt;</w:t>
@@ -1738,6 +1681,11 @@
     <w:p>
       <w:pPr>
         <w:pStyle w:val="ProgramListing"/>
+      </w:pPr>
+    </w:p>
+    <w:p>
+      <w:pPr>
+        <w:pStyle w:val="ProgramListing"/>
         <w:keepNext w:val="on"/>
       </w:pPr>
       <w:r>
@@ -1745,13 +1693,6 @@
           <w:b w:val="true"/>
         </w:rPr>
         <w:t xml:space="preserve">Program listing. Language: java. </w:t>
-      </w:r>
-    </w:p>
-    <w:p>
-      <w:pPr>
-        <w:pStyle w:val="ProgramListing"/>
-      </w:pPr>
-      <w:r>
         <w:t>import ilog.concert.IloException;</w:t>
         <w:br/>
         <w:t>import ilog.concert.IloIntVar;</w:t>
@@ -1877,7 +1818,12 @@
     </w:p>
     <w:p>
       <w:pPr>
-        <w:pStyle w:val=""/>
+        <w:pStyle w:val="ProgramListing"/>
+      </w:pPr>
+    </w:p>
+    <w:p>
+      <w:pPr>
+        <w:pStyle w:val="Note"/>
       </w:pPr>
       <w:r>
         <w:t xml:space="preserve">La méthode </w:t>
@@ -1889,7 +1835,7 @@
         <w:t>addMIPStart()</w:t>
       </w:r>
       <w:r>
-        <w:t xml:space="preserve"> n'est utile que pour la résolution de problèmes impliquant des nombres entiers (d'où son nom). Elle fournit</w:t>
+        <w:t>n'est utile que pour la résolution de problèmes impliquant des nombres entiers (d'où son nom). Elle fournit</w:t>
         <w:t xml:space="preserve"> une solution initiale, faisable ou non, complète ou non, qui peut aider le solveur à démarrer, à trouver une première solution faisable, afin d'accélérer le</w:t>
         <w:t xml:space="preserve"> prétraitement et l'algorithme de séparation et évaluation. Le solveur indiquera, lors de son exécution, quelles solutions initiales ont fourni des solutions et ont</w:t>
         <w:t xml:space="preserve"> donné une première indication sur la valeur de l'objectif. </w:t>
@@ -1897,12 +1843,12 @@
     </w:p>
     <w:p>
       <w:pPr>
-        <w:pStyle w:val=""/>
+        <w:pStyle w:val="Note"/>
       </w:pPr>
       <w:r>
         <w:t>Ce jeu de données peut être déterminé par une connaissance du problème (pour une situation à améliorer, l'actuel fonctionne, il donne donc une solution faisable :</w:t>
-        <w:t>pour déterminer un meilleur horaire des trains, l'horaire actuel est déjà connu et fonctionne ; lors de l'ajout de nouveaux trains, la solution optimale pour les</w:t>
-        <w:t xml:space="preserve">trains précédents est connue). </w:t>
+        <w:t xml:space="preserve"> pour déterminer un meilleur horaire des trains, l'horaire actuel est déjà connu et fonctionne ; lors de l'ajout de nouveaux trains, la solution optimale pour les</w:t>
+        <w:t xml:space="preserve"> trains précédents est connue). </w:t>
       </w:r>
     </w:p>
     <w:sectPr>

</xml_diff>

<commit_message>
To DOCX: updated spacing test.
</commit_message>
<xml_diff>
--- a/proofread/proofread_todocx/tests/CPLEX.docx
+++ b/proofread/proofread_todocx/tests/CPLEX.docx
@@ -22,7 +22,7 @@
         <w:t>CPLEX</w:t>
       </w:r>
       <w:r>
-        <w:t>est un outil commercial d'optimisation mathématique. Il doit son nom à l'algorithme du simplexe, un algorithme relativement ancien pour les</w:t>
+        <w:t xml:space="preserve"> est un outil commercial d'optimisation mathématique. Il doit son nom à l'algorithme du simplexe, un algorithme relativement ancien pour les</w:t>
         <w:t xml:space="preserve"> problèmes d'optimisation linéaire, mais il supporte actuellement bien d'autres types de programmes mathématiques (programmes entiers, mais également non linéaires – quadratiques).</w:t>
         <w:t xml:space="preserve"> Il fait partie </w:t>
       </w:r>
@@ -92,7 +92,7 @@
         </w:r>
       </w:hyperlink>
       <w:r>
-        <w:t xml:space="preserve">est également proposée. </w:t>
+        <w:t xml:space="preserve"> est également proposée. </w:t>
       </w:r>
     </w:p>
     <w:p>
@@ -117,7 +117,7 @@
         <w:t>IloCplex</w:t>
       </w:r>
       <w:r>
-        <w:t xml:space="preserve">ou </w:t>
+        <w:t xml:space="preserve"> ou </w:t>
       </w:r>
       <w:r>
         <w:rPr>
@@ -126,7 +126,7 @@
         <w:t>IloEnv</w:t>
       </w:r>
       <w:r>
-        <w:t>: il permet de créer des variables (</w:t>
+        <w:t xml:space="preserve"> : il permet de créer des variables (</w:t>
       </w:r>
       <w:r>
         <w:rPr>
@@ -235,7 +235,7 @@
         <w:t>IloModel</w:t>
       </w:r>
       <w:r>
-        <w:t xml:space="preserve">; en Java, une instance de </w:t>
+        <w:t xml:space="preserve"> ; en Java, une instance de </w:t>
       </w:r>
       <w:r>
         <w:rPr>
@@ -244,7 +244,7 @@
         <w:t>IloCplex</w:t>
       </w:r>
       <w:r>
-        <w:t xml:space="preserve">gère l'entièreté du processus. </w:t>
+        <w:t xml:space="preserve"> gère l'entièreté du processus. </w:t>
       </w:r>
     </w:p>
     <w:p>
@@ -299,7 +299,7 @@
         <w:t>"x"</w:t>
       </w:r>
       <w:r>
-        <w:t>(il sera utile pour le débogage).</w:t>
+        <w:t xml:space="preserve"> (il sera utile pour le débogage).</w:t>
       </w:r>
     </w:p>
     <w:p>
@@ -553,7 +553,7 @@
         <w:t>solve()</w:t>
       </w:r>
       <w:r>
-        <w:t>retourne un booléen vrai si l'optimisation s'est déroulée sans problème (si une solution a été trouvée).</w:t>
+        <w:t xml:space="preserve"> retourne un booléen vrai si l'optimisation s'est déroulée sans problème (si une solution a été trouvée).</w:t>
       </w:r>
       <w:r>
         <w:rPr>
@@ -562,7 +562,7 @@
         <w:t>getStatus()</w:t>
       </w:r>
       <w:r>
-        <w:t xml:space="preserve">donne plus de détail (solution optimale trouvée, solution faisable mais non optimale trouvée, modèle infaisable, etc.). </w:t>
+        <w:t xml:space="preserve"> donne plus de détail (solution optimale trouvée, solution faisable mais non optimale trouvée, modèle infaisable, etc.). </w:t>
       </w:r>
     </w:p>
     <w:p>
@@ -614,7 +614,7 @@
         <w:t>IloNumVar</w:t>
       </w:r>
       <w:r>
-        <w:t xml:space="preserve">en paramètre à </w:t>
+        <w:t xml:space="preserve"> en paramètre à </w:t>
       </w:r>
       <w:r>
         <w:rPr>
@@ -658,7 +658,7 @@
         <w:t>getValues()</w:t>
       </w:r>
       <w:r>
-        <w:t>prend en paramètre un tableau.</w:t>
+        <w:t xml:space="preserve"> prend en paramètre un tableau.</w:t>
       </w:r>
     </w:p>
     <w:p>
@@ -749,7 +749,7 @@
         </w:r>
       </w:hyperlink>
       <w:r>
-        <w:t xml:space="preserve">peut se révéler précieux (il est également accessible par les API CPLEX). </w:t>
+        <w:t xml:space="preserve"> peut se révéler précieux (il est également accessible par les API CPLEX). </w:t>
       </w:r>
     </w:p>
     <w:p>
@@ -766,7 +766,7 @@
         <w:t>conflict</w:t>
       </w:r>
       <w:r>
-        <w:t>détermine un sous-ensemble d'inégalités rendant le problème non faisable (</w:t>
+        <w:t xml:space="preserve"> détermine un sous-ensemble d'inégalités rendant le problème non faisable (</w:t>
       </w:r>
       <w:r>
         <w:rPr>
@@ -793,7 +793,7 @@
         <w:t>display conflict all</w:t>
       </w:r>
       <w:r>
-        <w:t>sous la forme d'un problème de faisabilité reprenant ces quelques contraintes (souvent assez peu).</w:t>
+        <w:t xml:space="preserve"> sous la forme d'un problème de faisabilité reprenant ces quelques contraintes (souvent assez peu).</w:t>
       </w:r>
     </w:p>
     <w:p>
@@ -961,7 +961,7 @@
         <w:t>%CPLEX%</w:t>
       </w:r>
       <w:r>
-        <w:t xml:space="preserve">le dossier d'installation de CPLEX (par exemple, </w:t>
+        <w:t xml:space="preserve"> le dossier d'installation de CPLEX (par exemple, </w:t>
       </w:r>
       <w:r>
         <w:rPr>
@@ -1012,7 +1012,7 @@
         <w:t>%CPLEX%\cplex\include</w:t>
       </w:r>
       <w:r>
-        <w:t xml:space="preserve">et </w:t>
+        <w:t xml:space="preserve"> et </w:t>
       </w:r>
       <w:r>
         <w:rPr>
@@ -1049,7 +1049,7 @@
         <w:t>concert.lib</w:t>
       </w:r>
       <w:r>
-        <w:t xml:space="preserve">et </w:t>
+        <w:t xml:space="preserve"> et </w:t>
       </w:r>
       <w:r>
         <w:rPr>
@@ -1071,7 +1071,7 @@
         <w:t>.lib</w:t>
       </w:r>
       <w:r>
-        <w:t>– il faut veiller à remplacer les chiffres par la version de CPLEX utilisée). Les bibliothèques partagées</w:t>
+        <w:t xml:space="preserve"> – il faut veiller à remplacer les chiffres par la version de CPLEX utilisée). Les bibliothèques partagées</w:t>
         <w:t xml:space="preserve"> devront être disponibles à l'application compilée (par exemple, sous Windows, il faut le fichier </w:t>
       </w:r>
       <w:r>
@@ -1835,7 +1835,7 @@
         <w:t>addMIPStart()</w:t>
       </w:r>
       <w:r>
-        <w:t>n'est utile que pour la résolution de problèmes impliquant des nombres entiers (d'où son nom). Elle fournit</w:t>
+        <w:t xml:space="preserve"> n'est utile que pour la résolution de problèmes impliquant des nombres entiers (d'où son nom). Elle fournit</w:t>
         <w:t xml:space="preserve"> une solution initiale, faisable ou non, complète ou non, qui peut aider le solveur à démarrer, à trouver une première solution faisable, afin d'accélérer le</w:t>
         <w:t xml:space="preserve"> prétraitement et l'algorithme de séparation et évaluation. Le solveur indiquera, lors de son exécution, quelles solutions initiales ont fourni des solutions et ont</w:t>
         <w:t xml:space="preserve"> donné une première indication sur la valeur de l'objectif. </w:t>

</xml_diff>